<commit_message>
modifications to reviews/catherine and to readme
</commit_message>
<xml_diff>
--- a/review/Catherine (Review in progress).docx
+++ b/review/Catherine (Review in progress).docx
@@ -4,39 +4,18 @@
   <w:body>
     <w:p>
       <w:r>
-        <w:t xml:space="preserve">The biggest question is: under what </w:t>
-      </w:r>
-      <w:r>
-        <w:t>lens</w:t>
-      </w:r>
-      <w:r>
-        <w:t xml:space="preserve"> do I want to </w:t>
-      </w:r>
-      <w:r>
-        <w:t>analyze</w:t>
-      </w:r>
-      <w:r>
-        <w:t xml:space="preserve"> this game? What is the overarching question that I want to answer?</w:t>
-      </w:r>
-    </w:p>
-    <w:p>
-      <w:r>
-        <w:t>Analyze</w:t>
-      </w:r>
-      <w:r>
-        <w:t xml:space="preserve"> Catherine </w:t>
+        <w:t>The biggest question is: under what lens do I want to analyze this game? What is the overarching question that I want to answer?</w:t>
+      </w:r>
+    </w:p>
+    <w:p>
+      <w:r>
+        <w:t xml:space="preserve">Analyze Catherine </w:t>
       </w:r>
       <w:r>
         <w:sym w:font="Wingdings" w:char="F0E0"/>
       </w:r>
       <w:r>
-        <w:t xml:space="preserve"> What makes Catherine unique within the history of video games and why should more gamers </w:t>
-      </w:r>
-      <w:r>
-        <w:t>endeavor</w:t>
-      </w:r>
-      <w:r>
-        <w:t xml:space="preserve"> to play it. </w:t>
+        <w:t xml:space="preserve"> What makes Catherine unique within the history of video games and why should more gamers endeavor to play it. </w:t>
       </w:r>
     </w:p>
     <w:p/>
@@ -47,13 +26,7 @@
     </w:p>
     <w:p>
       <w:r>
-        <w:t xml:space="preserve">Narrative is about an </w:t>
-      </w:r>
-      <w:r>
-        <w:t>ongoing</w:t>
-      </w:r>
-      <w:r>
-        <w:t xml:space="preserve"> relationship – specifically with a philosophical approach to gender in the context of relationships and asks the player to weigh in with their own opinion</w:t>
+        <w:t>Narrative is about an ongoing relationship – specifically with a philosophical approach to gender in the context of relationships and asks the player to weigh in with their own opinion</w:t>
       </w:r>
     </w:p>
     <w:p>
@@ -64,13 +37,7 @@
     <w:p/>
     <w:p>
       <w:r>
-        <w:t xml:space="preserve">The basics: platform, length, name of the game, platforms, genre, </w:t>
-      </w:r>
-      <w:r>
-        <w:t>and number</w:t>
-      </w:r>
-      <w:r>
-        <w:t xml:space="preserve"> of players supported</w:t>
+        <w:t>The basics: platform, length, name of the game, platforms, genre, and number of players supported</w:t>
       </w:r>
     </w:p>
     <w:p>
@@ -95,16 +62,7 @@
     </w:p>
     <w:p>
       <w:r>
-        <w:t>Design cri</w:t>
-      </w:r>
-      <w:r>
-        <w:t>ti</w:t>
-      </w:r>
-      <w:r>
-        <w:t xml:space="preserve">que: why did the designer makes the choices they made? How do these choices affect the </w:t>
-      </w:r>
-      <w:r>
-        <w:t>game?</w:t>
+        <w:t>Design critique: why did the designer makes the choices they made? How do these choices affect the game?</w:t>
       </w:r>
     </w:p>
     <w:p>
@@ -178,13 +136,7 @@
     </w:p>
     <w:p>
       <w:r>
-        <w:t xml:space="preserve">Description and </w:t>
-      </w:r>
-      <w:r>
-        <w:t>commentary</w:t>
-      </w:r>
-      <w:r>
-        <w:t xml:space="preserve"> on the narrative</w:t>
+        <w:t>Description and commentary on the narrative</w:t>
       </w:r>
     </w:p>
     <w:p>
@@ -217,371 +169,179 @@
     <w:p/>
     <w:p>
       <w:r>
-        <w:t xml:space="preserve">The fact that there are only 2 playable locations in the game contributes to Catherine feeling as though it exists on a small scale. Yet this is a game whose ambition has lead it to telling a different and more mature story </w:t>
-      </w:r>
-      <w:r>
-        <w:t>than is typically seen in video games</w:t>
-      </w:r>
-      <w:r>
-        <w:t xml:space="preserve"> through </w:t>
-      </w:r>
-      <w:r>
-        <w:t>the</w:t>
-      </w:r>
-      <w:r>
-        <w:t xml:space="preserve"> lens of a conflicted man dealing with his anxiety over cheating on his girlfriend and deciding the direction his life should take. Despite a poorly implemented camera system and a difficult puzzle sections, it manages to be an exciting</w:t>
-      </w:r>
-      <w:r>
-        <w:t xml:space="preserve"> and engag</w:t>
-      </w:r>
-      <w:r>
-        <w:t>in</w:t>
-      </w:r>
-      <w:r>
-        <w:t>g</w:t>
-      </w:r>
-      <w:r>
-        <w:t xml:space="preserve"> game yet it ultimately fails in the execution of its philosophical quandaries by implementing a binary moral choice system which creates a clear incentive for players to make consistent choices over the correct ones for them, thereby breaking the purpose of the system itself.</w:t>
-      </w:r>
-    </w:p>
-    <w:p>
-      <w:r>
-        <w:t>Catherine goes against the typical v</w:t>
-      </w:r>
-      <w:r>
-        <w:t>ideo game convention in that it</w:t>
-      </w:r>
-      <w:r>
-        <w:t>s central focus</w:t>
-      </w:r>
-      <w:r>
-        <w:t xml:space="preserve"> is</w:t>
-      </w:r>
-      <w:r>
-        <w:t xml:space="preserve"> on an ongoing relationship as opposed to the legions of the games that focus on the grandiosity of saving the world or preserving the status quo for some</w:t>
-      </w:r>
-      <w:r>
-        <w:t xml:space="preserve"> global</w:t>
-      </w:r>
-      <w:r>
-        <w:t xml:space="preserve"> organization or exacting vengeance on a powerful adversary.</w:t>
-      </w:r>
-      <w:r>
-        <w:t xml:space="preserve"> Yet despite a seemingly low-key plot, whose conflict really centers around 3 </w:t>
-      </w:r>
-      <w:r>
-        <w:t>characters, it</w:t>
-      </w:r>
-      <w:r>
-        <w:t xml:space="preserve"> manages to find ambition within the </w:t>
-      </w:r>
-      <w:r>
-        <w:t>mundani</w:t>
-      </w:r>
-      <w:r>
-        <w:t>ty of its subject matter using its puzzle sections and over-the-top anime art style to inject it with a greater sense of</w:t>
-      </w:r>
-      <w:r>
-        <w:t xml:space="preserve"> panache and scale than one would naively think could come from what amounts a </w:t>
-      </w:r>
-      <w:r>
-        <w:t xml:space="preserve">domestic dispute.  </w:t>
-      </w:r>
-      <w:r>
+        <w:t>The fact that there are only 2 playable locations in the game contributes to Catherine feeling as though it exists on a small scale. Yet this is a game whose ambition has lead it to telling a different and more mature story than is typically seen in video games through the lens of a conflicted man dealing with his anxiety over cheating on his girlfriend and deciding the direction his life should take. Despite a poorly implemented camera system and a difficult puzzle sections, it manages to be an exciting and engaging game yet it ultimately fails in the execution of its philosophical quandaries by implementing a binary moral choice system which creates a clear incentive for players to make consistent choices over the correct ones for them, thereby breaking the purpose of the system itself.</w:t>
+      </w:r>
+    </w:p>
+    <w:p>
+      <w:r>
+        <w:t xml:space="preserve">Catherine goes against the typical video game convention in that its central focus is on an ongoing relationship as opposed to the legions of the games that focus on the grandiosity of saving the world or preserving the status quo for some global organization or exacting vengeance on a powerful adversary. Yet despite a seemingly low-key plot, whose conflict really centers around 3 characters, it manages to find ambition within the mundanity of its subject matter using its puzzle sections and over-the-top anime art style to inject it with a greater sense of panache and scale than one would naively think could come from what amounts a domestic dispute.   </w:t>
+      </w:r>
+    </w:p>
+    <w:p>
+      <w:r>
+        <w:t>The player steps into the shoes of Vincent Brooks, a 32 year old engineer who, at the start of the game, is in a long-term relationship with a woman named Katherine. Just as Vincent begins feeling pressured by his girlfriend when the prospects of marriage and fatherhood are presented to him, the woman of his dreams, named Catherine, comes barreling into his life to upset his established order. After a drunken night at his favorite bar Vincent wakes up to find Catherine in his bed, prompting his anxiety over the situation to boil over and his nightmares to begin.</w:t>
+      </w:r>
+    </w:p>
+    <w:p>
+      <w:r>
+        <w:t xml:space="preserve">In terms of game design Catherine is a puzzle game with some life simulator elements. The gameplay is split between the real world, in which Vincent frequents his favorite bar, and the dream world in which he climbs increasingly complex towers of blocks. Each nightmare that Vincent has contains multiple </w:t>
+      </w:r>
+      <w:r>
+        <w:lastRenderedPageBreak/>
+        <w:t xml:space="preserve">towers to escape from divided up into stages which must be completed by night’s end. In the real world the player can interact with both Catherine and Katherine through text messages as well as talking to his friends and other patrons at the bar. </w:t>
+      </w:r>
+    </w:p>
+    <w:p>
+      <w:pPr>
+        <w:ind w:firstLine="720"/>
+        <w:rPr>
+          <w:b/>
+        </w:rPr>
+      </w:pPr>
+      <w:r>
+        <w:rPr>
+          <w:b/>
+        </w:rPr>
+        <w:t>Life-simulator description</w:t>
+      </w:r>
+    </w:p>
+    <w:p>
+      <w:pPr>
+        <w:ind w:firstLine="720"/>
+      </w:pPr>
+      <w:r>
+        <w:t>Like Mass Effect and Infamous before it, Catherine employs a binary moral choice system where the player is able to make decisions which affect a morality meter which acts as a scale veering between order/ lawful on the one side to chaos/ free on the other extreme. How the player answers certain questions for Vincent will affect this scale and, consequentially, affect how Vincent responds in the future.</w:t>
+      </w:r>
+    </w:p>
+    <w:p>
+      <w:r>
+        <w:rPr>
+          <w:b/>
+        </w:rPr>
+        <w:t>In depth description of the puzzles</w:t>
+      </w:r>
+      <w:r>
+        <w:t xml:space="preserve"> – what are the systems, what is the game trying to say? What makes these mechanics unique?</w:t>
+      </w:r>
+    </w:p>
+    <w:p>
+      <w:pPr>
+        <w:rPr>
+          <w:b/>
+        </w:rPr>
+      </w:pPr>
+      <w:r>
+        <w:rPr>
+          <w:b/>
+        </w:rPr>
+        <w:t>Need to talk about the continue system and leverage commentary on it and the item system (though this has started already)</w:t>
+      </w:r>
+    </w:p>
+    <w:p>
+      <w:r>
+        <w:t xml:space="preserve">In terms of the mechanics Catherine’s core gameplay centres around the nightmare stages in which the player controls Vincent as he attempts to climb new towers of blocks each night. Vincent starts on the bottom rung of a multi-level tower in which is made up of moveable blocks. The player’s role is to push and pull the blocks to form staircases and climb towards the exit at the top of the tower. Success will mean Vincent’s survival for the night. The basic mechanics are easy to grasp – </w:t>
+      </w:r>
+      <w:r>
+        <w:rPr>
+          <w:b/>
+        </w:rPr>
+        <w:t>why are they easy to grasp?</w:t>
+      </w:r>
+      <w:r>
+        <w:rPr>
+          <w:b/>
+        </w:rPr>
         <w:t xml:space="preserve"> </w:t>
       </w:r>
-    </w:p>
-    <w:p>
-      <w:r>
-        <w:t>The player steps into the shoes of Vincent Brooks, a 32 year old engineer who, at the start of the game, is in a long-term relationship with a woman named Katherine.</w:t>
-      </w:r>
-      <w:r>
-        <w:t xml:space="preserve"> Just as</w:t>
-      </w:r>
-      <w:r>
-        <w:t xml:space="preserve"> </w:t>
-      </w:r>
-      <w:r>
-        <w:t>Vincent begins feeling pressured by his girlfriend when the prospects of marriage and fatherhood are presented to him, the woman of his dreams</w:t>
-      </w:r>
-      <w:r>
-        <w:t>, named Catherine,</w:t>
-      </w:r>
-      <w:r>
-        <w:t xml:space="preserve"> comes barreling into his life to upset his</w:t>
-      </w:r>
-      <w:r>
-        <w:t xml:space="preserve"> established order.</w:t>
-      </w:r>
-      <w:r>
-        <w:t xml:space="preserve"> After a drunken night at his favorite bar Vincent wakes up to find Catherine in his bed</w:t>
-      </w:r>
-      <w:r>
-        <w:t>,</w:t>
-      </w:r>
-      <w:r>
-        <w:t xml:space="preserve"> prompting his anxiety over the situation to boil over and his nightmares to begin.</w:t>
-      </w:r>
-    </w:p>
-    <w:p>
-      <w:r>
-        <w:t xml:space="preserve">In terms of game design Catherine is a puzzle game with some life simulator elements. The gameplay is split between the real world, in which Vincent frequents his favorite bar, and the dream world in which he climbs increasingly complex towers of blocks. Each nightmare that Vincent has contains multiple </w:t>
+      <w:r>
+        <w:t xml:space="preserve">– The game quickly introduces complexity by introducing elements which affect player thought both directly and indirectly. Directly it introduces multiple block types and monsters at the end of each night which function as a kind of boss battle for the player to deal with. The monsters themselves are all horrific representations of Vincent’s foremost anxiety at the time and try to stop him from escaping the nightmare by knocking him off platforms, destroying blocks and trying to kill him directly. </w:t>
+      </w:r>
+    </w:p>
+    <w:p>
+      <w:r>
+        <w:t xml:space="preserve">In boss battles the fundamental rules set does not change but the player now has to account for an external entity who will attack them and alter the tower as they are climbing it. This can lead to moments when an intended path is destroyed or altered resulting in the player needing to dynamically alter their climbing strategy. Both the changing block types and bosses battles force the player to do this. </w:t>
+      </w:r>
+      <w:r>
+        <w:rPr>
+          <w:b/>
+        </w:rPr>
+        <w:t>What’</w:t>
+      </w:r>
+      <w:r>
+        <w:rPr>
+          <w:b/>
+        </w:rPr>
+        <w:t>s the central point of this paragraph?</w:t>
+      </w:r>
+    </w:p>
+    <w:p>
+      <w:r>
+        <w:t>As Catherine is a puzzle-game, changing the ruleset with which the player has to work will force them to calculate in a different way and while this isn’t intrinsically bad, in fact it will be necessary for the puzzles to evolve over time, it is a transition that must be handled with care. Having bosses change the stage with their attack patterns makes encountering them an intellectual mad dash where the player’s ability to avoid those attacks, adjust to the changes and still climb the tower are tested. When players are able to accomplish this Catherine can feel exhilarating  …</w:t>
+      </w:r>
+    </w:p>
+    <w:p>
+      <w:r>
+        <w:t xml:space="preserve">It is the introduction of the indirect features that push Catherine’s gameplay into the territory of difficult and reveal more of Catherine’s expectations from the player. These include: the last level of blocks falling </w:t>
       </w:r>
       <w:r>
         <w:lastRenderedPageBreak/>
-        <w:t>towers to escape from divided up into stages which must be completed by night’s end. In the real world the player can interact with both Catherine and Katherine through text messages as well as talking to his friends and other patron</w:t>
-      </w:r>
-      <w:r>
-        <w:t>s</w:t>
-      </w:r>
-      <w:r>
-        <w:t xml:space="preserve"> at the bar. </w:t>
-      </w:r>
-    </w:p>
-    <w:p>
-      <w:pPr>
-        <w:ind w:firstLine="720"/>
-        <w:rPr>
-          <w:b/>
-        </w:rPr>
-      </w:pPr>
-      <w:r>
-        <w:rPr>
-          <w:b/>
-        </w:rPr>
-        <w:t>Life-simulator description</w:t>
-      </w:r>
-    </w:p>
-    <w:p>
-      <w:pPr>
-        <w:ind w:firstLine="720"/>
-      </w:pPr>
-      <w:r>
-        <w:t>Like Mass Effect and Infamous before it, Catherine employs a binary moral choice system where the player is able to make decisions which affect a morality meter which acts as a scale veering between order/ lawful on the one side to chaos/ free on the other extreme. How the player answers certain questions for Vincent will affect this scale and, consequentially, affect how Vincent responds in the future.</w:t>
-      </w:r>
-    </w:p>
-    <w:p>
-      <w:r>
-        <w:rPr>
-          <w:b/>
-        </w:rPr>
-        <w:t>In depth description of the puzzles</w:t>
-      </w:r>
-      <w:r>
-        <w:t xml:space="preserve"> – what are the systems, what is the game trying to say? What makes these mechanics unique?</w:t>
-      </w:r>
-    </w:p>
-    <w:p>
-      <w:r>
-        <w:t>In terms of the mechanics Catherine’s core gameplay centres around the nightmare stages in which the player controls Vincent as he attempts to climb</w:t>
-      </w:r>
-      <w:r>
-        <w:t xml:space="preserve"> new</w:t>
-      </w:r>
-      <w:r>
-        <w:t xml:space="preserve"> towers of blocks each night. </w:t>
-      </w:r>
-      <w:r>
-        <w:t>Vincent starts on the bottom rung of a multi-level tower in which each level is made up of moveable blocks. The player</w:t>
-      </w:r>
-      <w:r>
-        <w:t>’s role</w:t>
-      </w:r>
-      <w:r>
-        <w:t xml:space="preserve"> is to push and pull the blocks to form staircases and climb towards the exit at the top of the tower. Success will mean Vincent’s survival for the night</w:t>
-      </w:r>
-      <w:r>
-        <w:t xml:space="preserve">. The basic mechanics are easy to grasp – </w:t>
-      </w:r>
-      <w:r>
-        <w:rPr>
-          <w:b/>
-        </w:rPr>
-        <w:t>why are they easy to grasp?</w:t>
-      </w:r>
-      <w:r>
-        <w:rPr>
-          <w:b/>
-        </w:rPr>
-        <w:t xml:space="preserve"> </w:t>
-      </w:r>
-      <w:r>
-        <w:t xml:space="preserve">– </w:t>
-      </w:r>
-      <w:r>
-        <w:t>T</w:t>
-      </w:r>
-      <w:r>
-        <w:t>he game quickly introduces com</w:t>
-      </w:r>
-      <w:r>
-        <w:t>plexity by introducing elements which affect player thought both directly and indirectly. Directly it introduces multiple</w:t>
-      </w:r>
-      <w:r>
-        <w:t xml:space="preserve"> block types and monsters at the end of each night which function as a kind of boss batt</w:t>
-      </w:r>
-      <w:r>
-        <w:t>le for the player to deal with</w:t>
-      </w:r>
-      <w:r>
-        <w:t xml:space="preserve">. The monsters themselves are all horrific representations of Vincent’s foremost anxiety at the time and try to stop him from escaping the nightmare by knocking him off platforms, destroying blocks and trying to kill him directly. </w:t>
-      </w:r>
-    </w:p>
-    <w:p>
-      <w:r>
-        <w:t>In boss battles the fundamental rules set does not change but the player now has to account for an external entity who will attack them and alter the tower as they are climbing it. This can lead to moments when an intended path is destroyed or altered resulting in the player needing to dynamically alter their climbing strategy.</w:t>
-      </w:r>
-      <w:r>
-        <w:t xml:space="preserve"> Both the changing block types and bosses battles force the player to do this. </w:t>
-      </w:r>
-    </w:p>
-    <w:p>
-      <w:r>
-        <w:t>As Catherine is a puzzle-game, changing the ruleset with which the player has to work will force them to calculate in a different way and while this isn’t intrinsically bad</w:t>
-      </w:r>
-      <w:r>
-        <w:t>, in fact it will be necessary for the puzzles to evolve over time,</w:t>
-      </w:r>
-      <w:r>
-        <w:t xml:space="preserve"> it is a transition that must be handled with care.</w:t>
-      </w:r>
-      <w:r>
-        <w:t xml:space="preserve"> </w:t>
-      </w:r>
-      <w:r>
-        <w:t>Having bosses change the stage with their attack patterns makes encountering them an intellectual mad dash where the player’s ability to avoid those attacks, adjust to the changes and still climb the tower are</w:t>
-      </w:r>
-      <w:r>
-        <w:t xml:space="preserve"> tested. When players are able to accomplish this Catherine can feel exhilarating  </w:t>
-      </w:r>
-      <w:r>
-        <w:t>…</w:t>
-      </w:r>
-      <w:bookmarkStart w:id="0" w:name="_GoBack"/>
-      <w:bookmarkEnd w:id="0"/>
-    </w:p>
-    <w:p>
-      <w:r>
-        <w:t xml:space="preserve">It is the introduction of the indirect gameplay that push Catherine’s gameplay into the territory of difficult and reveal more of Catherine’s expectations from the player. </w:t>
-      </w:r>
-      <w:r>
-        <w:t xml:space="preserve">These include: the last level of blocks falling away at timed intervals, an ever-decreasing combo meter which …, </w:t>
+        <w:t>away at timed intervals, a score for each stage, an ever-decreasing combo meter -which resets when new level of blocks is reached- and items which help the player change the environment. The combo meter and score work together as the combo is multiplies the score creating an incentive for the player to move to levels and to do it quickly. Adding to this the game grades …</w:t>
+      </w:r>
+    </w:p>
+    <w:p>
+      <w:r>
+        <w:t xml:space="preserve">The timed elements imbue the game with a feeling of haste and contribute to the overarching sense that it wants the player to make decisions quickly and conclusively. It goes against traditional wisdom in puzzle games </w:t>
+      </w:r>
+      <w:r>
+        <w:rPr>
+          <w:b/>
+        </w:rPr>
+        <w:t xml:space="preserve">[quote from Ernst Adams on game design or fundamentals] </w:t>
+      </w:r>
+    </w:p>
+    <w:p>
+      <w:r>
+        <w:t xml:space="preserve">Overall the gameplay system can be frustrating and difficult, especially when required to think under pressure, yet when it works the excitement of completing the challenges it presents is worth experiencing. </w:t>
+      </w:r>
+    </w:p>
+    <w:p/>
+    <w:p>
+      <w:r>
+        <w:t xml:space="preserve">The game attempts to mitigate any player frustration that the gameplay could potentially cause by implementing an ‘undo’ feature which allows players to undo their previous block move and reset all timed elements to then as well. This can lend more of a trial-and-error feel to the interaction but will provide help for players who are struggling with the game’s puzzles and manages to boost the accessibility of the gameplay. </w:t>
+      </w:r>
+    </w:p>
+    <w:p>
+      <w:r>
+        <w:t xml:space="preserve">Boss battles, however, can be frustrating should players not pick up the attack patterns </w:t>
       </w:r>
     </w:p>
     <w:p/>
     <w:p/>
     <w:p>
       <w:r>
+        <w:t xml:space="preserve">It is the indirect gameplay elements that make the gameplay of Catherine difficult. </w:t>
+      </w:r>
+    </w:p>
+    <w:p>
+      <w:r>
+        <w:t xml:space="preserve">This could be taken as a climb to maturity or an ascent out of hell. </w:t>
+      </w:r>
+    </w:p>
+    <w:p/>
+    <w:p>
+      <w:r>
+        <w:t>As a game, the core ideas Catherine concerns itself with are: its protagonist’s journey to maturity and the question of whether men and women can truly be happy together. It addresses these through the narrative and the choice system.</w:t>
+      </w:r>
+    </w:p>
+    <w:p>
+      <w:r>
+        <w:t xml:space="preserve">In terms of narrative structure Catherine’s closest contemporary is found outside the medium of video games in the movie Scott Pilgrim vs. the World. Both film and game focus on the plight of a young man, forced to grow up quickly as he faces a series of trials brought on as a result of being in a relationship while borrowing an aesthetic from another medium. For Scott it means doing battle against Romana’s seven evil exes in the context of a film whose city seems to be running of video-game logic, borrowing heavily from classic games such as Super Mario Brothers, Final Fight and Megaman. For Catherine’s Vincent Brooks, however, it means dealing with deadly nightmares in which he must climb a never-ending staircase of blocks where failure to reach the exit means death in reality. The game presents itself as an episode of an over-the-top Japanese anime. </w:t>
+      </w:r>
+    </w:p>
+    <w:p>
+      <w:r>
         <w:lastRenderedPageBreak/>
-        <w:t>The game attempts to mitigate any player frustration</w:t>
-      </w:r>
-      <w:r>
-        <w:t xml:space="preserve"> that the gameplay c</w:t>
-      </w:r>
-      <w:r>
-        <w:t>ould</w:t>
-      </w:r>
-      <w:r>
-        <w:t xml:space="preserve"> potentially</w:t>
-      </w:r>
-      <w:r>
-        <w:t xml:space="preserve"> cause by implementing an ‘undo’</w:t>
-      </w:r>
-      <w:r>
-        <w:t xml:space="preserve"> feature </w:t>
-      </w:r>
-      <w:r>
-        <w:t>which</w:t>
-      </w:r>
-      <w:r>
-        <w:t xml:space="preserve"> allows players to undo their previous block move and reset all timed elements to then as well. </w:t>
-      </w:r>
-      <w:r>
-        <w:t xml:space="preserve">This can lend more of a trial-and-error feel to the interaction but will provide help for players who are struggling with the game’s puzzles and manages to boost the accessibility of the gameplay. </w:t>
-      </w:r>
-    </w:p>
-    <w:p>
-      <w:r>
-        <w:t xml:space="preserve">Boss battles, however, can be frustrating should players not pick up the attack patterns </w:t>
-      </w:r>
-    </w:p>
-    <w:p/>
-    <w:p/>
-    <w:p>
-      <w:r>
-        <w:t xml:space="preserve">It is the indirect gameplay elements that make the gameplay of Catherine difficult. </w:t>
-      </w:r>
-    </w:p>
-    <w:p>
-      <w:r>
-        <w:t xml:space="preserve">This could be taken as a climb to maturity or an ascent out of hell. </w:t>
-      </w:r>
-    </w:p>
-    <w:p/>
-    <w:p>
-      <w:r>
-        <w:t>As a game</w:t>
-      </w:r>
-      <w:r>
-        <w:t>,</w:t>
-      </w:r>
-      <w:r>
-        <w:t xml:space="preserve"> the core ideas Catherine</w:t>
-      </w:r>
-      <w:r>
-        <w:t xml:space="preserve"> concerns itself with</w:t>
-      </w:r>
-      <w:r>
-        <w:t xml:space="preserve"> are:</w:t>
-      </w:r>
-      <w:r>
-        <w:t xml:space="preserve"> its protagonist’s journey to maturity and</w:t>
-      </w:r>
-      <w:r>
-        <w:t xml:space="preserve"> the question of whether men and wo</w:t>
-      </w:r>
-      <w:r>
-        <w:t>men can truly be happy together.</w:t>
-      </w:r>
-      <w:r>
-        <w:t xml:space="preserve"> It addresses these through </w:t>
-      </w:r>
-      <w:r>
-        <w:t>the narrative and the choice system.</w:t>
-      </w:r>
-    </w:p>
-    <w:p>
-      <w:r>
-        <w:t xml:space="preserve">In terms of narrative structure Catherine’s closest contemporary is found outside the medium of video games in the movie Scott Pilgrim vs. the World. Both film and game focus on the plight of a young man, forced to grow up quickly as he faces a series of trials brought on as a result of being in a relationship while borrowing an aesthetic from another medium. For Scott it means doing battle against Romana’s seven evil exes in the context of a film whose city seems to be running of video-game logic, borrowing heavily from classic games such as Super Mario Brothers, Final Fight and Megaman. For Catherine’s Vincent Brooks, however, it means dealing with deadly nightmares in which he must climb a never-ending staircase of blocks where failure to reach the exit means death in reality. The game presents itself as an episode of an over-the-top Japanese anime. </w:t>
-      </w:r>
-    </w:p>
-    <w:p>
-      <w:r>
-        <w:t>Although both protagonists are taught a lesson in maturity from their trials, this is where the similarities end and Catherine’s ambitions</w:t>
-      </w:r>
-      <w:r>
-        <w:t xml:space="preserve"> begin</w:t>
-      </w:r>
-      <w:r>
-        <w:t>.</w:t>
-      </w:r>
-      <w:r>
-        <w:t xml:space="preserve"> </w:t>
-      </w:r>
-      <w:r>
-        <w:t>The game is less interested in</w:t>
-      </w:r>
-      <w:r>
-        <w:t xml:space="preserve"> physically</w:t>
-      </w:r>
-      <w:r>
-        <w:t xml:space="preserve"> beating life-lessons into Vincent and more interested</w:t>
-      </w:r>
-      <w:r>
-        <w:t xml:space="preserve"> in torturing his psyche while also</w:t>
-      </w:r>
-      <w:r>
-        <w:t xml:space="preserve"> being a meditation on whether men and women can or cannot coexist in relationships with each other. In order to accomplish this it tasks the player with making decisions for Vincent regarding his love life and answering questions on their own philosophy towards relationships. </w:t>
+        <w:t xml:space="preserve">Although both protagonists are taught a lesson in maturity from their trials, this is where the similarities end and Catherine’s ambitions begin. The game is less interested in physically beating life-lessons into Vincent and more interested in torturing his psyche while also being a meditation on whether men and women can or cannot coexist in relationships with each other. In order to accomplish this it tasks the player with making decisions for Vincent regarding his love life and answering questions on their own philosophy towards relationships. </w:t>
       </w:r>
     </w:p>
     <w:p>
@@ -601,77 +361,7 @@
         </w:rPr>
       </w:pPr>
       <w:r>
-        <w:t xml:space="preserve">The game manages leveraging off of the advantages afforded </w:t>
-      </w:r>
-      <w:r>
-        <w:t>to it by the medium it occupies namely:</w:t>
-      </w:r>
-      <w:r>
-        <w:t xml:space="preserve"> player choice</w:t>
-      </w:r>
-      <w:r>
-        <w:t xml:space="preserve"> by giving</w:t>
-      </w:r>
-      <w:r>
-        <w:t xml:space="preserve"> the player an opportunity to weigh in on its central conundrum of gender politics. It does this through</w:t>
-      </w:r>
-      <w:r>
-        <w:t xml:space="preserve"> a choice system which boils down to answering</w:t>
-      </w:r>
-      <w:r>
-        <w:t xml:space="preserve"> questions</w:t>
-      </w:r>
-      <w:r>
-        <w:t xml:space="preserve"> for Vincent</w:t>
-      </w:r>
-      <w:r>
-        <w:t xml:space="preserve"> during the day</w:t>
-      </w:r>
-      <w:r>
-        <w:t xml:space="preserve"> </w:t>
-      </w:r>
-      <w:r>
-        <w:lastRenderedPageBreak/>
-        <w:t>when talking to people or</w:t>
-      </w:r>
-      <w:r>
-        <w:t xml:space="preserve"> texting one of </w:t>
-      </w:r>
-      <w:r>
-        <w:t>his two ladies.</w:t>
-      </w:r>
-      <w:r>
-        <w:t xml:space="preserve"> </w:t>
-      </w:r>
-      <w:r>
-        <w:t xml:space="preserve">Moreover </w:t>
-      </w:r>
-      <w:r>
-        <w:t xml:space="preserve">in each </w:t>
-      </w:r>
-      <w:r>
-        <w:t>nightmare</w:t>
-      </w:r>
-      <w:r>
-        <w:t xml:space="preserve"> the player will help him</w:t>
-      </w:r>
-      <w:r>
-        <w:t xml:space="preserve"> answer questions</w:t>
-      </w:r>
-      <w:r>
-        <w:t xml:space="preserve"> in a confessional. </w:t>
-      </w:r>
-      <w:r>
-        <w:t>Answers to questions and decisions fall into the categories of either order or chaos. Each</w:t>
-      </w:r>
-      <w:r>
-        <w:t xml:space="preserve"> player</w:t>
-      </w:r>
-      <w:r>
-        <w:t xml:space="preserve"> decision is tracked on a morality meter with order and chaos on</w:t>
-      </w:r>
-      <w:r>
-        <w:t xml:space="preserve"> opposite ends of the spectrum. </w:t>
+        <w:t xml:space="preserve">The game manages leveraging off of the advantages afforded to it by the medium it occupies namely: player choice by giving the player an opportunity to weigh in on its central conundrum of gender politics. It does this through a choice system which boils down to answering questions for Vincent during the day when talking to people or texting one of his two ladies. Moreover in each nightmare the player will help him answer questions in a confessional. Answers to questions and decisions fall into the categories of either order or chaos. Each player decision is tracked on a morality meter with order and chaos on opposite ends of the spectrum. </w:t>
       </w:r>
       <w:r>
         <w:rPr>
@@ -682,13 +372,7 @@
     </w:p>
     <w:p>
       <w:r>
-        <w:t>The questions are good idea in theory: getting the player to render their opinion on the subject of relationships and tracking that to have it influence the way the story unfolds conforms well to a choice-based design and utilizes the medium of video games very well by linking gameplay and narrative together</w:t>
-      </w:r>
-      <w:r>
-        <w:t>.</w:t>
-      </w:r>
-      <w:r>
-        <w:t xml:space="preserve"> The game also tracks the player input on a morality meter with two extremes on the one </w:t>
+        <w:t xml:space="preserve">The questions are good idea in theory: getting the player to render their opinion on the subject of relationships and tracking that to have it influence the way the story unfolds conforms well to a choice-based design and utilizes the medium of video games very well by linking gameplay and narrative together. The game also tracks the player input on a morality meter with two extremes on the one </w:t>
       </w:r>
     </w:p>
     <w:p>
@@ -807,14 +491,12 @@
     <w:p>
       <w:r>
         <w:tab/>
-        <w:t>Multiple endings – link</w:t>
-      </w:r>
-      <w:r>
-        <w:t>ing that to binary moral choice (just go for consistency)</w:t>
-      </w:r>
-    </w:p>
-    <w:p>
-      <w:r>
+        <w:t>Multiple endings – linking that to binary moral choice (just go for consistency)</w:t>
+      </w:r>
+    </w:p>
+    <w:p>
+      <w:r>
+        <w:lastRenderedPageBreak/>
         <w:tab/>
         <w:t>Quest for maturity</w:t>
       </w:r>
@@ -824,6 +506,10 @@
         <w:tab/>
         <w:t>Thorough weirdness in the imagery around</w:t>
       </w:r>
+    </w:p>
+    <w:p>
+      <w:bookmarkStart w:id="0" w:name="_GoBack"/>
+      <w:bookmarkEnd w:id="0"/>
     </w:p>
     <w:sectPr>
       <w:pgSz w:w="12240" w:h="15840"/>
@@ -1832,7 +1518,7 @@
 </file>
 
 <file path=customXml/itemProps1.xml><?xml version="1.0" encoding="utf-8"?>
-<ds:datastoreItem xmlns:ds="http://schemas.openxmlformats.org/officeDocument/2006/customXml" ds:itemID="{6B58CC48-1D79-4924-AC2D-A23B83A6AC29}">
+<ds:datastoreItem xmlns:ds="http://schemas.openxmlformats.org/officeDocument/2006/customXml" ds:itemID="{95BBF74A-2175-4345-8341-AF9F8627743A}">
   <ds:schemaRefs>
     <ds:schemaRef ds:uri="http://schemas.openxmlformats.org/officeDocument/2006/bibliography"/>
   </ds:schemaRefs>

</xml_diff>

<commit_message>
Modified the Catherine review-in-progress. I've more-or-less completed my critique of the puzzle gameplay and started on the life-simulator section. I want to complete that and move back to the story critique and then finsih off by talking about the presentation and how it contributes to the weird and crazy tone.
</commit_message>
<xml_diff>
--- a/review/Catherine (Review in progress).docx
+++ b/review/Catherine (Review in progress).docx
@@ -208,9 +208,63 @@
     <w:p>
       <w:pPr>
         <w:ind w:firstLine="720"/>
-      </w:pPr>
-      <w:r>
-        <w:t>Like Mass Effect and Infamous before it, Catherine employs a binary moral choice system where the player is able to make decisions which affect a morality meter which acts as a scale veering between order/ lawful on the one side to chaos/ free on the other extreme. How the player answers certain questions for Vincent will affect this scale and, consequentially, affect how Vincent responds in the future.</w:t>
+        <w:rPr>
+          <w:b/>
+        </w:rPr>
+      </w:pPr>
+      <w:r>
+        <w:t xml:space="preserve">The life simulator system of the game takes place in Vincent’s favorite bar the Stray Sheep. Here players can guide him to talking to the other patrons, texting one of his two ladies, drinking or playing a mini-game called Rapunzel. </w:t>
+      </w:r>
+      <w:r>
+        <w:t>While some of Vincent’s friends may show up in his nightmares, engaging with them here can help see them through</w:t>
+      </w:r>
+      <w:r>
+        <w:t xml:space="preserve"> the trying times in their lives. </w:t>
+      </w:r>
+      <w:r>
+        <w:t xml:space="preserve">This system does not have the depth other life simulators </w:t>
+      </w:r>
+      <w:r>
+        <w:rPr>
+          <w:b/>
+        </w:rPr>
+        <w:t>–why not? What is it missing</w:t>
+      </w:r>
+      <w:r>
+        <w:rPr>
+          <w:b/>
+        </w:rPr>
+        <w:t xml:space="preserve">? </w:t>
+      </w:r>
+      <w:r>
+        <w:rPr>
+          <w:b/>
+        </w:rPr>
+        <w:t>–</w:t>
+      </w:r>
+      <w:r>
+        <w:rPr>
+          <w:b/>
+        </w:rPr>
+        <w:t xml:space="preserve"> </w:t>
+      </w:r>
+      <w:r>
+        <w:t>it</w:t>
+      </w:r>
+      <w:r>
+        <w:t xml:space="preserve"> does</w:t>
+      </w:r>
+      <w:r>
+        <w:t xml:space="preserve">, </w:t>
+      </w:r>
+      <w:r>
+        <w:t>however,</w:t>
+      </w:r>
+      <w:r>
+        <w:t xml:space="preserve"> function well as down-time between the ex</w:t>
+      </w:r>
+      <w:r>
+        <w:t xml:space="preserve">citement of the nightmare stage even though players who are not interested in learning more about the supporting cast will be disappointed. </w:t>
       </w:r>
     </w:p>
     <w:p>
@@ -238,8 +292,19 @@
       </w:r>
     </w:p>
     <w:p>
-      <w:r>
-        <w:t xml:space="preserve">In terms of the mechanics Catherine’s core gameplay centres around the nightmare stages in which the player controls Vincent as he attempts to climb new towers of blocks each night. Vincent starts on the bottom rung of a multi-level tower in which is made up of moveable blocks. The player’s role is to push and pull the blocks to form staircases and climb towards the exit at the top of the tower. Success will mean Vincent’s survival for the night. The basic mechanics are easy to grasp – </w:t>
+      <w:pPr>
+        <w:ind w:firstLine="720"/>
+      </w:pPr>
+      <w:r>
+        <w:t xml:space="preserve">In terms of the mechanics Catherine’s core gameplay </w:t>
+      </w:r>
+      <w:proofErr w:type="spellStart"/>
+      <w:r>
+        <w:t>centres</w:t>
+      </w:r>
+      <w:proofErr w:type="spellEnd"/>
+      <w:r>
+        <w:t xml:space="preserve"> around the nightmare stages in which the player controls Vincent as he attempts to climb new towers of blocks each night. Vincent starts on the bottom rung of a multi-level tower in which is made up of moveable blocks. The player’s role is to push and pull the blocks to form staircases and climb towards the exit at the top of the tower. Success will mean Vincent’s survival for the night. The basic mechanics are easy to grasp – </w:t>
       </w:r>
       <w:r>
         <w:rPr>
@@ -276,69 +341,146 @@
     </w:p>
     <w:p>
       <w:r>
-        <w:t>As Catherine is a puzzle-game, changing the ruleset with which the player has to work will force them to calculate in a different way and while this isn’t intrinsically bad, in fact it will be necessary for the puzzles to evolve over time, it is a transition that must be handled with care. Having bosses change the stage with their attack patterns makes encountering them an intellectual mad dash where the player’s ability to avoid those attacks, adjust to the changes and still climb the tower are tested. When players are able to accomplish this Catherine can feel exhilarating  …</w:t>
-      </w:r>
-    </w:p>
-    <w:p>
-      <w:r>
-        <w:t xml:space="preserve">It is the introduction of the indirect features that push Catherine’s gameplay into the territory of difficult and reveal more of Catherine’s expectations from the player. These include: the last level of blocks falling </w:t>
-      </w:r>
+        <w:t xml:space="preserve">As Catherine is a puzzle-game, changing the ruleset with which the player has to work will force them to calculate in a different way and while this isn’t intrinsically bad, in fact it will be necessary for the puzzles to evolve over time, it is a transition that must be handled with care. Having bosses change the stage with their attack patterns makes encountering them an intellectual mad dash where the player’s ability to avoid those attacks, adjust to the changes and still climb the tower are tested. When players are able to accomplish this Catherine can feel </w:t>
+      </w:r>
+      <w:proofErr w:type="gramStart"/>
+      <w:r>
+        <w:t>exhilarating  …</w:t>
+      </w:r>
+      <w:proofErr w:type="gramEnd"/>
+    </w:p>
+    <w:p>
       <w:r>
         <w:lastRenderedPageBreak/>
-        <w:t>away at timed intervals, a score for each stage, an ever-decreasing combo meter -which resets when new level of blocks is reached- and items which help the player change the environment. The combo meter and score work together as the combo is multiplies the score creating an incentive for the player to move to levels and to do it quickly. Adding to this the game grades …</w:t>
-      </w:r>
-    </w:p>
-    <w:p>
-      <w:r>
-        <w:t xml:space="preserve">The timed elements imbue the game with a feeling of haste and contribute to the overarching sense that it wants the player to make decisions quickly and conclusively. It goes against traditional wisdom in puzzle games </w:t>
-      </w:r>
-      <w:r>
-        <w:rPr>
-          <w:b/>
-        </w:rPr>
-        <w:t xml:space="preserve">[quote from Ernst Adams on game design or fundamentals] </w:t>
-      </w:r>
-    </w:p>
-    <w:p>
-      <w:r>
-        <w:t xml:space="preserve">Overall the gameplay system can be frustrating and difficult, especially when required to think under pressure, yet when it works the excitement of completing the challenges it presents is worth experiencing. </w:t>
+        <w:t xml:space="preserve">It is the introduction of the indirect features that push Catherine’s gameplay into the territory of difficult and reveal more of Catherine’s expectations from the player. These include: the last level of blocks falling away at timed intervals, a score for each stage, an ever-decreasing combo meter -which resets when new level of blocks is reached- and items which help the player change the environment. The combo meter and score work together as the combo is multiplies the score creating an incentive for the player to move to levels and to do it quickly. </w:t>
+      </w:r>
+      <w:r>
+        <w:t xml:space="preserve">Adding to this the game grades the player after each tower based on their score. </w:t>
+      </w:r>
+    </w:p>
+    <w:p>
+      <w:pPr>
+        <w:rPr>
+          <w:b/>
+        </w:rPr>
+      </w:pPr>
+      <w:r>
+        <w:t>Together t</w:t>
+      </w:r>
+      <w:r>
+        <w:t>he timed elements</w:t>
+      </w:r>
+      <w:r>
+        <w:t xml:space="preserve"> and score</w:t>
+      </w:r>
+      <w:r>
+        <w:t xml:space="preserve"> imbue the game with a feeling of haste and contribute to the overarching sense that it wants the player to make decisions quickly and conclusively. </w:t>
+      </w:r>
+      <w:r>
+        <w:t xml:space="preserve">They also allow the game to conform to the </w:t>
+      </w:r>
+      <w:r>
+        <w:t>‘action-puzzle’ game standard outlined by</w:t>
+      </w:r>
+      <w:r>
+        <w:t xml:space="preserve"> puzzle expert</w:t>
+      </w:r>
+      <w:r>
+        <w:t xml:space="preserve"> Scott Kim in that Catherine</w:t>
+      </w:r>
+      <w:r>
+        <w:t xml:space="preserve"> gives the player a puzzle to solve under time pressure and also provides a means of relieving that pressure.</w:t>
+      </w:r>
+      <w:r>
+        <w:rPr>
+          <w:b/>
+        </w:rPr>
+        <w:t xml:space="preserve"> </w:t>
+      </w:r>
+      <w:r>
+        <w:t>The game</w:t>
+      </w:r>
+      <w:r>
+        <w:t xml:space="preserve"> relieves said time pressure</w:t>
+      </w:r>
+      <w:r>
+        <w:t xml:space="preserve"> by implementing an ‘undo’ feature which allows players to undo their previous block move and reset all timed elements to then as well. This can lend more of a trial-and-error feel to the interaction but will provide help for players who are struggling with the game’s puzzles and manages to boost the accessibility of the gameplay. </w:t>
+      </w:r>
+    </w:p>
+    <w:p>
+      <w:r>
+        <w:t xml:space="preserve">Overall the gameplay system can be difficult, especially when required to think under pressure, yet when it works the excitement of completing the challenges it </w:t>
+      </w:r>
+      <w:r>
+        <w:t>presents is worth experienc</w:t>
+      </w:r>
+      <w:r>
+        <w:t xml:space="preserve">ing for any fan of puzzle games. </w:t>
+      </w:r>
+    </w:p>
+    <w:p>
+      <w:pPr>
+        <w:rPr>
+          <w:b/>
+        </w:rPr>
+      </w:pPr>
+      <w:r>
+        <w:rPr>
+          <w:b/>
+        </w:rPr>
+        <w:t xml:space="preserve">This could be taken as a climb to maturity or an ascent out of hell. </w:t>
+      </w:r>
+    </w:p>
+    <w:p>
+      <w:r>
+        <w:t>T</w:t>
+      </w:r>
+      <w:r>
+        <w:t xml:space="preserve">he </w:t>
+      </w:r>
+      <w:r>
+        <w:t>fundamental</w:t>
+      </w:r>
+      <w:r>
+        <w:t xml:space="preserve"> ideas Catherine concerns itself with are: its protagonist’s journey to maturity and the question of whether men and women can truly be happy together. It addresses these through the narrative and the choice system.</w:t>
+      </w:r>
+    </w:p>
+    <w:p>
+      <w:r>
+        <w:t>Like Mass Effect and Infamous before it, Catherine employs a binary moral choice system where the player is able to make decisions which affect a morality meter whic</w:t>
+      </w:r>
+      <w:bookmarkStart w:id="0" w:name="_GoBack"/>
+      <w:bookmarkEnd w:id="0"/>
+      <w:r>
+        <w:t>h acts as a scale veering between ‘Order’ on the one side to ‘Chaos’ on the other extreme. How the player answers certain questions for Vincent will affect this scale and, consequentially, affect how Vincent responds in the future.</w:t>
       </w:r>
     </w:p>
     <w:p/>
     <w:p>
       <w:r>
-        <w:t xml:space="preserve">The game attempts to mitigate any player frustration that the gameplay could potentially cause by implementing an ‘undo’ feature which allows players to undo their previous block move and reset all timed elements to then as well. This can lend more of a trial-and-error feel to the interaction but will provide help for players who are struggling with the game’s puzzles and manages to boost the accessibility of the gameplay. </w:t>
-      </w:r>
-    </w:p>
-    <w:p>
-      <w:r>
-        <w:t xml:space="preserve">Boss battles, however, can be frustrating should players not pick up the attack patterns </w:t>
-      </w:r>
-    </w:p>
-    <w:p/>
-    <w:p/>
-    <w:p>
-      <w:r>
-        <w:t xml:space="preserve">It is the indirect gameplay elements that make the gameplay of Catherine difficult. </w:t>
-      </w:r>
-    </w:p>
-    <w:p>
-      <w:r>
-        <w:t xml:space="preserve">This could be taken as a climb to maturity or an ascent out of hell. </w:t>
-      </w:r>
-    </w:p>
-    <w:p/>
-    <w:p>
-      <w:r>
-        <w:t>As a game, the core ideas Catherine concerns itself with are: its protagonist’s journey to maturity and the question of whether men and women can truly be happy together. It addresses these through the narrative and the choice system.</w:t>
-      </w:r>
-    </w:p>
-    <w:p>
-      <w:r>
-        <w:t xml:space="preserve">In terms of narrative structure Catherine’s closest contemporary is found outside the medium of video games in the movie Scott Pilgrim vs. the World. Both film and game focus on the plight of a young man, forced to grow up quickly as he faces a series of trials brought on as a result of being in a relationship while borrowing an aesthetic from another medium. For Scott it means doing battle against Romana’s seven evil exes in the context of a film whose city seems to be running of video-game logic, borrowing heavily from classic games such as Super Mario Brothers, Final Fight and Megaman. For Catherine’s Vincent Brooks, however, it means dealing with deadly nightmares in which he must climb a never-ending staircase of blocks where failure to reach the exit means death in reality. The game presents itself as an episode of an over-the-top Japanese anime. </w:t>
-      </w:r>
-    </w:p>
-    <w:p>
+        <w:t xml:space="preserve">In terms of narrative structure Catherine’s closest contemporary is found outside the medium of video games in the movie Scott Pilgrim vs. the World. Both film and game focus on the plight of a young man, forced to grow up quickly as he faces a series of trials brought on as a result of being in a relationship while borrowing an aesthetic from another medium. For Scott it means doing battle against </w:t>
+      </w:r>
+      <w:proofErr w:type="spellStart"/>
+      <w:r>
+        <w:t>Romana’s</w:t>
+      </w:r>
+      <w:proofErr w:type="spellEnd"/>
+      <w:r>
+        <w:t xml:space="preserve"> seven evil exes in the context of a film whose city seems to be running of video-game logic, borrowing heavily from classic games such as Super Mario Brothers, Final Fight and </w:t>
+      </w:r>
+      <w:proofErr w:type="spellStart"/>
+      <w:r>
+        <w:t>Megaman</w:t>
+      </w:r>
+      <w:proofErr w:type="spellEnd"/>
+      <w:r>
+        <w:t xml:space="preserve">. For Catherine’s Vincent Brooks, however, it means dealing with deadly nightmares in which he must climb a never-ending staircase of blocks where failure to reach the exit means death in reality. The game presents itself as an episode of an over-the-top Japanese anime. </w:t>
+      </w:r>
+    </w:p>
+    <w:p>
+      <w:pPr>
+        <w:ind w:firstLine="720"/>
+      </w:pPr>
       <w:r>
         <w:lastRenderedPageBreak/>
         <w:t xml:space="preserve">Although both protagonists are taught a lesson in maturity from their trials, this is where the similarities end and Catherine’s ambitions begin. The game is less interested in physically beating life-lessons into Vincent and more interested in torturing his psyche while also being a meditation on whether men and women can or cannot coexist in relationships with each other. In order to accomplish this it tasks the player with making decisions for Vincent regarding his love life and answering questions on their own philosophy towards relationships. </w:t>
@@ -347,21 +489,15 @@
     <w:p>
       <w:pPr>
         <w:ind w:firstLine="720"/>
-      </w:pPr>
-    </w:p>
-    <w:p>
-      <w:pPr>
-        <w:ind w:firstLine="720"/>
-      </w:pPr>
-    </w:p>
-    <w:p>
-      <w:pPr>
-        <w:rPr>
-          <w:b/>
-        </w:rPr>
-      </w:pPr>
-      <w:r>
-        <w:t xml:space="preserve">The game manages leveraging off of the advantages afforded to it by the medium it occupies namely: player choice by giving the player an opportunity to weigh in on its central conundrum of gender politics. It does this through a choice system which boils down to answering questions for Vincent during the day when talking to people or texting one of his two ladies. Moreover in each nightmare the player will help him answer questions in a confessional. Answers to questions and decisions fall into the categories of either order or chaos. Each player decision is tracked on a morality meter with order and chaos on opposite ends of the spectrum. </w:t>
+        <w:rPr>
+          <w:b/>
+        </w:rPr>
+      </w:pPr>
+      <w:r>
+        <w:t xml:space="preserve">The game </w:t>
+      </w:r>
+      <w:r>
+        <w:t xml:space="preserve">leveraging off of the advantages afforded to it by the medium it occupies namely: player choice by giving the player an opportunity to weigh in on its central conundrum of gender politics. It does this through a choice system which boils down to answering questions for Vincent during the day when talking to people or texting one of his two ladies. Moreover in each nightmare the player will help him answer questions in a confessional. Answers to questions and decisions fall into the categories of either order or chaos. Each player decision is tracked on a morality meter with order and chaos on opposite ends of the spectrum. </w:t>
       </w:r>
       <w:r>
         <w:rPr>
@@ -496,7 +632,6 @@
     </w:p>
     <w:p>
       <w:r>
-        <w:lastRenderedPageBreak/>
         <w:tab/>
         <w:t>Quest for maturity</w:t>
       </w:r>
@@ -507,10 +642,7 @@
         <w:t>Thorough weirdness in the imagery around</w:t>
       </w:r>
     </w:p>
-    <w:p>
-      <w:bookmarkStart w:id="0" w:name="_GoBack"/>
-      <w:bookmarkEnd w:id="0"/>
-    </w:p>
+    <w:p/>
     <w:sectPr>
       <w:pgSz w:w="12240" w:h="15840"/>
       <w:pgMar w:top="1440" w:right="1440" w:bottom="1440" w:left="1440" w:header="720" w:footer="720" w:gutter="0"/>
@@ -1518,7 +1650,7 @@
 </file>
 
 <file path=customXml/itemProps1.xml><?xml version="1.0" encoding="utf-8"?>
-<ds:datastoreItem xmlns:ds="http://schemas.openxmlformats.org/officeDocument/2006/customXml" ds:itemID="{95BBF74A-2175-4345-8341-AF9F8627743A}">
+<ds:datastoreItem xmlns:ds="http://schemas.openxmlformats.org/officeDocument/2006/customXml" ds:itemID="{07536198-ED3A-4924-9692-D8DECA0A1ACE}">
   <ds:schemaRefs>
     <ds:schemaRef ds:uri="http://schemas.openxmlformats.org/officeDocument/2006/bibliography"/>
   </ds:schemaRefs>

</xml_diff>

<commit_message>
Major additions to review. Added in section discussing how narrative and gameplay connect. Still need to talk about: presentation, controls, conclusion. Revisit: story, gameplay - positive elements
</commit_message>
<xml_diff>
--- a/review/Catherine (Review in progress).docx
+++ b/review/Catherine (Review in progress).docx
@@ -255,10 +255,7 @@
         <w:t xml:space="preserve"> does</w:t>
       </w:r>
       <w:r>
-        <w:t xml:space="preserve">, </w:t>
-      </w:r>
-      <w:r>
-        <w:t>however,</w:t>
+        <w:t>, however,</w:t>
       </w:r>
       <w:r>
         <w:t xml:space="preserve"> function well as down-time between the ex</w:t>
@@ -296,15 +293,7 @@
         <w:ind w:firstLine="720"/>
       </w:pPr>
       <w:r>
-        <w:t xml:space="preserve">In terms of the mechanics Catherine’s core gameplay </w:t>
-      </w:r>
-      <w:proofErr w:type="spellStart"/>
-      <w:r>
-        <w:t>centres</w:t>
-      </w:r>
-      <w:proofErr w:type="spellEnd"/>
-      <w:r>
-        <w:t xml:space="preserve"> around the nightmare stages in which the player controls Vincent as he attempts to climb new towers of blocks each night. Vincent starts on the bottom rung of a multi-level tower in which is made up of moveable blocks. The player’s role is to push and pull the blocks to form staircases and climb towards the exit at the top of the tower. Success will mean Vincent’s survival for the night. The basic mechanics are easy to grasp – </w:t>
+        <w:t xml:space="preserve">In terms of the mechanics Catherine’s core gameplay centres around the nightmare stages in which the player controls Vincent as he attempts to climb new towers of blocks each night. Vincent starts on the bottom rung of a multi-level tower in which is made up of moveable blocks. The player’s role is to push and pull the blocks to form staircases and climb towards the exit at the top of the tower. Success will mean Vincent’s survival for the night. The basic mechanics are easy to grasp – </w:t>
       </w:r>
       <w:r>
         <w:rPr>
@@ -319,7 +308,13 @@
         <w:t xml:space="preserve"> </w:t>
       </w:r>
       <w:r>
-        <w:t xml:space="preserve">– The game quickly introduces complexity by introducing elements which affect player thought both directly and indirectly. Directly it introduces multiple block types and monsters at the end of each night which function as a kind of boss battle for the player to deal with. The monsters themselves are all horrific representations of Vincent’s foremost anxiety at the time and try to stop him from escaping the nightmare by knocking him off platforms, destroying blocks and trying to kill him directly. </w:t>
+        <w:t xml:space="preserve">– The game quickly </w:t>
+      </w:r>
+      <w:r>
+        <w:t>presents</w:t>
+      </w:r>
+      <w:r>
+        <w:t xml:space="preserve"> complexity by introducing elements which affect player thought both directly and indirectly. Directly it introduces multiple block types and monsters at the end of each night which function as a kind of boss battle for the player to deal with. The monsters themselves are all horrific representations of Vincent’s foremost anxiety at the time and try to stop him from escaping the nightmare by knocking him off platforms, destroying blocks and trying to kill him directly. </w:t>
       </w:r>
     </w:p>
     <w:p>
@@ -341,31 +336,28 @@
     </w:p>
     <w:p>
       <w:r>
-        <w:t xml:space="preserve">As Catherine is a puzzle-game, changing the ruleset with which the player has to work will force them to calculate in a different way and while this isn’t intrinsically bad, in fact it will be necessary for the puzzles to evolve over time, it is a transition that must be handled with care. Having bosses change the stage with their attack patterns makes encountering them an intellectual mad dash where the player’s ability to avoid those attacks, adjust to the changes and still climb the tower are tested. When players are able to accomplish this Catherine can feel </w:t>
-      </w:r>
-      <w:proofErr w:type="gramStart"/>
-      <w:r>
-        <w:t>exhilarating  …</w:t>
-      </w:r>
-      <w:proofErr w:type="gramEnd"/>
+        <w:t>As Catherine is a puzzle-game, changing the ruleset with which the player has to work will force them to calculate in a different way and while this isn’t intrinsically bad, in fact it will be necessary for the puzzles to evolve over time, it is a transition that must be handled with care. Having bosses change the stage with their attack patterns makes encountering them an intellectual mad dash where the player’s ability to avoid those attacks, adjust to the changes and still climb the tower are tested. When players are able to accomplish this Catherine can feel exhilarating  …</w:t>
+      </w:r>
     </w:p>
     <w:p>
       <w:r>
         <w:lastRenderedPageBreak/>
-        <w:t xml:space="preserve">It is the introduction of the indirect features that push Catherine’s gameplay into the territory of difficult and reveal more of Catherine’s expectations from the player. These include: the last level of blocks falling away at timed intervals, a score for each stage, an ever-decreasing combo meter -which resets when new level of blocks is reached- and items which help the player change the environment. The combo meter and score work together as the combo is multiplies the score creating an incentive for the player to move to levels and to do it quickly. </w:t>
-      </w:r>
-      <w:r>
-        <w:t xml:space="preserve">Adding to this the game grades the player after each tower based on their score. </w:t>
-      </w:r>
-    </w:p>
-    <w:p>
-      <w:pPr>
-        <w:rPr>
-          <w:b/>
-        </w:rPr>
-      </w:pPr>
-      <w:r>
-        <w:t>Together t</w:t>
+        <w:t xml:space="preserve">It is the introduction of the indirect features that push Catherine’s gameplay into the territory of difficult and reveal more of </w:t>
+      </w:r>
+      <w:r>
+        <w:t>the gam</w:t>
+      </w:r>
+      <w:r>
+        <w:t>e’s expectations from the player. These include: the last level of blocks falling away at timed intervals, a score for each stage, an ever-decreasing combo meter -which resets when new level of blocks is reached- and items which help the player change the environment. The combo meter and score work together as the combo is multiplies the score</w:t>
+      </w:r>
+      <w:r>
+        <w:t>,</w:t>
+      </w:r>
+      <w:r>
+        <w:t xml:space="preserve"> creating an incentive for the player to move to levels and to do it quickly. </w:t>
+      </w:r>
+      <w:r>
+        <w:t>Adding to this the game grades the player after each tower based on their score. Together t</w:t>
       </w:r>
       <w:r>
         <w:t>he timed elements</w:t>
@@ -376,6 +368,8 @@
       <w:r>
         <w:t xml:space="preserve"> imbue the game with a feeling of haste and contribute to the overarching sense that it wants the player to make decisions quickly and conclusively. </w:t>
       </w:r>
+    </w:p>
+    <w:p>
       <w:r>
         <w:t xml:space="preserve">They also allow the game to conform to the </w:t>
       </w:r>
@@ -398,13 +392,7 @@
         <w:t xml:space="preserve"> </w:t>
       </w:r>
       <w:r>
-        <w:t>The game</w:t>
-      </w:r>
-      <w:r>
-        <w:t xml:space="preserve"> relieves said time pressure</w:t>
-      </w:r>
-      <w:r>
-        <w:t xml:space="preserve"> by implementing an ‘undo’ feature which allows players to undo their previous block move and reset all timed elements to then as well. This can lend more of a trial-and-error feel to the interaction but will provide help for players who are struggling with the game’s puzzles and manages to boost the accessibility of the gameplay. </w:t>
+        <w:t xml:space="preserve">The game relieves said time pressure by implementing an ‘undo’ feature which allows players to undo their previous block move and reset all timed elements to then as well. This can lend more of a trial-and-error feel to the interaction but will provide help for players who are struggling with the game’s puzzles and manages to boost the accessibility of the gameplay. </w:t>
       </w:r>
     </w:p>
     <w:p>
@@ -446,76 +434,227 @@
       </w:r>
     </w:p>
     <w:p>
-      <w:r>
-        <w:t>Like Mass Effect and Infamous before it, Catherine employs a binary moral choice system where the player is able to make decisions which affect a morality meter whic</w:t>
+      <w:pPr>
+        <w:ind w:firstLine="720"/>
+      </w:pPr>
+      <w:r>
+        <w:t xml:space="preserve">In terms of narrative structure Catherine’s closest contemporary is found outside the medium of video games in the movie Scott Pilgrim vs. the World. Both film and game focus on the plight of a young man, forced to grow up quickly as he faces a series of trials brought on as a result of being in a relationship while borrowing an aesthetic from another medium. For Scott it means doing battle against Romana’s seven evil exes in the context of a film whose city seems to be running of video-game logic, borrowing heavily from classic games such as Super Mario Brothers, Final Fight and Megaman. For Catherine’s Vincent Brooks, however, it means dealing with deadly nightmares in which he must climb a never-ending staircase of blocks where failure to reach the exit means death in reality. The game presents itself as an episode of an over-the-top Japanese anime. </w:t>
+      </w:r>
+    </w:p>
+    <w:p>
+      <w:pPr>
+        <w:ind w:firstLine="720"/>
+      </w:pPr>
+      <w:r>
+        <w:t xml:space="preserve">Although both protagonists are taught a lesson in maturity from their trials, this is where the similarities end and Catherine’s ambitions begin. The game is less interested in physically beating life-lessons into Vincent and more interested in torturing his psyche while also being a meditation on whether men and women can or cannot coexist in relationships with each other. In order to accomplish this it tasks the player with making decisions for Vincent regarding his love life and answering questions on their own philosophy towards relationships. </w:t>
+      </w:r>
+    </w:p>
+    <w:p>
+      <w:r>
+        <w:lastRenderedPageBreak/>
+        <w:t>The questions are good idea in theory: getting the player to render their opinion on the subject of relationships and tracking that to have it influence the way the story unfolds conforms well to a choice-based design and utilizes the medium of video games very well by linking g</w:t>
+      </w:r>
+      <w:r>
+        <w:t xml:space="preserve">ameplay and narrative together. </w:t>
+      </w:r>
+      <w:r>
+        <w:t>In this way t</w:t>
+      </w:r>
+      <w:r>
+        <w:t>he game leverages off of the advantages afforded to it by the medium it occupies namely: player choice</w:t>
+      </w:r>
+      <w:r>
+        <w:t>. B</w:t>
+      </w:r>
+      <w:r>
+        <w:t>y giving the player an opportunity to weigh in on its centr</w:t>
+      </w:r>
+      <w:r>
+        <w:t>al conundrum of gender politics through</w:t>
+      </w:r>
+      <w:r>
+        <w:t xml:space="preserve"> </w:t>
+      </w:r>
+      <w:r>
+        <w:t>the</w:t>
+      </w:r>
+      <w:r>
+        <w:t xml:space="preserve"> choice system which boils down to answering questions for Vincent during the day when talking to people or texting one of his two ladies. Moreover in each nightmare the player will help him answer questions in a confessional.</w:t>
+      </w:r>
+      <w:r>
+        <w:rPr>
+          <w:b/>
+        </w:rPr>
+        <w:t xml:space="preserve"> Answers to questions and decisions fall into the categories of either order or chaos. Each player decision is tracked on a morality meter with order and chaos on opposite ends of the spectrum.</w:t>
+      </w:r>
+    </w:p>
+    <w:p>
+      <w:pPr>
+        <w:ind w:firstLine="720"/>
+      </w:pPr>
+      <w:r>
+        <w:t>There is a problem with the questions that the game asks the player in that the questions themselves have an inconsistent quality to them. For example the question “Which is more cheating: an emotional affair or a [physical] fling?” is considered equivalent to “</w:t>
+      </w:r>
+      <w:r>
+        <w:rPr>
+          <w:b/>
+        </w:rPr>
+        <w:t>[insert the alien/corpse one here]</w:t>
+      </w:r>
+      <w:r>
+        <w:t>”. This kind of thematic and logical inconsistency drags the value of the game down</w:t>
+      </w:r>
+    </w:p>
+    <w:p>
+      <w:pPr>
+        <w:ind w:firstLine="720"/>
+      </w:pPr>
+      <w:r>
+        <w:t>Like Mass Effect and Infamous before it, Catherine</w:t>
+      </w:r>
+      <w:r>
+        <w:t>’s</w:t>
+      </w:r>
+      <w:r>
+        <w:t xml:space="preserve"> </w:t>
+      </w:r>
+      <w:r>
+        <w:t>use of</w:t>
+      </w:r>
+      <w:r>
+        <w:t xml:space="preserve"> a binary moral choice system</w:t>
+      </w:r>
+      <w:r>
+        <w:t>,</w:t>
+      </w:r>
+      <w:r>
+        <w:t xml:space="preserve"> where the player is able to make decisions which affect a morality meter which acts as a scale veering between ‘Order’ on the one side to ‘Chaos’ on the other extreme</w:t>
+      </w:r>
+      <w:r>
+        <w:t>, is both game-lengthening and fundamentally problematic</w:t>
+      </w:r>
+      <w:r>
+        <w:t xml:space="preserve">. </w:t>
+      </w:r>
+      <w:r>
+        <w:t>Typically in games the binary moral choice system rewards players who make decisions</w:t>
+      </w:r>
+      <w:r>
+        <w:t xml:space="preserve"> which are thematically consistent with one of its two extremes. In this regard Catherine fairs no differently as almost every decision the player makes outside of the tower-climbing gameplay is evaluated and influences the </w:t>
+      </w:r>
+      <w:r>
+        <w:t>morality meter.</w:t>
+      </w:r>
+    </w:p>
+    <w:p>
+      <w:pPr>
+        <w:ind w:firstLine="720"/>
+      </w:pPr>
+      <w:r>
+        <w:t>.</w:t>
+      </w:r>
+    </w:p>
+    <w:p>
+      <w:pPr>
+        <w:ind w:firstLine="720"/>
+      </w:pPr>
+      <w:r>
+        <w:t>Taking into account the game’s 8 endings, the most positive end states for Vincent are the ones in which the morality meter is further towards the extremes. This creates a clear incentive for players to make consistent decisions</w:t>
+      </w:r>
+      <w:r>
+        <w:t xml:space="preserve"> </w:t>
+      </w:r>
+      <w:r>
+        <w:t xml:space="preserve">over those which are right for them at every instance, removing ambiguity and </w:t>
+      </w:r>
+      <w:r>
+        <w:t>judging said</w:t>
+      </w:r>
+      <w:r>
+        <w:t xml:space="preserve"> player</w:t>
+      </w:r>
+      <w:r>
+        <w:t>s</w:t>
+      </w:r>
+      <w:r>
+        <w:t xml:space="preserve"> in the same breath</w:t>
+      </w:r>
+      <w:r>
+        <w:t>. In a game which wants to be about philosophical quandaries and players making up their own minds about a specific issue, the system becomes problematic and begins to undermine the point of having a philosophical tone in the first place.</w:t>
       </w:r>
       <w:bookmarkStart w:id="0" w:name="_GoBack"/>
       <w:bookmarkEnd w:id="0"/>
       <w:r>
-        <w:t>h acts as a scale veering between ‘Order’ on the one side to ‘Chaos’ on the other extreme. How the player answers certain questions for Vincent will affect this scale and, consequentially, affect how Vincent responds in the future.</w:t>
+        <w:t xml:space="preserve">  </w:t>
+      </w:r>
+    </w:p>
+    <w:p>
+      <w:pPr>
+        <w:ind w:firstLine="720"/>
+      </w:pPr>
+      <w:r>
+        <w:t xml:space="preserve">While the implementation is poor, </w:t>
+      </w:r>
+      <w:r>
+        <w:t>the binary moral choice system does reveal is that the game</w:t>
+      </w:r>
+      <w:r>
+        <w:t xml:space="preserve"> actually</w:t>
+      </w:r>
+      <w:r>
+        <w:t xml:space="preserve"> wants the player to make consistent decisions. </w:t>
+      </w:r>
+      <w:r>
+        <w:t>It reserves</w:t>
+      </w:r>
+      <w:r>
+        <w:t xml:space="preserve"> the most positive endings for those who decide what they want and take steps to</w:t>
+      </w:r>
+      <w:r>
+        <w:t>wards</w:t>
+      </w:r>
+      <w:r>
+        <w:t xml:space="preserve"> reaching</w:t>
+      </w:r>
+      <w:r>
+        <w:t xml:space="preserve"> </w:t>
+      </w:r>
+      <w:r>
+        <w:t>that</w:t>
+      </w:r>
+      <w:r>
+        <w:t>. Coupled with the emphasis on speed and conclusive decision making from the gameplay it becomes clear that Catherine just wants players to make a decision about the direction they want to take in life and to do it quickly. The one thing it despises is what Vincent is</w:t>
+      </w:r>
+      <w:r>
+        <w:t xml:space="preserve"> in</w:t>
+      </w:r>
+      <w:r>
+        <w:t xml:space="preserve"> the</w:t>
+      </w:r>
+      <w:r>
+        <w:t xml:space="preserve"> opening, pusillanimous and immature. It doesn’t care for people who waste time in indecision and half-hearted effort and as such it punishes them for only going half-way towards their goals. Whether the player chooses Catherine (Chaos), Katherine (Order) or neither, the game just wants the player to choose and go</w:t>
+      </w:r>
+      <w:r>
+        <w:t xml:space="preserve"> at</w:t>
+      </w:r>
+      <w:r>
+        <w:t xml:space="preserve"> it with everything they have. This is what it posits is true maturity and ultimately what it expects the player, through Vincent, to learn. </w:t>
+      </w:r>
+    </w:p>
+    <w:p>
+      <w:r>
+        <w:lastRenderedPageBreak/>
+        <w:t>How the player answers certain questions for Vincent will affect this scale and, consequentially, affect how Vincent responds in the future.</w:t>
       </w:r>
     </w:p>
     <w:p/>
-    <w:p>
-      <w:r>
-        <w:t xml:space="preserve">In terms of narrative structure Catherine’s closest contemporary is found outside the medium of video games in the movie Scott Pilgrim vs. the World. Both film and game focus on the plight of a young man, forced to grow up quickly as he faces a series of trials brought on as a result of being in a relationship while borrowing an aesthetic from another medium. For Scott it means doing battle against </w:t>
-      </w:r>
-      <w:proofErr w:type="spellStart"/>
-      <w:r>
-        <w:t>Romana’s</w:t>
-      </w:r>
-      <w:proofErr w:type="spellEnd"/>
-      <w:r>
-        <w:t xml:space="preserve"> seven evil exes in the context of a film whose city seems to be running of video-game logic, borrowing heavily from classic games such as Super Mario Brothers, Final Fight and </w:t>
-      </w:r>
-      <w:proofErr w:type="spellStart"/>
-      <w:r>
-        <w:t>Megaman</w:t>
-      </w:r>
-      <w:proofErr w:type="spellEnd"/>
-      <w:r>
-        <w:t xml:space="preserve">. For Catherine’s Vincent Brooks, however, it means dealing with deadly nightmares in which he must climb a never-ending staircase of blocks where failure to reach the exit means death in reality. The game presents itself as an episode of an over-the-top Japanese anime. </w:t>
-      </w:r>
-    </w:p>
-    <w:p>
-      <w:pPr>
-        <w:ind w:firstLine="720"/>
-      </w:pPr>
-      <w:r>
-        <w:lastRenderedPageBreak/>
-        <w:t xml:space="preserve">Although both protagonists are taught a lesson in maturity from their trials, this is where the similarities end and Catherine’s ambitions begin. The game is less interested in physically beating life-lessons into Vincent and more interested in torturing his psyche while also being a meditation on whether men and women can or cannot coexist in relationships with each other. In order to accomplish this it tasks the player with making decisions for Vincent regarding his love life and answering questions on their own philosophy towards relationships. </w:t>
-      </w:r>
-    </w:p>
-    <w:p>
-      <w:pPr>
-        <w:ind w:firstLine="720"/>
-        <w:rPr>
-          <w:b/>
-        </w:rPr>
-      </w:pPr>
-      <w:r>
-        <w:t xml:space="preserve">The game </w:t>
-      </w:r>
-      <w:r>
-        <w:t xml:space="preserve">leveraging off of the advantages afforded to it by the medium it occupies namely: player choice by giving the player an opportunity to weigh in on its central conundrum of gender politics. It does this through a choice system which boils down to answering questions for Vincent during the day when talking to people or texting one of his two ladies. Moreover in each nightmare the player will help him answer questions in a confessional. Answers to questions and decisions fall into the categories of either order or chaos. Each player decision is tracked on a morality meter with order and chaos on opposite ends of the spectrum. </w:t>
-      </w:r>
-      <w:r>
-        <w:rPr>
-          <w:b/>
-        </w:rPr>
-        <w:t>Continue describing the binary moral choice aspect</w:t>
-      </w:r>
-    </w:p>
-    <w:p>
-      <w:r>
-        <w:t xml:space="preserve">The questions are good idea in theory: getting the player to render their opinion on the subject of relationships and tracking that to have it influence the way the story unfolds conforms well to a choice-based design and utilizes the medium of video games very well by linking gameplay and narrative together. The game also tracks the player input on a morality meter with two extremes on the one </w:t>
-      </w:r>
-    </w:p>
+    <w:p/>
     <w:p>
       <w:r>
         <w:t xml:space="preserve">This, however, is where Catherine’s problems begin to set in. </w:t>
       </w:r>
     </w:p>
+    <w:p/>
     <w:p>
       <w:pPr>
         <w:rPr>
@@ -544,7 +683,25 @@
         <w:rPr>
           <w:b/>
         </w:rPr>
-        <w:t>Potential counter argument</w:t>
+        <w:t>Controls</w:t>
+      </w:r>
+    </w:p>
+    <w:p>
+      <w:pPr>
+        <w:pStyle w:val="ListParagraph"/>
+        <w:numPr>
+          <w:ilvl w:val="1"/>
+          <w:numId w:val="2"/>
+        </w:numPr>
+        <w:rPr>
+          <w:b/>
+        </w:rPr>
+      </w:pPr>
+      <w:r>
+        <w:rPr>
+          <w:b/>
+        </w:rPr>
+        <w:t>Camera controls are awful (reversing the controls on the otherside of the level is a horrible decision – changing the method of interaction midgame is confusing and impedes player progress)</w:t>
       </w:r>
     </w:p>
     <w:p>
@@ -1309,7 +1466,6 @@
   <w:style w:type="character" w:default="1" w:styleId="DefaultParagraphFont">
     <w:name w:val="Default Paragraph Font"/>
     <w:uiPriority w:val="1"/>
-    <w:semiHidden/>
     <w:unhideWhenUsed/>
   </w:style>
   <w:style w:type="table" w:default="1" w:styleId="TableNormal">
@@ -1650,7 +1806,7 @@
 </file>
 
 <file path=customXml/itemProps1.xml><?xml version="1.0" encoding="utf-8"?>
-<ds:datastoreItem xmlns:ds="http://schemas.openxmlformats.org/officeDocument/2006/customXml" ds:itemID="{07536198-ED3A-4924-9692-D8DECA0A1ACE}">
+<ds:datastoreItem xmlns:ds="http://schemas.openxmlformats.org/officeDocument/2006/customXml" ds:itemID="{CCFDD002-29C4-4524-8A37-26EA0E84F3E7}">
   <ds:schemaRefs>
     <ds:schemaRef ds:uri="http://schemas.openxmlformats.org/officeDocument/2006/bibliography"/>
   </ds:schemaRefs>

</xml_diff>

<commit_message>
Added an idea to the end of the ludo-narrative discussion. The idea of designer gaming-the-gamers as a rebuttal to the nice things I said about the binary moral choice
</commit_message>
<xml_diff>
--- a/review/Catherine (Review in progress).docx
+++ b/review/Catherine (Review in progress).docx
@@ -293,7 +293,15 @@
         <w:ind w:firstLine="720"/>
       </w:pPr>
       <w:r>
-        <w:t xml:space="preserve">In terms of the mechanics Catherine’s core gameplay centres around the nightmare stages in which the player controls Vincent as he attempts to climb new towers of blocks each night. Vincent starts on the bottom rung of a multi-level tower in which is made up of moveable blocks. The player’s role is to push and pull the blocks to form staircases and climb towards the exit at the top of the tower. Success will mean Vincent’s survival for the night. The basic mechanics are easy to grasp – </w:t>
+        <w:t xml:space="preserve">In terms of the mechanics Catherine’s core gameplay </w:t>
+      </w:r>
+      <w:proofErr w:type="spellStart"/>
+      <w:r>
+        <w:t>centres</w:t>
+      </w:r>
+      <w:proofErr w:type="spellEnd"/>
+      <w:r>
+        <w:t xml:space="preserve"> around the nightmare stages in which the player controls Vincent as he attempts to climb new towers of blocks each night. Vincent starts on the bottom rung of a multi-level tower in which is made up of moveable blocks. The player’s role is to push and pull the blocks to form staircases and climb towards the exit at the top of the tower. Success will mean Vincent’s survival for the night. The basic mechanics are easy to grasp – </w:t>
       </w:r>
       <w:r>
         <w:rPr>
@@ -336,8 +344,13 @@
     </w:p>
     <w:p>
       <w:r>
-        <w:t>As Catherine is a puzzle-game, changing the ruleset with which the player has to work will force them to calculate in a different way and while this isn’t intrinsically bad, in fact it will be necessary for the puzzles to evolve over time, it is a transition that must be handled with care. Having bosses change the stage with their attack patterns makes encountering them an intellectual mad dash where the player’s ability to avoid those attacks, adjust to the changes and still climb the tower are tested. When players are able to accomplish this Catherine can feel exhilarating  …</w:t>
-      </w:r>
+        <w:t xml:space="preserve">As Catherine is a puzzle-game, changing the ruleset with which the player has to work will force them to calculate in a different way and while this isn’t intrinsically bad, in fact it will be necessary for the puzzles to evolve over time, it is a transition that must be handled with care. Having bosses change the stage with their attack patterns makes encountering them an intellectual mad dash where the player’s ability to avoid those attacks, adjust to the changes and still climb the tower are tested. When players are able to accomplish this Catherine can feel </w:t>
+      </w:r>
+      <w:proofErr w:type="gramStart"/>
+      <w:r>
+        <w:t>exhilarating  …</w:t>
+      </w:r>
+      <w:proofErr w:type="gramEnd"/>
     </w:p>
     <w:p>
       <w:r>
@@ -438,7 +451,23 @@
         <w:ind w:firstLine="720"/>
       </w:pPr>
       <w:r>
-        <w:t xml:space="preserve">In terms of narrative structure Catherine’s closest contemporary is found outside the medium of video games in the movie Scott Pilgrim vs. the World. Both film and game focus on the plight of a young man, forced to grow up quickly as he faces a series of trials brought on as a result of being in a relationship while borrowing an aesthetic from another medium. For Scott it means doing battle against Romana’s seven evil exes in the context of a film whose city seems to be running of video-game logic, borrowing heavily from classic games such as Super Mario Brothers, Final Fight and Megaman. For Catherine’s Vincent Brooks, however, it means dealing with deadly nightmares in which he must climb a never-ending staircase of blocks where failure to reach the exit means death in reality. The game presents itself as an episode of an over-the-top Japanese anime. </w:t>
+        <w:t xml:space="preserve">In terms of narrative structure Catherine’s closest contemporary is found outside the medium of video games in the movie Scott Pilgrim vs. the World. Both film and game focus on the plight of a young man, forced to grow up quickly as he faces a series of trials brought on as a result of being in a relationship while borrowing an aesthetic from another medium. For Scott it means doing battle against </w:t>
+      </w:r>
+      <w:proofErr w:type="spellStart"/>
+      <w:r>
+        <w:t>Romana’s</w:t>
+      </w:r>
+      <w:proofErr w:type="spellEnd"/>
+      <w:r>
+        <w:t xml:space="preserve"> seven evil exes in the context of a film whose city seems to be running of video-game logic, borrowing heavily from classic games such as Super Mario Brothers, Final Fight and </w:t>
+      </w:r>
+      <w:proofErr w:type="spellStart"/>
+      <w:r>
+        <w:t>Megaman</w:t>
+      </w:r>
+      <w:proofErr w:type="spellEnd"/>
+      <w:r>
+        <w:t xml:space="preserve">. For Catherine’s Vincent Brooks, however, it means dealing with deadly nightmares in which he must climb a never-ending staircase of blocks where failure to reach the exit means death in reality. The game presents itself as an episode of an over-the-top Japanese anime. </w:t>
       </w:r>
     </w:p>
     <w:p>
@@ -461,13 +490,7 @@
         <w:t>In this way t</w:t>
       </w:r>
       <w:r>
-        <w:t>he game leverages off of the advantages afforded to it by the medium it occupies namely: player choice</w:t>
-      </w:r>
-      <w:r>
-        <w:t>. B</w:t>
-      </w:r>
-      <w:r>
-        <w:t>y giving the player an opportunity to weigh in on its centr</w:t>
+        <w:t>he game leverages off of the advantages afforded to it by the medium it occupies namely: player choice. By giving the player an opportunity to weigh in on its centr</w:t>
       </w:r>
       <w:r>
         <w:t>al conundrum of gender politics through</w:t>
@@ -510,40 +533,103 @@
         <w:ind w:firstLine="720"/>
       </w:pPr>
       <w:r>
-        <w:t>Like Mass Effect and Infamous before it, Catherine</w:t>
-      </w:r>
-      <w:r>
-        <w:t>’s</w:t>
+        <w:t>Like Mass Effect and Infamous before it, Catherine’s use of a binary moral choice system, where the player is able to make decisions which affect a morality meter which acts as a scale veering between ‘Order’ on the one side to ‘Chaos’ on the other extreme, is both game-lengthening and fundamentally problematic. Typically in games the binary moral choice system rewards players who make decisions</w:t>
+      </w:r>
+      <w:r>
+        <w:t xml:space="preserve"> which are thematically consistent with one of its two extremes. In this regard Catherine fairs no differently as almost every decision the player makes outside of the tower-climbing gameplay is evaluated and influences the </w:t>
+      </w:r>
+      <w:r>
+        <w:t>morality meter.</w:t>
+      </w:r>
+    </w:p>
+    <w:p>
+      <w:pPr>
+        <w:ind w:firstLine="720"/>
+      </w:pPr>
+      <w:r>
+        <w:t>.</w:t>
+      </w:r>
+    </w:p>
+    <w:p>
+      <w:pPr>
+        <w:ind w:firstLine="720"/>
+      </w:pPr>
+      <w:r>
+        <w:t>Taking into account the game’s 8 endings, the most positive end states for Vincent are the ones in which the morality meter is further towards the extremes. This creates a clear incentive for players to make consistent decisions</w:t>
+      </w:r>
+      <w:r>
+        <w:t xml:space="preserve"> over those which are right for them at every instance, removing ambiguity and </w:t>
+      </w:r>
+      <w:r>
+        <w:t>judging said</w:t>
+      </w:r>
+      <w:r>
+        <w:t xml:space="preserve"> player</w:t>
+      </w:r>
+      <w:r>
+        <w:t>s</w:t>
+      </w:r>
+      <w:r>
+        <w:t xml:space="preserve"> in the same breath</w:t>
+      </w:r>
+      <w:r>
+        <w:t>. In a game which wants to be about philosophical quandaries and players making up their own minds about a specific issue, the system becomes problematic and begins to undermine the point of having a philosophical tone in the first place.</w:t>
+      </w:r>
+      <w:r>
+        <w:t xml:space="preserve">  </w:t>
+      </w:r>
+    </w:p>
+    <w:p>
+      <w:pPr>
+        <w:ind w:firstLine="720"/>
+      </w:pPr>
+      <w:r>
+        <w:t xml:space="preserve">While the implementation is poor, </w:t>
+      </w:r>
+      <w:r>
+        <w:t>the binary moral choice system does reveal is that the game</w:t>
+      </w:r>
+      <w:r>
+        <w:t xml:space="preserve"> actually</w:t>
+      </w:r>
+      <w:r>
+        <w:t xml:space="preserve"> wants the player to make consistent decisions. </w:t>
+      </w:r>
+      <w:r>
+        <w:t>It reserves</w:t>
+      </w:r>
+      <w:r>
+        <w:t xml:space="preserve"> the most positive endings for those who decide what they want and take steps to</w:t>
+      </w:r>
+      <w:r>
+        <w:t>wards</w:t>
+      </w:r>
+      <w:r>
+        <w:t xml:space="preserve"> reaching</w:t>
       </w:r>
       <w:r>
         <w:t xml:space="preserve"> </w:t>
       </w:r>
       <w:r>
-        <w:t>use of</w:t>
-      </w:r>
-      <w:r>
-        <w:t xml:space="preserve"> a binary moral choice system</w:t>
-      </w:r>
-      <w:r>
-        <w:t>,</w:t>
-      </w:r>
-      <w:r>
-        <w:t xml:space="preserve"> where the player is able to make decisions which affect a morality meter which acts as a scale veering between ‘Order’ on the one side to ‘Chaos’ on the other extreme</w:t>
-      </w:r>
-      <w:r>
-        <w:t>, is both game-lengthening and fundamentally problematic</w:t>
-      </w:r>
-      <w:r>
-        <w:t xml:space="preserve">. </w:t>
-      </w:r>
-      <w:r>
-        <w:t>Typically in games the binary moral choice system rewards players who make decisions</w:t>
-      </w:r>
-      <w:r>
-        <w:t xml:space="preserve"> which are thematically consistent with one of its two extremes. In this regard Catherine fairs no differently as almost every decision the player makes outside of the tower-climbing gameplay is evaluated and influences the </w:t>
-      </w:r>
-      <w:r>
-        <w:t>morality meter.</w:t>
+        <w:t>that</w:t>
+      </w:r>
+      <w:r>
+        <w:t>. Coupled with the emphasis on speed and conclusive decision making from the gameplay it becomes clear that Catherine just wants players to make a decision about the direction they want to take in life and to do it quickly. The one thing it despises is what Vincent is</w:t>
+      </w:r>
+      <w:r>
+        <w:t xml:space="preserve"> in</w:t>
+      </w:r>
+      <w:r>
+        <w:t xml:space="preserve"> the</w:t>
+      </w:r>
+      <w:r>
+        <w:t xml:space="preserve"> opening, pusillanimous and immature. It doesn’t care for people who waste time in indecision and half-hearted effort and as such it punishes them for only going half-way towards their goals. Whether the player chooses Catherine (Chaos), Katherine (Order) or neither, the game just wants the player to choose and go</w:t>
+      </w:r>
+      <w:r>
+        <w:t xml:space="preserve"> at</w:t>
+      </w:r>
+      <w:r>
+        <w:t xml:space="preserve"> it with everything they have. This is what it posits is true maturity and ultimately what it expects the player, through Vincent, to learn. </w:t>
       </w:r>
     </w:p>
     <w:p>
@@ -551,103 +637,31 @@
         <w:ind w:firstLine="720"/>
       </w:pPr>
       <w:r>
-        <w:t>.</w:t>
-      </w:r>
-    </w:p>
-    <w:p>
-      <w:pPr>
-        <w:ind w:firstLine="720"/>
-      </w:pPr>
-      <w:r>
-        <w:t>Taking into account the game’s 8 endings, the most positive end states for Vincent are the ones in which the morality meter is further towards the extremes. This creates a clear incentive for players to make consistent decisions</w:t>
-      </w:r>
-      <w:r>
-        <w:t xml:space="preserve"> </w:t>
-      </w:r>
-      <w:r>
-        <w:t xml:space="preserve">over those which are right for them at every instance, removing ambiguity and </w:t>
-      </w:r>
-      <w:r>
-        <w:t>judging said</w:t>
-      </w:r>
-      <w:r>
-        <w:t xml:space="preserve"> player</w:t>
-      </w:r>
-      <w:r>
-        <w:t>s</w:t>
-      </w:r>
-      <w:r>
-        <w:t xml:space="preserve"> in the same breath</w:t>
-      </w:r>
-      <w:r>
-        <w:t>. In a game which wants to be about philosophical quandaries and players making up their own minds about a specific issue, the system becomes problematic and begins to undermine the point of having a philosophical tone in the first place.</w:t>
-      </w:r>
+        <w:lastRenderedPageBreak/>
+        <w:t>Though the idea does form an interesting meta-narrative of designers ‘</w:t>
+      </w:r>
+      <w:r>
+        <w:t>gaming the gamers</w:t>
+      </w:r>
+      <w:r>
+        <w:t xml:space="preserve">’ it doesn’t redeem the game from judging its players and shifting the player away from the thought which is at the heart of the choice-based approach it attempts to take. </w:t>
+      </w:r>
+    </w:p>
+    <w:p>
+      <w:pPr>
+        <w:rPr>
+          <w:b/>
+        </w:rPr>
+      </w:pPr>
       <w:bookmarkStart w:id="0" w:name="_GoBack"/>
+      <w:r>
+        <w:rPr>
+          <w:b/>
+        </w:rPr>
+        <w:t>How the player answers certain questions for Vincent will affect this scale and, consequentially, affect how Vincent responds in the future.</w:t>
+      </w:r>
       <w:bookmarkEnd w:id="0"/>
-      <w:r>
-        <w:t xml:space="preserve">  </w:t>
-      </w:r>
-    </w:p>
-    <w:p>
-      <w:pPr>
-        <w:ind w:firstLine="720"/>
-      </w:pPr>
-      <w:r>
-        <w:t xml:space="preserve">While the implementation is poor, </w:t>
-      </w:r>
-      <w:r>
-        <w:t>the binary moral choice system does reveal is that the game</w:t>
-      </w:r>
-      <w:r>
-        <w:t xml:space="preserve"> actually</w:t>
-      </w:r>
-      <w:r>
-        <w:t xml:space="preserve"> wants the player to make consistent decisions. </w:t>
-      </w:r>
-      <w:r>
-        <w:t>It reserves</w:t>
-      </w:r>
-      <w:r>
-        <w:t xml:space="preserve"> the most positive endings for those who decide what they want and take steps to</w:t>
-      </w:r>
-      <w:r>
-        <w:t>wards</w:t>
-      </w:r>
-      <w:r>
-        <w:t xml:space="preserve"> reaching</w:t>
-      </w:r>
-      <w:r>
-        <w:t xml:space="preserve"> </w:t>
-      </w:r>
-      <w:r>
-        <w:t>that</w:t>
-      </w:r>
-      <w:r>
-        <w:t>. Coupled with the emphasis on speed and conclusive decision making from the gameplay it becomes clear that Catherine just wants players to make a decision about the direction they want to take in life and to do it quickly. The one thing it despises is what Vincent is</w:t>
-      </w:r>
-      <w:r>
-        <w:t xml:space="preserve"> in</w:t>
-      </w:r>
-      <w:r>
-        <w:t xml:space="preserve"> the</w:t>
-      </w:r>
-      <w:r>
-        <w:t xml:space="preserve"> opening, pusillanimous and immature. It doesn’t care for people who waste time in indecision and half-hearted effort and as such it punishes them for only going half-way towards their goals. Whether the player chooses Catherine (Chaos), Katherine (Order) or neither, the game just wants the player to choose and go</w:t>
-      </w:r>
-      <w:r>
-        <w:t xml:space="preserve"> at</w:t>
-      </w:r>
-      <w:r>
-        <w:t xml:space="preserve"> it with everything they have. This is what it posits is true maturity and ultimately what it expects the player, through Vincent, to learn. </w:t>
-      </w:r>
-    </w:p>
-    <w:p>
-      <w:r>
-        <w:lastRenderedPageBreak/>
-        <w:t>How the player answers certain questions for Vincent will affect this scale and, consequentially, affect how Vincent responds in the future.</w:t>
-      </w:r>
-    </w:p>
-    <w:p/>
+    </w:p>
     <w:p/>
     <w:p>
       <w:r>
@@ -701,7 +715,21 @@
         <w:rPr>
           <w:b/>
         </w:rPr>
-        <w:t>Camera controls are awful (reversing the controls on the otherside of the level is a horrible decision – changing the method of interaction midgame is confusing and impedes player progress)</w:t>
+        <w:t xml:space="preserve">Camera controls are awful (reversing the controls on the </w:t>
+      </w:r>
+      <w:proofErr w:type="spellStart"/>
+      <w:r>
+        <w:rPr>
+          <w:b/>
+        </w:rPr>
+        <w:t>otherside</w:t>
+      </w:r>
+      <w:proofErr w:type="spellEnd"/>
+      <w:r>
+        <w:rPr>
+          <w:b/>
+        </w:rPr>
+        <w:t xml:space="preserve"> of the level is a horrible decision – changing the method of interaction midgame is confusing and impedes player progress)</w:t>
       </w:r>
     </w:p>
     <w:p>
@@ -1466,6 +1494,7 @@
   <w:style w:type="character" w:default="1" w:styleId="DefaultParagraphFont">
     <w:name w:val="Default Paragraph Font"/>
     <w:uiPriority w:val="1"/>
+    <w:semiHidden/>
     <w:unhideWhenUsed/>
   </w:style>
   <w:style w:type="table" w:default="1" w:styleId="TableNormal">
@@ -1806,7 +1835,7 @@
 </file>
 
 <file path=customXml/itemProps1.xml><?xml version="1.0" encoding="utf-8"?>
-<ds:datastoreItem xmlns:ds="http://schemas.openxmlformats.org/officeDocument/2006/customXml" ds:itemID="{CCFDD002-29C4-4524-8A37-26EA0E84F3E7}">
+<ds:datastoreItem xmlns:ds="http://schemas.openxmlformats.org/officeDocument/2006/customXml" ds:itemID="{9E3E8B5D-F394-4445-91D2-37A8A9CD826A}">
   <ds:schemaRefs>
     <ds:schemaRef ds:uri="http://schemas.openxmlformats.org/officeDocument/2006/bibliography"/>
   </ds:schemaRefs>

</xml_diff>

<commit_message>
Revisited the narrative critique and deepened the comparison with Pilgrim. Still have to add the section on presentation and how that creates meaning and then write the conclusion before editing everything down into something more manageable and succinct.
</commit_message>
<xml_diff>
--- a/review/Catherine (Review in progress).docx
+++ b/review/Catherine (Review in progress).docx
@@ -169,7 +169,43 @@
     <w:p/>
     <w:p>
       <w:r>
-        <w:t>The fact that there are only 2 playable locations in the game contributes to Catherine feeling as though it exists on a small scale. Yet this is a game whose ambition has lead it to telling a different and more mature story than is typically seen in video games through the lens of a conflicted man dealing with his anxiety over cheating on his girlfriend and deciding the direction his life should take. Despite a poorly implemented camera system and a difficult puzzle sections, it manages to be an exciting and engaging game yet it ultimately fails in the execution of its philosophical quandaries by implementing a binary moral choice system which creates a clear incentive for players to make consistent choices over the correct ones for them, thereby breaking the purpose of the system itself.</w:t>
+        <w:t xml:space="preserve">The fact that there are only 2 playable locations contributes to Catherine feeling as though it exists on a small scale. Yet this is a </w:t>
+      </w:r>
+      <w:r>
+        <w:t xml:space="preserve">video </w:t>
+      </w:r>
+      <w:r>
+        <w:t xml:space="preserve">game whose ambition has lead it to telling a different and more mature story than is typically seen in </w:t>
+      </w:r>
+      <w:r>
+        <w:t>the medium</w:t>
+      </w:r>
+      <w:r>
+        <w:t>,</w:t>
+      </w:r>
+      <w:r>
+        <w:t xml:space="preserve"> through the lens of a conflicted man dealing with his anxiety over cheating on his girlfriend and deciding the direction his life should take. Despite a poorly implemented camera system and a difficult puzzle sections, it manages to be an exciting and engaging game</w:t>
+      </w:r>
+      <w:r>
+        <w:t>.</w:t>
+      </w:r>
+      <w:r>
+        <w:t xml:space="preserve"> </w:t>
+      </w:r>
+      <w:r>
+        <w:t>Unfortunately</w:t>
+      </w:r>
+      <w:r>
+        <w:t xml:space="preserve"> it </w:t>
+      </w:r>
+      <w:r>
+        <w:t xml:space="preserve">fails in the execution of its philosophical </w:t>
+      </w:r>
+      <w:r>
+        <w:t>tone</w:t>
+      </w:r>
+      <w:r>
+        <w:t xml:space="preserve"> by implementing a binary moral choice system which creates a clear incentive for players to make consistent choices over the correct ones for them, thereby breaking the purpose of the system itself.</w:t>
       </w:r>
     </w:p>
     <w:p>
@@ -184,30 +220,15 @@
     </w:p>
     <w:p>
       <w:r>
-        <w:t xml:space="preserve">In terms of game design Catherine is a puzzle game with some life simulator elements. The gameplay is split between the real world, in which Vincent frequents his favorite bar, and the dream world in which he climbs increasingly complex towers of blocks. Each nightmare that Vincent has contains multiple </w:t>
+        <w:t xml:space="preserve">In terms of game design Catherine is a puzzle game with some life simulator elements. The gameplay is split between the real world, in which Vincent frequents his favorite bar, and the dream world in which </w:t>
       </w:r>
       <w:r>
         <w:lastRenderedPageBreak/>
-        <w:t xml:space="preserve">towers to escape from divided up into stages which must be completed by night’s end. In the real world the player can interact with both Catherine and Katherine through text messages as well as talking to his friends and other patrons at the bar. </w:t>
-      </w:r>
-    </w:p>
-    <w:p>
-      <w:pPr>
-        <w:ind w:firstLine="720"/>
-        <w:rPr>
-          <w:b/>
-        </w:rPr>
-      </w:pPr>
-      <w:r>
-        <w:rPr>
-          <w:b/>
-        </w:rPr>
-        <w:t>Life-simulator description</w:t>
-      </w:r>
-    </w:p>
-    <w:p>
-      <w:pPr>
-        <w:ind w:firstLine="720"/>
+        <w:t xml:space="preserve">he climbs increasingly complex towers of blocks. Each nightmare that Vincent has contains multiple towers to escape from divided up into stages which must be completed by night’s end. </w:t>
+      </w:r>
+    </w:p>
+    <w:p>
+      <w:pPr>
         <w:rPr>
           <w:b/>
         </w:rPr>
@@ -222,34 +243,31 @@
         <w:t xml:space="preserve"> the trying times in their lives. </w:t>
       </w:r>
       <w:r>
-        <w:t xml:space="preserve">This system does not have the depth other life simulators </w:t>
-      </w:r>
-      <w:r>
-        <w:rPr>
-          <w:b/>
-        </w:rPr>
-        <w:t>–why not? What is it missing</w:t>
-      </w:r>
-      <w:r>
-        <w:rPr>
-          <w:b/>
-        </w:rPr>
-        <w:t xml:space="preserve">? </w:t>
-      </w:r>
-      <w:r>
-        <w:rPr>
-          <w:b/>
-        </w:rPr>
-        <w:t>–</w:t>
-      </w:r>
-      <w:r>
-        <w:rPr>
-          <w:b/>
-        </w:rPr>
+        <w:t>This system does not have the depth other life simulators</w:t>
+      </w:r>
+      <w:r>
+        <w:t>,</w:t>
+      </w:r>
+      <w:r>
         <w:t xml:space="preserve"> </w:t>
       </w:r>
       <w:r>
-        <w:t>it</w:t>
+        <w:t>like The Sims</w:t>
+      </w:r>
+      <w:r>
+        <w:t>.</w:t>
+      </w:r>
+      <w:r>
+        <w:rPr>
+          <w:b/>
+        </w:rPr>
+        <w:t xml:space="preserve"> </w:t>
+      </w:r>
+      <w:r>
+        <w:t>I</w:t>
+      </w:r>
+      <w:r>
+        <w:t>t</w:t>
       </w:r>
       <w:r>
         <w:t xml:space="preserve"> does</w:t>
@@ -258,116 +276,155 @@
         <w:t>, however,</w:t>
       </w:r>
       <w:r>
-        <w:t xml:space="preserve"> function well as down-time between the ex</w:t>
-      </w:r>
-      <w:r>
-        <w:t xml:space="preserve">citement of the nightmare stage even though players who are not interested in learning more about the supporting cast will be disappointed. </w:t>
-      </w:r>
-    </w:p>
-    <w:p>
-      <w:r>
-        <w:rPr>
-          <w:b/>
-        </w:rPr>
-        <w:t>In depth description of the puzzles</w:t>
-      </w:r>
-      <w:r>
-        <w:t xml:space="preserve"> – what are the systems, what is the game trying to say? What makes these mechanics unique?</w:t>
-      </w:r>
-    </w:p>
-    <w:p>
-      <w:pPr>
-        <w:rPr>
-          <w:b/>
-        </w:rPr>
-      </w:pPr>
-      <w:r>
-        <w:rPr>
-          <w:b/>
-        </w:rPr>
-        <w:t>Need to talk about the continue system and leverage commentary on it and the item system (though this has started already)</w:t>
-      </w:r>
-    </w:p>
-    <w:p>
-      <w:pPr>
-        <w:ind w:firstLine="720"/>
-      </w:pPr>
+        <w:t xml:space="preserve"> fu</w:t>
+      </w:r>
+      <w:r>
+        <w:t>nction well as down-time after</w:t>
+      </w:r>
+      <w:r>
+        <w:t xml:space="preserve"> the ex</w:t>
+      </w:r>
+      <w:r>
+        <w:t>citement of the nightmare stage</w:t>
+      </w:r>
+      <w:r>
+        <w:t>s.</w:t>
+      </w:r>
+      <w:r>
+        <w:t xml:space="preserve"> </w:t>
+      </w:r>
+      <w:r>
+        <w:t>T</w:t>
+      </w:r>
+      <w:r>
+        <w:t>hough players who are not interested in learning more about the supporting cast will be disappointed</w:t>
+      </w:r>
+      <w:r>
+        <w:t xml:space="preserve"> by its inclusion</w:t>
+      </w:r>
+      <w:r>
+        <w:t xml:space="preserve">. </w:t>
+      </w:r>
+    </w:p>
+    <w:p>
       <w:r>
         <w:t xml:space="preserve">In terms of the mechanics Catherine’s core gameplay </w:t>
       </w:r>
-      <w:proofErr w:type="spellStart"/>
-      <w:r>
-        <w:t>centres</w:t>
-      </w:r>
-      <w:proofErr w:type="spellEnd"/>
-      <w:r>
-        <w:t xml:space="preserve"> around the nightmare stages in which the player controls Vincent as he attempts to climb new towers of blocks each night. Vincent starts on the bottom rung of a multi-level tower in which is made up of moveable blocks. The player’s role is to push and pull the blocks to form staircases and climb towards the exit at the top of the tower. Success will mean Vincent’s survival for the night. The basic mechanics are easy to grasp – </w:t>
-      </w:r>
-      <w:r>
-        <w:rPr>
-          <w:b/>
-        </w:rPr>
-        <w:t>why are they easy to grasp?</w:t>
-      </w:r>
-      <w:r>
-        <w:rPr>
-          <w:b/>
-        </w:rPr>
+      <w:r>
+        <w:t>centers</w:t>
+      </w:r>
+      <w:r>
+        <w:t xml:space="preserve"> around the nightmare stages in which the player controls Vincent as he attempts to climb new towers of blocks each night. Vincent starts on the bottom rung of a multi-level tower in which is made up of moveable blocks. The player’s role is to push and pull the blocks to form staircases and climb towards the exit at the top of the tower. Success will mean Vincent’s survival for the night. The basic mechani</w:t>
+      </w:r>
+      <w:r>
+        <w:t>cs are easy to grasp but t</w:t>
+      </w:r>
+      <w:r>
+        <w:t xml:space="preserve">he game quickly </w:t>
+      </w:r>
+      <w:r>
+        <w:t>presents</w:t>
+      </w:r>
+      <w:r>
+        <w:t xml:space="preserve"> complexity by introducing elements which affect player thought both directly and indirectly.</w:t>
+      </w:r>
+    </w:p>
+    <w:p>
+      <w:r>
+        <w:t xml:space="preserve">Directly it introduces multiple block types and monsters at the end of each night which function as a kind of boss battle for the player to deal with. The monsters themselves are all horrific representations of Vincent’s foremost anxiety at the time and try to stop him from escaping the nightmare by knocking him off platforms, destroying blocks and trying to kill him directly. </w:t>
+      </w:r>
+    </w:p>
+    <w:p>
+      <w:r>
+        <w:t xml:space="preserve">In boss battles the fundamental rules set does not change but the player now has to account for an external entity who will attack them and alter the tower as they are climbing it. This can lead to moments when an intended path is destroyed or altered resulting in the player needing to dynamically alter their climbing strategy. Both the changing block types and bosses battles force the player to do this. </w:t>
+      </w:r>
+      <w:r>
+        <w:rPr>
+          <w:b/>
+        </w:rPr>
+        <w:t>What’</w:t>
+      </w:r>
+      <w:r>
+        <w:rPr>
+          <w:b/>
+        </w:rPr>
+        <w:t>s the central point of this paragraph?</w:t>
+      </w:r>
+    </w:p>
+    <w:p>
+      <w:r>
+        <w:t xml:space="preserve">As Catherine is a puzzle-game, </w:t>
+      </w:r>
+      <w:r>
+        <w:t xml:space="preserve">gradually altering the factors that the player must keep track of </w:t>
+      </w:r>
+      <w:r>
+        <w:t xml:space="preserve">will force them to calculate in a different way and while this isn’t intrinsically bad, in fact it will be necessary for the puzzles to evolve over time, it is a transition that must be handled with care. </w:t>
+      </w:r>
+      <w:r>
+        <w:t>For the most part Catherine handles this well.</w:t>
+      </w:r>
+    </w:p>
+    <w:p>
+      <w:r>
+        <w:t>Having bosses change the stage with their attack pat</w:t>
+      </w:r>
+      <w:r>
+        <w:t>terns</w:t>
+      </w:r>
+      <w:r>
+        <w:t xml:space="preserve"> turn their encounters into</w:t>
+      </w:r>
+      <w:r>
+        <w:t xml:space="preserve"> a</w:t>
+      </w:r>
+      <w:r>
+        <w:t xml:space="preserve"> kind of intellectual-mad-</w:t>
+      </w:r>
+      <w:r>
+        <w:t xml:space="preserve">dash where the player’s ability to avoid those attacks, adjust to the changes and still climb the tower are tested. When players are able </w:t>
+      </w:r>
+      <w:r>
+        <w:t>to accomplish this it can feel both</w:t>
+      </w:r>
+      <w:r>
+        <w:t xml:space="preserve"> exhilarating and satisfying</w:t>
+      </w:r>
+      <w:r>
+        <w:t xml:space="preserve"> to escape using </w:t>
+      </w:r>
+      <w:r>
+        <w:t xml:space="preserve">a combination of </w:t>
+      </w:r>
+      <w:r>
+        <w:t>one’s wits and reflexes.</w:t>
+      </w:r>
+    </w:p>
+    <w:p>
+      <w:r>
+        <w:t>It is the introduction of the indirect features that push Catherine’s gameplay into the t</w:t>
+      </w:r>
+      <w:r>
+        <w:t>erritory of difficult and suggest more about</w:t>
+      </w:r>
+      <w:r>
         <w:t xml:space="preserve"> </w:t>
       </w:r>
       <w:r>
-        <w:t xml:space="preserve">– The game quickly </w:t>
-      </w:r>
-      <w:r>
-        <w:t>presents</w:t>
-      </w:r>
-      <w:r>
-        <w:t xml:space="preserve"> complexity by introducing elements which affect player thought both directly and indirectly. Directly it introduces multiple block types and monsters at the end of each night which function as a kind of boss battle for the player to deal with. The monsters themselves are all horrific representations of Vincent’s foremost anxiety at the time and try to stop him from escaping the nightmare by knocking him off platforms, destroying blocks and trying to kill him directly. </w:t>
-      </w:r>
-    </w:p>
-    <w:p>
-      <w:r>
-        <w:t xml:space="preserve">In boss battles the fundamental rules set does not change but the player now has to account for an external entity who will attack them and alter the tower as they are climbing it. This can lead to moments when an intended path is destroyed or altered resulting in the player needing to dynamically alter their climbing strategy. Both the changing block types and bosses battles force the player to do this. </w:t>
-      </w:r>
-      <w:r>
-        <w:rPr>
-          <w:b/>
-        </w:rPr>
-        <w:t>What’</w:t>
-      </w:r>
-      <w:r>
-        <w:rPr>
-          <w:b/>
-        </w:rPr>
-        <w:t>s the central point of this paragraph?</w:t>
-      </w:r>
-    </w:p>
-    <w:p>
-      <w:r>
-        <w:t xml:space="preserve">As Catherine is a puzzle-game, changing the ruleset with which the player has to work will force them to calculate in a different way and while this isn’t intrinsically bad, in fact it will be necessary for the puzzles to evolve over time, it is a transition that must be handled with care. Having bosses change the stage with their attack patterns makes encountering them an intellectual mad dash where the player’s ability to avoid those attacks, adjust to the changes and still climb the tower are tested. When players are able to accomplish this Catherine can feel </w:t>
-      </w:r>
-      <w:proofErr w:type="gramStart"/>
-      <w:r>
-        <w:t>exhilarating  …</w:t>
-      </w:r>
-      <w:proofErr w:type="gramEnd"/>
-    </w:p>
-    <w:p>
+        <w:t>the gam</w:t>
+      </w:r>
+      <w:r>
+        <w:t>e’s expectations from the player. These include: the last level of blocks falling away at timed intervals, a score for each stage, an ever-decreasing combo meter -which resets when new level of blocks is reached- and items which help the player change the environment. The combo meter and score work together as the combo is multiplies the score</w:t>
+      </w:r>
+      <w:r>
+        <w:t>,</w:t>
+      </w:r>
+      <w:r>
+        <w:t xml:space="preserve"> creating an incentive for the </w:t>
+      </w:r>
       <w:r>
         <w:lastRenderedPageBreak/>
-        <w:t xml:space="preserve">It is the introduction of the indirect features that push Catherine’s gameplay into the territory of difficult and reveal more of </w:t>
-      </w:r>
-      <w:r>
-        <w:t>the gam</w:t>
-      </w:r>
-      <w:r>
-        <w:t>e’s expectations from the player. These include: the last level of blocks falling away at timed intervals, a score for each stage, an ever-decreasing combo meter -which resets when new level of blocks is reached- and items which help the player change the environment. The combo meter and score work together as the combo is multiplies the score</w:t>
-      </w:r>
-      <w:r>
-        <w:t>,</w:t>
-      </w:r>
-      <w:r>
-        <w:t xml:space="preserve"> creating an incentive for the player to move to levels and to do it quickly. </w:t>
+        <w:t xml:space="preserve">player to move to levels and to do it quickly. </w:t>
       </w:r>
       <w:r>
         <w:t>Adding to this the game grades the player after each tower based on their score. Together t</w:t>
@@ -405,7 +462,19 @@
         <w:t xml:space="preserve"> </w:t>
       </w:r>
       <w:r>
-        <w:t xml:space="preserve">The game relieves said time pressure by implementing an ‘undo’ feature which allows players to undo their previous block move and reset all timed elements to then as well. This can lend more of a trial-and-error feel to the interaction but will provide help for players who are struggling with the game’s puzzles and manages to boost the accessibility of the gameplay. </w:t>
+        <w:t>The game relieves said time pressure by implementing an ‘undo’ feature which allows players to undo their previous block move and reset all timed elements to then as well. This can lend more of a trial-and-error f</w:t>
+      </w:r>
+      <w:r>
+        <w:t xml:space="preserve">eel to the interaction but </w:t>
+      </w:r>
+      <w:r>
+        <w:t>provide</w:t>
+      </w:r>
+      <w:r>
+        <w:t>s</w:t>
+      </w:r>
+      <w:r>
+        <w:t xml:space="preserve"> help for players who are struggling with the game’s puzzles and manages to boost the accessibility of the gameplay. </w:t>
       </w:r>
     </w:p>
     <w:p>
@@ -447,35 +516,87 @@
       </w:r>
     </w:p>
     <w:p>
-      <w:pPr>
-        <w:ind w:firstLine="720"/>
-      </w:pPr>
-      <w:r>
-        <w:t xml:space="preserve">In terms of narrative structure Catherine’s closest contemporary is found outside the medium of video games in the movie Scott Pilgrim vs. the World. Both film and game focus on the plight of a young man, forced to grow up quickly as he faces a series of trials brought on as a result of being in a relationship while borrowing an aesthetic from another medium. For Scott it means doing battle against </w:t>
-      </w:r>
-      <w:proofErr w:type="spellStart"/>
-      <w:r>
-        <w:t>Romana’s</w:t>
-      </w:r>
-      <w:proofErr w:type="spellEnd"/>
-      <w:r>
-        <w:t xml:space="preserve"> seven evil exes in the context of a film whose city seems to be running of video-game logic, borrowing heavily from classic games such as Super Mario Brothers, Final Fight and </w:t>
-      </w:r>
-      <w:proofErr w:type="spellStart"/>
-      <w:r>
-        <w:t>Megaman</w:t>
-      </w:r>
-      <w:proofErr w:type="spellEnd"/>
-      <w:r>
-        <w:t xml:space="preserve">. For Catherine’s Vincent Brooks, however, it means dealing with deadly nightmares in which he must climb a never-ending staircase of blocks where failure to reach the exit means death in reality. The game presents itself as an episode of an over-the-top Japanese anime. </w:t>
-      </w:r>
-    </w:p>
-    <w:p>
-      <w:pPr>
-        <w:ind w:firstLine="720"/>
-      </w:pPr>
-      <w:r>
-        <w:t xml:space="preserve">Although both protagonists are taught a lesson in maturity from their trials, this is where the similarities end and Catherine’s ambitions begin. The game is less interested in physically beating life-lessons into Vincent and more interested in torturing his psyche while also being a meditation on whether men and women can or cannot coexist in relationships with each other. In order to accomplish this it tasks the player with making decisions for Vincent regarding his love life and answering questions on their own philosophy towards relationships. </w:t>
+      <w:r>
+        <w:t xml:space="preserve">In terms of narrative structure Catherine’s closest contemporary is found outside the medium of video games in the movie Scott Pilgrim vs. the World. Both film and game focus on the plight of a young man, forced to grow up quickly as he faces a series of trials brought on as a result of being in a relationship while borrowing an aesthetic from another medium. Catherine’s Vincent Brooks, however, must climb a never-ending staircase of blocks where failure to reach the exit means death in reality. </w:t>
+      </w:r>
+      <w:r>
+        <w:t>The game</w:t>
+      </w:r>
+      <w:r>
+        <w:t>, like the film,</w:t>
+      </w:r>
+      <w:r>
+        <w:t xml:space="preserve"> ultimately boils down to a maturity tale with the relationship drama existing on separate level. </w:t>
+      </w:r>
+      <w:r>
+        <w:t>The difference is, of course, that Pilgrim is an examination of relationships in the 21</w:t>
+      </w:r>
+      <w:r>
+        <w:rPr>
+          <w:vertAlign w:val="superscript"/>
+        </w:rPr>
+        <w:t>st</w:t>
+      </w:r>
+      <w:r>
+        <w:t xml:space="preserve"> century while Catherine</w:t>
+      </w:r>
+      <w:r>
+        <w:t xml:space="preserve"> is a meditation on whether men and woman can coexist</w:t>
+      </w:r>
+      <w:r>
+        <w:t xml:space="preserve"> in re</w:t>
+      </w:r>
+      <w:r>
+        <w:t>l</w:t>
+      </w:r>
+      <w:r>
+        <w:t>a</w:t>
+      </w:r>
+      <w:r>
+        <w:t>tionships</w:t>
+      </w:r>
+      <w:r>
+        <w:t xml:space="preserve"> at all</w:t>
+      </w:r>
+      <w:r>
+        <w:t>. E</w:t>
+      </w:r>
+      <w:r>
+        <w:t>ach of the game’s leading ladies does represent a particular lifestyle which the player must choose to pursue and in so doing, choose which philosophy they believe in</w:t>
+      </w:r>
+      <w:r>
+        <w:t>.</w:t>
+      </w:r>
+      <w:r>
+        <w:t xml:space="preserve"> Whether it’s the slightly controlling, mundane yet stable Katherine</w:t>
+      </w:r>
+      <w:r>
+        <w:t xml:space="preserve"> </w:t>
+      </w:r>
+      <w:r>
+        <w:t xml:space="preserve">or the crazed, exciting, live-the-moment Catherine, the game asks the player to make this choice for Vincent once he has grown up enough to realize that it needs to be made. </w:t>
+      </w:r>
+    </w:p>
+    <w:p>
+      <w:r>
+        <w:t>Although both protagonists are taught a lesson in maturity from their trials, this is where the similarities end and Catherine’s ambitions begin. The game is less interested in physically beating life-lessons into Vincent and more interested in torturing his psyche. In order to</w:t>
+      </w:r>
+      <w:r>
+        <w:t xml:space="preserve"> further its thematic content Catherine </w:t>
+      </w:r>
+      <w:r>
+        <w:t xml:space="preserve">tasks the player with making decisions for Vincent regarding his love life and answering questions on their own philosophy towards relationships. </w:t>
+      </w:r>
+    </w:p>
+    <w:p>
+      <w:r>
+        <w:t>The game</w:t>
+      </w:r>
+      <w:r>
+        <w:t xml:space="preserve"> furthers its thematic content and</w:t>
+      </w:r>
+      <w:r>
+        <w:t xml:space="preserve"> leverages off of the advantages afforded to it by the medium it occupies namely: player choice. This choice boils down to answering questions for Vincent during the day when talking to people or texting one of his two ladies. Moreover in each nightmare the player will help him answer questions in a confessional.</w:t>
       </w:r>
     </w:p>
     <w:p>
@@ -484,39 +605,60 @@
         <w:t>The questions are good idea in theory: getting the player to render their opinion on the subject of relationships and tracking that to have it influence the way the story unfolds conforms well to a choice-based design and utilizes the medium of video games very well by linking g</w:t>
       </w:r>
       <w:r>
-        <w:t xml:space="preserve">ameplay and narrative together. </w:t>
-      </w:r>
-      <w:r>
-        <w:t>In this way t</w:t>
-      </w:r>
-      <w:r>
-        <w:t>he game leverages off of the advantages afforded to it by the medium it occupies namely: player choice. By giving the player an opportunity to weigh in on its centr</w:t>
-      </w:r>
-      <w:r>
-        <w:t>al conundrum of gender politics through</w:t>
+        <w:t>ameplay and narrative together.</w:t>
+      </w:r>
+    </w:p>
+    <w:p>
+      <w:r>
+        <w:t>There is a problem with the questions the game asks the player in that the</w:t>
+      </w:r>
+      <w:r>
+        <w:t>y</w:t>
       </w:r>
       <w:r>
         <w:t xml:space="preserve"> </w:t>
       </w:r>
       <w:r>
-        <w:t>the</w:t>
-      </w:r>
-      <w:r>
-        <w:t xml:space="preserve"> choice system which boils down to answering questions for Vincent during the day when talking to people or texting one of his two ladies. Moreover in each nightmare the player will help him answer questions in a confessional.</w:t>
-      </w:r>
-      <w:r>
-        <w:rPr>
-          <w:b/>
-        </w:rPr>
-        <w:t xml:space="preserve"> Answers to questions and decisions fall into the categories of either order or chaos. Each player decision is tracked on a morality meter with order and chaos on opposite ends of the spectrum.</w:t>
-      </w:r>
-    </w:p>
-    <w:p>
-      <w:pPr>
-        <w:ind w:firstLine="720"/>
-      </w:pPr>
-      <w:r>
-        <w:t>There is a problem with the questions that the game asks the player in that the questions themselves have an inconsistent quality to them. For example the question “Which is more cheating: an emotional affair or a [physical] fling?” is considered equivalent to “</w:t>
+        <w:t xml:space="preserve">[the </w:t>
+      </w:r>
+      <w:r>
+        <w:t>questions</w:t>
+      </w:r>
+      <w:r>
+        <w:t>]</w:t>
+      </w:r>
+      <w:r>
+        <w:t xml:space="preserve"> have an inconsistent quality to them</w:t>
+      </w:r>
+      <w:r>
+        <w:t>, ranging from</w:t>
+      </w:r>
+      <w:r>
+        <w:t xml:space="preserve"> the</w:t>
+      </w:r>
+      <w:r>
+        <w:t xml:space="preserve"> thematically relevant</w:t>
+      </w:r>
+      <w:r>
+        <w:t xml:space="preserve">: </w:t>
+      </w:r>
+      <w:r>
+        <w:t>“Which is more cheating: an emotional affair or a [physical] fling?”</w:t>
+      </w:r>
+      <w:r>
+        <w:t xml:space="preserve"> to</w:t>
+      </w:r>
+      <w:r>
+        <w:t xml:space="preserve"> the</w:t>
+      </w:r>
+      <w:r>
+        <w:t xml:space="preserve"> silly</w:t>
+      </w:r>
+      <w:r>
+        <w:t xml:space="preserve"> </w:t>
+      </w:r>
+      <w:r>
+        <w:t>“</w:t>
       </w:r>
       <w:r>
         <w:rPr>
@@ -525,15 +667,54 @@
         <w:t>[insert the alien/corpse one here]</w:t>
       </w:r>
       <w:r>
-        <w:t>”. This kind of thematic and logical inconsistency drags the value of the game down</w:t>
-      </w:r>
-    </w:p>
-    <w:p>
-      <w:pPr>
-        <w:ind w:firstLine="720"/>
-      </w:pPr>
-      <w:r>
-        <w:t>Like Mass Effect and Infamous before it, Catherine’s use of a binary moral choice system, where the player is able to make decisions which affect a morality meter which acts as a scale veering between ‘Order’ on the one side to ‘Chaos’ on the other extreme, is both game-lengthening and fundamentally problematic. Typically in games the binary moral choice system rewards players who make decisions</w:t>
+        <w:t>”</w:t>
+      </w:r>
+      <w:r>
+        <w:t>. This kind of logical inco</w:t>
+      </w:r>
+      <w:r>
+        <w:t>nsistency drags the value of this system</w:t>
+      </w:r>
+      <w:r>
+        <w:t xml:space="preserve"> down</w:t>
+      </w:r>
+      <w:r>
+        <w:t xml:space="preserve"> and the game alongside it</w:t>
+      </w:r>
+      <w:r>
+        <w:t xml:space="preserve">. </w:t>
+      </w:r>
+    </w:p>
+    <w:p>
+      <w:r>
+        <w:t>Like Mass Effect an</w:t>
+      </w:r>
+      <w:r>
+        <w:t>d Infamous before it, Catherine</w:t>
+      </w:r>
+      <w:r>
+        <w:t xml:space="preserve"> use</w:t>
+      </w:r>
+      <w:r>
+        <w:t>s</w:t>
+      </w:r>
+      <w:r>
+        <w:t xml:space="preserve"> a binary moral choice system, where the player is able to make decisions which af</w:t>
+      </w:r>
+      <w:r>
+        <w:t>fect a morality meter acting</w:t>
+      </w:r>
+      <w:r>
+        <w:t xml:space="preserve"> as a scale veering between ‘Order’ on the one side </w:t>
+      </w:r>
+      <w:r>
+        <w:t>to ‘Chaos’ on the other extreme. This</w:t>
+      </w:r>
+      <w:r>
+        <w:t xml:space="preserve"> is helps replay value while being </w:t>
+      </w:r>
+      <w:r>
+        <w:t>fundamentally problematic. Typically in games the binary moral choice system rewards players who make decisions</w:t>
       </w:r>
       <w:r>
         <w:t xml:space="preserve"> which are thematically consistent with one of its two extremes. In this regard Catherine fairs no differently as almost every decision the player makes outside of the tower-climbing gameplay is evaluated and influences the </w:t>
@@ -543,17 +724,6 @@
       </w:r>
     </w:p>
     <w:p>
-      <w:pPr>
-        <w:ind w:firstLine="720"/>
-      </w:pPr>
-      <w:r>
-        <w:t>.</w:t>
-      </w:r>
-    </w:p>
-    <w:p>
-      <w:pPr>
-        <w:ind w:firstLine="720"/>
-      </w:pPr>
       <w:r>
         <w:t>Taking into account the game’s 8 endings, the most positive end states for Vincent are the ones in which the morality meter is further towards the extremes. This creates a clear incentive for players to make consistent decisions</w:t>
       </w:r>
@@ -580,14 +750,17 @@
       </w:r>
     </w:p>
     <w:p>
-      <w:pPr>
-        <w:ind w:firstLine="720"/>
-      </w:pPr>
       <w:r>
         <w:t xml:space="preserve">While the implementation is poor, </w:t>
       </w:r>
       <w:r>
-        <w:t>the binary moral choice system does reveal is that the game</w:t>
+        <w:t xml:space="preserve">the binary moral choice system does </w:t>
+      </w:r>
+      <w:r>
+        <w:t>contribute to the feeling that</w:t>
+      </w:r>
+      <w:r>
+        <w:t xml:space="preserve"> the game</w:t>
       </w:r>
       <w:r>
         <w:t xml:space="preserve"> actually</w:t>
@@ -614,7 +787,28 @@
         <w:t>that</w:t>
       </w:r>
       <w:r>
-        <w:t>. Coupled with the emphasis on speed and conclusive decision making from the gameplay it becomes clear that Catherine just wants players to make a decision about the direction they want to take in life and to do it quickly. The one thing it despises is what Vincent is</w:t>
+        <w:t xml:space="preserve">. </w:t>
+      </w:r>
+      <w:r>
+        <w:t>When c</w:t>
+      </w:r>
+      <w:r>
+        <w:t>oupled with the emphasis on speed and conclusive decision making from the gameplay</w:t>
+      </w:r>
+      <w:r>
+        <w:t>,</w:t>
+      </w:r>
+      <w:r>
+        <w:t xml:space="preserve"> it becomes clear that Catherine just wants players to make a decision about the direction they want to take in life and to do it quickly. The one thing it</w:t>
+      </w:r>
+      <w:r>
+        <w:t xml:space="preserve"> appears to</w:t>
+      </w:r>
+      <w:r>
+        <w:t xml:space="preserve"> despise</w:t>
+      </w:r>
+      <w:r>
+        <w:t xml:space="preserve"> is what Vincent is</w:t>
       </w:r>
       <w:r>
         <w:t xml:space="preserve"> in</w:t>
@@ -623,44 +817,120 @@
         <w:t xml:space="preserve"> the</w:t>
       </w:r>
       <w:r>
-        <w:t xml:space="preserve"> opening, pusillanimous and immature. It doesn’t care for people who waste time in indecision and half-hearted effort and as such it punishes them for only going half-way towards their goals. Whether the player chooses Catherine (Chaos), Katherine (Order) or neither, the game just wants the player to choose and go</w:t>
+        <w:t xml:space="preserve"> opening, pusillanimous and immature. It</w:t>
+      </w:r>
+      <w:r>
+        <w:t xml:space="preserve"> seems</w:t>
+      </w:r>
+      <w:r>
+        <w:t xml:space="preserve"> to</w:t>
+      </w:r>
+      <w:r>
+        <w:t xml:space="preserve"> </w:t>
+      </w:r>
+      <w:r>
+        <w:t>not</w:t>
+      </w:r>
+      <w:r>
+        <w:t xml:space="preserve"> care for people who waste time in indecision and half-hearted effort and as such it punishes them for only going half-way towards their goals. Whether the player chooses Catherine (Chaos), Katherine (Order) or neither, the game just wants the player to choose and go</w:t>
       </w:r>
       <w:r>
         <w:t xml:space="preserve"> at</w:t>
       </w:r>
       <w:r>
-        <w:t xml:space="preserve"> it with everything they have. This is what it posits is true maturity and ultimately what it expects the player, through Vincent, to learn. </w:t>
-      </w:r>
-    </w:p>
-    <w:p>
-      <w:pPr>
-        <w:ind w:firstLine="720"/>
-      </w:pPr>
-      <w:r>
+        <w:t xml:space="preserve"> it with everything they have. This is</w:t>
+      </w:r>
+      <w:r>
+        <w:t>,</w:t>
+      </w:r>
+      <w:r>
+        <w:t xml:space="preserve"> what it</w:t>
+      </w:r>
+      <w:r>
+        <w:t xml:space="preserve"> seems to</w:t>
+      </w:r>
+      <w:r>
+        <w:t xml:space="preserve"> posit,</w:t>
+      </w:r>
+      <w:r>
+        <w:t xml:space="preserve"> is true maturity and ultimately what it expects the player, through Vincent, to learn. </w:t>
+      </w:r>
+    </w:p>
+    <w:p>
+      <w:r>
+        <w:t>Though the idea does form an interesting meta-narrative it doesn’t</w:t>
+      </w:r>
+      <w:r>
+        <w:t xml:space="preserve"> feel </w:t>
+      </w:r>
+      <w:r>
+        <w:t>intentional nor does it</w:t>
+      </w:r>
+      <w:r>
+        <w:t xml:space="preserve"> redeem the game from judging its players and shifting the player away from the thought which is at the heart o</w:t>
+      </w:r>
+      <w:r>
+        <w:t xml:space="preserve">f the choice-based approach it </w:t>
+      </w:r>
+      <w:r>
+        <w:t>take</w:t>
+      </w:r>
+      <w:r>
+        <w:t>s</w:t>
+      </w:r>
+      <w:r>
+        <w:t xml:space="preserve">. </w:t>
+      </w:r>
+      <w:r>
+        <w:t>If the game really wanted</w:t>
+      </w:r>
+      <w:r>
+        <w:t xml:space="preserve"> players</w:t>
+      </w:r>
+      <w:r>
+        <w:t xml:space="preserve"> to make a choice between Chaos and Order it could have just asked them to do it once instead of giving them access to an incentivized choice system.</w:t>
+      </w:r>
+    </w:p>
+    <w:p>
+      <w:r>
+        <w:t>Catherine’s story can be taken as</w:t>
+      </w:r>
+      <w:r>
+        <w:t xml:space="preserve"> a</w:t>
+      </w:r>
+      <w:r>
+        <w:t xml:space="preserve"> climb to maturity</w:t>
+      </w:r>
+      <w:r>
+        <w:t xml:space="preserve">. </w:t>
+      </w:r>
+      <w:r>
+        <w:t xml:space="preserve">The choice-system doesn’t </w:t>
+      </w:r>
+      <w:proofErr w:type="spellStart"/>
+      <w:r>
+        <w:t>wrok</w:t>
+      </w:r>
+      <w:proofErr w:type="spellEnd"/>
+      <w:r>
+        <w:t xml:space="preserve"> the way the game intends</w:t>
+      </w:r>
+      <w:bookmarkStart w:id="0" w:name="_GoBack"/>
+      <w:bookmarkEnd w:id="0"/>
+    </w:p>
+    <w:p>
+      <w:pPr>
+        <w:rPr>
+          <w:b/>
+        </w:rPr>
+      </w:pPr>
+      <w:r>
+        <w:rPr>
+          <w:b/>
+        </w:rPr>
         <w:lastRenderedPageBreak/>
-        <w:t>Though the idea does form an interesting meta-narrative of designers ‘</w:t>
-      </w:r>
-      <w:r>
-        <w:t>gaming the gamers</w:t>
-      </w:r>
-      <w:r>
-        <w:t xml:space="preserve">’ it doesn’t redeem the game from judging its players and shifting the player away from the thought which is at the heart of the choice-based approach it attempts to take. </w:t>
-      </w:r>
-    </w:p>
-    <w:p>
-      <w:pPr>
-        <w:rPr>
-          <w:b/>
-        </w:rPr>
-      </w:pPr>
-      <w:bookmarkStart w:id="0" w:name="_GoBack"/>
-      <w:r>
-        <w:rPr>
-          <w:b/>
-        </w:rPr>
         <w:t>How the player answers certain questions for Vincent will affect this scale and, consequentially, affect how Vincent responds in the future.</w:t>
       </w:r>
-      <w:bookmarkEnd w:id="0"/>
     </w:p>
     <w:p/>
     <w:p>
@@ -1835,7 +2105,7 @@
 </file>
 
 <file path=customXml/itemProps1.xml><?xml version="1.0" encoding="utf-8"?>
-<ds:datastoreItem xmlns:ds="http://schemas.openxmlformats.org/officeDocument/2006/customXml" ds:itemID="{9E3E8B5D-F394-4445-91D2-37A8A9CD826A}">
+<ds:datastoreItem xmlns:ds="http://schemas.openxmlformats.org/officeDocument/2006/customXml" ds:itemID="{6AF6EE15-D467-4353-BA9F-7C971AD41168}">
   <ds:schemaRefs>
     <ds:schemaRef ds:uri="http://schemas.openxmlformats.org/officeDocument/2006/bibliography"/>
   </ds:schemaRefs>

</xml_diff>

<commit_message>
Added paragraph on how the presentation creates/furthers meaning in the game. Need to write the conclusion, make minor changes to the overall review and then being editing it down to aroud 1500-1800 words.
</commit_message>
<xml_diff>
--- a/review/Catherine (Review in progress).docx
+++ b/review/Catherine (Review in progress).docx
@@ -3,172 +3,16 @@
 <w:document xmlns:wpc="http://schemas.microsoft.com/office/word/2010/wordprocessingCanvas" xmlns:mc="http://schemas.openxmlformats.org/markup-compatibility/2006" xmlns:o="urn:schemas-microsoft-com:office:office" xmlns:r="http://schemas.openxmlformats.org/officeDocument/2006/relationships" xmlns:m="http://schemas.openxmlformats.org/officeDocument/2006/math" xmlns:v="urn:schemas-microsoft-com:vml" xmlns:wp14="http://schemas.microsoft.com/office/word/2010/wordprocessingDrawing" xmlns:wp="http://schemas.openxmlformats.org/drawingml/2006/wordprocessingDrawing" xmlns:w10="urn:schemas-microsoft-com:office:word" xmlns:w="http://schemas.openxmlformats.org/wordprocessingml/2006/main" xmlns:w14="http://schemas.microsoft.com/office/word/2010/wordml" xmlns:w15="http://schemas.microsoft.com/office/word/2012/wordml" xmlns:wpg="http://schemas.microsoft.com/office/word/2010/wordprocessingGroup" xmlns:wpi="http://schemas.microsoft.com/office/word/2010/wordprocessingInk" xmlns:wne="http://schemas.microsoft.com/office/word/2006/wordml" xmlns:wps="http://schemas.microsoft.com/office/word/2010/wordprocessingShape" mc:Ignorable="w14 w15 wp14">
   <w:body>
     <w:p>
-      <w:r>
-        <w:t>The biggest question is: under what lens do I want to analyze this game? What is the overarching question that I want to answer?</w:t>
-      </w:r>
-    </w:p>
-    <w:p>
-      <w:r>
-        <w:t xml:space="preserve">Analyze Catherine </w:t>
-      </w:r>
-      <w:r>
-        <w:sym w:font="Wingdings" w:char="F0E0"/>
-      </w:r>
-      <w:r>
-        <w:t xml:space="preserve"> What makes Catherine unique within the history of video games and why should more gamers endeavor to play it. </w:t>
+      <w:pPr>
+        <w:pStyle w:val="Heading1"/>
+      </w:pPr>
+      <w:r>
+        <w:t>Review in Progress</w:t>
       </w:r>
     </w:p>
     <w:p/>
     <w:p>
       <w:r>
-        <w:t>Catherine is unique because:</w:t>
-      </w:r>
-    </w:p>
-    <w:p>
-      <w:r>
-        <w:t>Narrative is about an ongoing relationship – specifically with a philosophical approach to gender in the context of relationships and asks the player to weigh in with their own opinion</w:t>
-      </w:r>
-    </w:p>
-    <w:p>
-      <w:r>
-        <w:t>Puzzle gameplay is unlike anything done before</w:t>
-      </w:r>
-    </w:p>
-    <w:p/>
-    <w:p>
-      <w:r>
-        <w:t>The basics: platform, length, name of the game, platforms, genre, and number of players supported</w:t>
-      </w:r>
-    </w:p>
-    <w:p>
-      <w:r>
-        <w:t xml:space="preserve">Rules and mechanics: </w:t>
-      </w:r>
-    </w:p>
-    <w:p>
-      <w:r>
-        <w:t>Controls</w:t>
-      </w:r>
-    </w:p>
-    <w:p>
-      <w:r>
-        <w:t>Resources</w:t>
-      </w:r>
-    </w:p>
-    <w:p>
-      <w:r>
-        <w:t>Theme and narrative</w:t>
-      </w:r>
-    </w:p>
-    <w:p>
-      <w:r>
-        <w:t>Design critique: why did the designer makes the choices they made? How do these choices affect the game?</w:t>
-      </w:r>
-    </w:p>
-    <w:p>
-      <w:pPr>
-        <w:tabs>
-          <w:tab w:val="left" w:pos="2430"/>
-        </w:tabs>
-      </w:pPr>
-      <w:r>
-        <w:t>Narrative</w:t>
-      </w:r>
-      <w:r>
-        <w:tab/>
-      </w:r>
-    </w:p>
-    <w:p>
-      <w:r>
-        <w:tab/>
-      </w:r>
-    </w:p>
-    <w:p/>
-    <w:p>
-      <w:r>
-        <w:t>Design</w:t>
-      </w:r>
-    </w:p>
-    <w:p>
-      <w:pPr>
-        <w:rPr>
-          <w:b/>
-        </w:rPr>
-      </w:pPr>
-      <w:r>
-        <w:rPr>
-          <w:b/>
-        </w:rPr>
-        <w:t>Need some commentary here</w:t>
-      </w:r>
-      <w:r>
-        <w:rPr>
-          <w:b/>
-        </w:rPr>
-        <w:t xml:space="preserve"> – can’t just state an opinion</w:t>
-      </w:r>
-    </w:p>
-    <w:p>
-      <w:r>
-        <w:t xml:space="preserve">Most of the game is spent in the dream world as the majority of the moment-to-moment gameplay takes place within Vincent’s nightmares. </w:t>
-      </w:r>
-    </w:p>
-    <w:p>
-      <w:r>
-        <w:t>Gameplay</w:t>
-      </w:r>
-    </w:p>
-    <w:p>
-      <w:r>
-        <w:t>Catherine</w:t>
-      </w:r>
-    </w:p>
-    <w:p>
-      <w:r>
-        <w:t>Presentation</w:t>
-      </w:r>
-    </w:p>
-    <w:p/>
-    <w:p>
-      <w:r>
-        <w:t xml:space="preserve">Description and commentary of the gameplay </w:t>
-      </w:r>
-    </w:p>
-    <w:p>
-      <w:r>
-        <w:t>Description and commentary on the narrative</w:t>
-      </w:r>
-    </w:p>
-    <w:p>
-      <w:r>
-        <w:t>Presentation – Symbols, Imagery, Art style (Anime as reference point)</w:t>
-      </w:r>
-    </w:p>
-    <w:p>
-      <w:r>
-        <w:t>Overall idea</w:t>
-      </w:r>
-    </w:p>
-    <w:p/>
-    <w:p>
-      <w:pPr>
-        <w:ind w:firstLine="720"/>
-      </w:pPr>
-      <w:r>
-        <w:t xml:space="preserve">The game ultimately asks the player what </w:t>
-      </w:r>
-    </w:p>
-    <w:p>
-      <w:pPr>
-        <w:pStyle w:val="Heading1"/>
-      </w:pPr>
-      <w:r>
-        <w:t>Review in Progress</w:t>
-      </w:r>
-    </w:p>
-    <w:p/>
-    <w:p>
-      <w:r>
         <w:t xml:space="preserve">The fact that there are only 2 playable locations contributes to Catherine feeling as though it exists on a small scale. Yet this is a </w:t>
       </w:r>
       <w:r>
@@ -220,87 +64,443 @@
     </w:p>
     <w:p>
       <w:r>
-        <w:t xml:space="preserve">In terms of game design Catherine is a puzzle game with some life simulator elements. The gameplay is split between the real world, in which Vincent frequents his favorite bar, and the dream world in which </w:t>
+        <w:t xml:space="preserve">In terms of game design Catherine is a puzzle game with some life simulator elements. The gameplay is split between the real world, in which Vincent frequents his favorite bar, and the dream world in which he climbs increasingly complex towers of blocks. Each nightmare that Vincent has contains multiple towers to escape from divided up into stages which must be completed by night’s end. </w:t>
+      </w:r>
+    </w:p>
+    <w:p>
+      <w:pPr>
+        <w:rPr>
+          <w:b/>
+        </w:rPr>
+      </w:pPr>
+      <w:r>
+        <w:t xml:space="preserve">The life simulator system of the game takes place in Vincent’s favorite bar the Stray Sheep. Here players can guide him to talking to the other patrons, texting one of his two ladies, drinking or playing a mini-game called Rapunzel. </w:t>
+      </w:r>
+      <w:r>
+        <w:t>While some of Vincent’s friends may show up in his nightmares, engaging with them here can help see them through</w:t>
+      </w:r>
+      <w:r>
+        <w:t xml:space="preserve"> the trying times in their lives. </w:t>
+      </w:r>
+      <w:r>
+        <w:t>This system does not have the depth other life simulators</w:t>
+      </w:r>
+      <w:r>
+        <w:t>,</w:t>
+      </w:r>
+      <w:r>
+        <w:t xml:space="preserve"> </w:t>
+      </w:r>
+      <w:r>
+        <w:t>like The Sims</w:t>
+      </w:r>
+      <w:r>
+        <w:t>.</w:t>
+      </w:r>
+      <w:r>
+        <w:rPr>
+          <w:b/>
+        </w:rPr>
+        <w:t xml:space="preserve"> </w:t>
+      </w:r>
+      <w:r>
+        <w:t>I</w:t>
+      </w:r>
+      <w:r>
+        <w:t>t</w:t>
+      </w:r>
+      <w:r>
+        <w:t xml:space="preserve"> does</w:t>
+      </w:r>
+      <w:r>
+        <w:t>, however,</w:t>
+      </w:r>
+      <w:r>
+        <w:t xml:space="preserve"> fu</w:t>
+      </w:r>
+      <w:r>
+        <w:t>nction well as down-time after</w:t>
+      </w:r>
+      <w:r>
+        <w:t xml:space="preserve"> the ex</w:t>
+      </w:r>
+      <w:r>
+        <w:t>citement of the nightmare stage</w:t>
+      </w:r>
+      <w:r>
+        <w:t>s.</w:t>
+      </w:r>
+      <w:r>
+        <w:t xml:space="preserve"> </w:t>
+      </w:r>
+      <w:r>
+        <w:t>T</w:t>
+      </w:r>
+      <w:r>
+        <w:t>hough players who are not interested in learning more about the supporting cast will be disappointed</w:t>
+      </w:r>
+      <w:r>
+        <w:t xml:space="preserve"> by its inclusion</w:t>
+      </w:r>
+      <w:r>
+        <w:t xml:space="preserve">. </w:t>
+      </w:r>
+    </w:p>
+    <w:p>
+      <w:r>
+        <w:t xml:space="preserve">In terms of the mechanics Catherine’s core gameplay </w:t>
+      </w:r>
+      <w:r>
+        <w:t>centers</w:t>
+      </w:r>
+      <w:r>
+        <w:t xml:space="preserve"> around the nightmare stages in which the player controls Vincent as he attempts to climb new towers of blocks each night. Vincent starts on the </w:t>
       </w:r>
       <w:r>
         <w:lastRenderedPageBreak/>
-        <w:t xml:space="preserve">he climbs increasingly complex towers of blocks. Each nightmare that Vincent has contains multiple towers to escape from divided up into stages which must be completed by night’s end. </w:t>
-      </w:r>
-    </w:p>
-    <w:p>
-      <w:pPr>
-        <w:rPr>
-          <w:b/>
-        </w:rPr>
-      </w:pPr>
-      <w:r>
-        <w:t xml:space="preserve">The life simulator system of the game takes place in Vincent’s favorite bar the Stray Sheep. Here players can guide him to talking to the other patrons, texting one of his two ladies, drinking or playing a mini-game called Rapunzel. </w:t>
-      </w:r>
-      <w:r>
-        <w:t>While some of Vincent’s friends may show up in his nightmares, engaging with them here can help see them through</w:t>
-      </w:r>
-      <w:r>
-        <w:t xml:space="preserve"> the trying times in their lives. </w:t>
-      </w:r>
-      <w:r>
-        <w:t>This system does not have the depth other life simulators</w:t>
+        <w:t>bottom rung of a multi-level tower in which is made up of moveable blocks. The player’s role is to push and pull the blocks to form staircases and climb towards the exit at the top of the tower. Success will mean Vincent’s survival for the night. The basic mechani</w:t>
+      </w:r>
+      <w:r>
+        <w:t>cs are easy to grasp but t</w:t>
+      </w:r>
+      <w:r>
+        <w:t xml:space="preserve">he game quickly </w:t>
+      </w:r>
+      <w:r>
+        <w:t>presents</w:t>
+      </w:r>
+      <w:r>
+        <w:t xml:space="preserve"> complexity by introducing elements which affect player thought both directly and indirectly.</w:t>
+      </w:r>
+    </w:p>
+    <w:p>
+      <w:r>
+        <w:t xml:space="preserve">Directly it introduces multiple block types and monsters at the end of each night which function as a kind of boss battle for the player to deal with. The monsters themselves are all horrific representations of Vincent’s foremost anxiety at the time and try to stop him from escaping the nightmare by knocking him off platforms, destroying blocks and trying to kill him directly. </w:t>
+      </w:r>
+    </w:p>
+    <w:p>
+      <w:r>
+        <w:t xml:space="preserve">In boss battles the fundamental rules set does not change but the player now has to account for an external entity who will attack them and alter the tower as they are climbing it. This can lead to moments when an intended path is destroyed or altered resulting in the player needing to dynamically alter their climbing strategy. Both the changing block types and bosses battles force the player to do this. </w:t>
+      </w:r>
+      <w:r>
+        <w:rPr>
+          <w:b/>
+        </w:rPr>
+        <w:t>What’</w:t>
+      </w:r>
+      <w:r>
+        <w:rPr>
+          <w:b/>
+        </w:rPr>
+        <w:t>s the central point of this paragraph?</w:t>
+      </w:r>
+    </w:p>
+    <w:p>
+      <w:r>
+        <w:t xml:space="preserve">As Catherine is a puzzle-game, </w:t>
+      </w:r>
+      <w:r>
+        <w:t xml:space="preserve">gradually altering the factors that the player must keep track of </w:t>
+      </w:r>
+      <w:r>
+        <w:t xml:space="preserve">will force them to calculate in a different way and while this isn’t intrinsically bad, in fact it will be necessary for the puzzles to evolve over time, it is a transition that must be handled with care. </w:t>
+      </w:r>
+      <w:r>
+        <w:t>For the most part Catherine handles this well.</w:t>
+      </w:r>
+    </w:p>
+    <w:p>
+      <w:r>
+        <w:t>Having bosses change the stage with their attack pat</w:t>
+      </w:r>
+      <w:r>
+        <w:t>terns</w:t>
+      </w:r>
+      <w:r>
+        <w:t xml:space="preserve"> turn their encounters into</w:t>
+      </w:r>
+      <w:r>
+        <w:t xml:space="preserve"> a</w:t>
+      </w:r>
+      <w:r>
+        <w:t xml:space="preserve"> kind of intellectual-mad-</w:t>
+      </w:r>
+      <w:r>
+        <w:t xml:space="preserve">dash where the player’s ability to avoid those attacks, adjust to the changes and still climb the tower are tested. When players are able </w:t>
+      </w:r>
+      <w:r>
+        <w:t>to accomplish this it can feel both</w:t>
+      </w:r>
+      <w:r>
+        <w:t xml:space="preserve"> exhilarating and satisfying</w:t>
+      </w:r>
+      <w:r>
+        <w:t xml:space="preserve"> to escape using </w:t>
+      </w:r>
+      <w:r>
+        <w:t xml:space="preserve">a combination of </w:t>
+      </w:r>
+      <w:r>
+        <w:t>one’s wits and reflexes.</w:t>
+      </w:r>
+    </w:p>
+    <w:p>
+      <w:r>
+        <w:t>It is the introduction of the indirect features that push Catherine’s gameplay into the t</w:t>
+      </w:r>
+      <w:r>
+        <w:t>erritory of difficult and suggest more about</w:t>
+      </w:r>
+      <w:r>
+        <w:t xml:space="preserve"> </w:t>
+      </w:r>
+      <w:r>
+        <w:t>the gam</w:t>
+      </w:r>
+      <w:r>
+        <w:t>e’s expectations from the player. These include: the last level of blocks falling away at timed intervals, a score for each stage, an ever-decreasing combo meter -which resets when new level of blocks is reached- and items which help the player change the environment. The combo meter and score work together as the combo is multiplies the score</w:t>
       </w:r>
       <w:r>
         <w:t>,</w:t>
       </w:r>
       <w:r>
+        <w:t xml:space="preserve"> creating an incentive for the player to move to levels and to do it quickly. </w:t>
+      </w:r>
+      <w:r>
+        <w:t>Adding to this the game grades the player after each tower based on their score. Together t</w:t>
+      </w:r>
+      <w:r>
+        <w:t>he timed elements</w:t>
+      </w:r>
+      <w:r>
+        <w:t xml:space="preserve"> and score</w:t>
+      </w:r>
+      <w:r>
+        <w:t xml:space="preserve"> imbue the game with a feeling of haste and contribute to the overarching sense that it wants the player to make decisions quickly and conclusively. </w:t>
+      </w:r>
+    </w:p>
+    <w:p>
+      <w:r>
+        <w:t xml:space="preserve">They also allow the game to conform to the </w:t>
+      </w:r>
+      <w:r>
+        <w:t>‘action-puzzle’ game standard outlined by</w:t>
+      </w:r>
+      <w:r>
+        <w:t xml:space="preserve"> puzzle expert</w:t>
+      </w:r>
+      <w:r>
+        <w:t xml:space="preserve"> Scott Kim in that Catherine</w:t>
+      </w:r>
+      <w:r>
+        <w:t xml:space="preserve"> gives the player a puzzle to solve under time pressure and also provides a means of relieving that pressure.</w:t>
+      </w:r>
+      <w:r>
+        <w:rPr>
+          <w:b/>
+        </w:rPr>
         <w:t xml:space="preserve"> </w:t>
       </w:r>
       <w:r>
-        <w:t>like The Sims</w:t>
+        <w:t>The game relieves said time pressure by implementing an ‘undo’ feature which allows players to undo their previous block move and reset all timed elements to then as well. This can lend more of a trial-and-error f</w:t>
+      </w:r>
+      <w:r>
+        <w:t xml:space="preserve">eel to the interaction but </w:t>
+      </w:r>
+      <w:r>
+        <w:t>provide</w:t>
+      </w:r>
+      <w:r>
+        <w:t>s</w:t>
+      </w:r>
+      <w:r>
+        <w:t xml:space="preserve"> help for players who are struggling with the game’s puzzles and manages to boost the accessibility of the gameplay. </w:t>
+      </w:r>
+    </w:p>
+    <w:p>
+      <w:r>
+        <w:lastRenderedPageBreak/>
+        <w:t xml:space="preserve">Overall the gameplay system can be difficult, especially when required to think under pressure, yet when it works the excitement of completing the challenges it </w:t>
+      </w:r>
+      <w:r>
+        <w:t>presents is worth experienc</w:t>
+      </w:r>
+      <w:r>
+        <w:t xml:space="preserve">ing for any fan of puzzle games. </w:t>
+      </w:r>
+    </w:p>
+    <w:p>
+      <w:r>
+        <w:t>T</w:t>
+      </w:r>
+      <w:r>
+        <w:t xml:space="preserve">he </w:t>
+      </w:r>
+      <w:r>
+        <w:t>fundamental</w:t>
+      </w:r>
+      <w:r>
+        <w:t xml:space="preserve"> ideas Catherine concerns itself with are: its protagonist’s journey to maturity and the question of whether men and women can truly be happy together. It addresses these through the narrative and the choice system.</w:t>
+      </w:r>
+    </w:p>
+    <w:p>
+      <w:r>
+        <w:t xml:space="preserve">In terms of narrative structure Catherine’s closest contemporary is found outside the medium of video games in the movie Scott Pilgrim vs. the World. Both film and game focus on the plight of a young man, forced to grow up quickly as he faces a series of trials brought on as a result of being in a relationship while borrowing an aesthetic from another medium. Catherine’s Vincent Brooks, however, must climb a never-ending staircase of blocks where failure to reach the exit means death in reality. </w:t>
+      </w:r>
+      <w:r>
+        <w:t>The game</w:t>
+      </w:r>
+      <w:r>
+        <w:t>, like the film,</w:t>
+      </w:r>
+      <w:r>
+        <w:t xml:space="preserve"> ultimately boils down to a maturity tale with the relationship drama existing on separate level. </w:t>
+      </w:r>
+      <w:r>
+        <w:t>The difference is, of course, that Pilgrim is an examination of relationships in the 21</w:t>
+      </w:r>
+      <w:r>
+        <w:rPr>
+          <w:vertAlign w:val="superscript"/>
+        </w:rPr>
+        <w:t>st</w:t>
+      </w:r>
+      <w:r>
+        <w:t xml:space="preserve"> century while Catherine</w:t>
+      </w:r>
+      <w:r>
+        <w:t xml:space="preserve"> is a meditation on whether men and woman can coexist</w:t>
+      </w:r>
+      <w:r>
+        <w:t xml:space="preserve"> in re</w:t>
+      </w:r>
+      <w:r>
+        <w:t>l</w:t>
+      </w:r>
+      <w:r>
+        <w:t>a</w:t>
+      </w:r>
+      <w:r>
+        <w:t>tionships</w:t>
+      </w:r>
+      <w:r>
+        <w:t xml:space="preserve"> at all</w:t>
+      </w:r>
+      <w:r>
+        <w:t>. E</w:t>
+      </w:r>
+      <w:r>
+        <w:t>ach of the game’s leading ladies does represent a particular lifestyle which the player must choose to pursue and in so doing, choose which philosophy they believe in</w:t>
       </w:r>
       <w:r>
         <w:t>.</w:t>
       </w:r>
       <w:r>
-        <w:rPr>
-          <w:b/>
-        </w:rPr>
+        <w:t xml:space="preserve"> Whether it’s the slightly controlling, mundane yet stable Katherine</w:t>
+      </w:r>
+      <w:r>
         <w:t xml:space="preserve"> </w:t>
       </w:r>
       <w:r>
-        <w:t>I</w:t>
-      </w:r>
-      <w:r>
-        <w:t>t</w:t>
-      </w:r>
-      <w:r>
-        <w:t xml:space="preserve"> does</w:t>
-      </w:r>
-      <w:r>
-        <w:t>, however,</w:t>
-      </w:r>
-      <w:r>
-        <w:t xml:space="preserve"> fu</w:t>
-      </w:r>
-      <w:r>
-        <w:t>nction well as down-time after</w:t>
-      </w:r>
-      <w:r>
-        <w:t xml:space="preserve"> the ex</w:t>
-      </w:r>
-      <w:r>
-        <w:t>citement of the nightmare stage</w:t>
-      </w:r>
-      <w:r>
-        <w:t>s.</w:t>
+        <w:t xml:space="preserve">or the crazed, exciting, live-the-moment Catherine, the game asks the player to make this choice for Vincent once he has grown up enough to realize that it needs to be made. </w:t>
+      </w:r>
+    </w:p>
+    <w:p>
+      <w:r>
+        <w:t>Although both protagonists are taught a lesson in maturity from their trials, this is where the similarities end and Catherine’s ambitions begin. The game is less interested in physically beating life-lessons into Vincent and more interested in torturing his psyche. In order to</w:t>
+      </w:r>
+      <w:r>
+        <w:t xml:space="preserve"> further its thematic content Catherine </w:t>
+      </w:r>
+      <w:r>
+        <w:t xml:space="preserve">tasks the player with making decisions for Vincent regarding his love life and answering questions on their own philosophy towards relationships. </w:t>
+      </w:r>
+    </w:p>
+    <w:p>
+      <w:r>
+        <w:t>The game furthers its thematic content and leverages off of the advantages afforded to it by the medium it occupies</w:t>
+      </w:r>
+      <w:r>
+        <w:t xml:space="preserve"> by using</w:t>
+      </w:r>
+      <w:r>
+        <w:t xml:space="preserve"> player choice. This choice boils down to answering questions for Vincent during the day when talking to people or texting one of his two ladies. Moreover in each nightmare the player will help him answer questions in a confessional.</w:t>
+      </w:r>
+    </w:p>
+    <w:p>
+      <w:r>
+        <w:t>The questions are good idea in theory: getting the player to render their opinion on the subject of relationships and tracking that to have it influence the way the story unfolds conforms well to a choice-based design and utilizes the medium of video games very well by linking g</w:t>
+      </w:r>
+      <w:r>
+        <w:t>ameplay and narrative together.</w:t>
+      </w:r>
+    </w:p>
+    <w:p>
+      <w:r>
+        <w:t>There is a problem with the questions the game asks the player in that the</w:t>
+      </w:r>
+      <w:r>
+        <w:t>y</w:t>
       </w:r>
       <w:r>
         <w:t xml:space="preserve"> </w:t>
       </w:r>
       <w:r>
-        <w:t>T</w:t>
-      </w:r>
-      <w:r>
-        <w:t>hough players who are not interested in learning more about the supporting cast will be disappointed</w:t>
-      </w:r>
-      <w:r>
-        <w:t xml:space="preserve"> by its inclusion</w:t>
+        <w:t xml:space="preserve">[the </w:t>
+      </w:r>
+      <w:r>
+        <w:t>questions</w:t>
+      </w:r>
+      <w:r>
+        <w:t>]</w:t>
+      </w:r>
+      <w:r>
+        <w:t xml:space="preserve"> have an inconsistent quality to them</w:t>
+      </w:r>
+      <w:r>
+        <w:t>, ranging from</w:t>
+      </w:r>
+      <w:r>
+        <w:t xml:space="preserve"> the</w:t>
+      </w:r>
+      <w:r>
+        <w:t xml:space="preserve"> thematically relevant</w:t>
+      </w:r>
+      <w:r>
+        <w:t>: “Which is more cheating: an emotional affair or a [physical] fling?”</w:t>
+      </w:r>
+      <w:r>
+        <w:t xml:space="preserve"> to</w:t>
+      </w:r>
+      <w:r>
+        <w:t xml:space="preserve"> the</w:t>
+      </w:r>
+      <w:r>
+        <w:t xml:space="preserve"> silly</w:t>
+      </w:r>
+      <w:r>
+        <w:t xml:space="preserve"> “</w:t>
+      </w:r>
+      <w:r>
+        <w:rPr>
+          <w:b/>
+        </w:rPr>
+        <w:t>[insert the alien/corpse one here]</w:t>
+      </w:r>
+      <w:r>
+        <w:t>”</w:t>
+      </w:r>
+      <w:r>
+        <w:t>. This kind of logical inco</w:t>
+      </w:r>
+      <w:r>
+        <w:t>nsistency drags the value of this system</w:t>
+      </w:r>
+      <w:r>
+        <w:t xml:space="preserve"> down</w:t>
+      </w:r>
+      <w:r>
+        <w:t xml:space="preserve"> and the game alongside it</w:t>
       </w:r>
       <w:r>
         <w:t xml:space="preserve">. </w:t>
@@ -308,627 +508,358 @@
     </w:p>
     <w:p>
       <w:r>
-        <w:t xml:space="preserve">In terms of the mechanics Catherine’s core gameplay </w:t>
-      </w:r>
-      <w:r>
-        <w:t>centers</w:t>
-      </w:r>
-      <w:r>
-        <w:t xml:space="preserve"> around the nightmare stages in which the player controls Vincent as he attempts to climb new towers of blocks each night. Vincent starts on the bottom rung of a multi-level tower in which is made up of moveable blocks. The player’s role is to push and pull the blocks to form staircases and climb towards the exit at the top of the tower. Success will mean Vincent’s survival for the night. The basic mechani</w:t>
-      </w:r>
-      <w:r>
-        <w:t>cs are easy to grasp but t</w:t>
-      </w:r>
-      <w:r>
-        <w:t xml:space="preserve">he game quickly </w:t>
-      </w:r>
-      <w:r>
-        <w:t>presents</w:t>
-      </w:r>
-      <w:r>
-        <w:t xml:space="preserve"> complexity by introducing elements which affect player thought both directly and indirectly.</w:t>
-      </w:r>
-    </w:p>
-    <w:p>
-      <w:r>
-        <w:t xml:space="preserve">Directly it introduces multiple block types and monsters at the end of each night which function as a kind of boss battle for the player to deal with. The monsters themselves are all horrific representations of Vincent’s foremost anxiety at the time and try to stop him from escaping the nightmare by knocking him off platforms, destroying blocks and trying to kill him directly. </w:t>
-      </w:r>
-    </w:p>
-    <w:p>
-      <w:r>
-        <w:t xml:space="preserve">In boss battles the fundamental rules set does not change but the player now has to account for an external entity who will attack them and alter the tower as they are climbing it. This can lead to moments when an intended path is destroyed or altered resulting in the player needing to dynamically alter their climbing strategy. Both the changing block types and bosses battles force the player to do this. </w:t>
-      </w:r>
-      <w:r>
-        <w:rPr>
-          <w:b/>
-        </w:rPr>
-        <w:t>What’</w:t>
-      </w:r>
-      <w:r>
-        <w:rPr>
-          <w:b/>
-        </w:rPr>
-        <w:t>s the central point of this paragraph?</w:t>
-      </w:r>
-    </w:p>
-    <w:p>
-      <w:r>
-        <w:t xml:space="preserve">As Catherine is a puzzle-game, </w:t>
-      </w:r>
-      <w:r>
-        <w:t xml:space="preserve">gradually altering the factors that the player must keep track of </w:t>
-      </w:r>
-      <w:r>
-        <w:t xml:space="preserve">will force them to calculate in a different way and while this isn’t intrinsically bad, in fact it will be necessary for the puzzles to evolve over time, it is a transition that must be handled with care. </w:t>
-      </w:r>
-      <w:r>
-        <w:t>For the most part Catherine handles this well.</w:t>
-      </w:r>
-    </w:p>
-    <w:p>
-      <w:r>
-        <w:t>Having bosses change the stage with their attack pat</w:t>
-      </w:r>
-      <w:r>
-        <w:t>terns</w:t>
-      </w:r>
-      <w:r>
-        <w:t xml:space="preserve"> turn their encounters into</w:t>
-      </w:r>
-      <w:r>
-        <w:t xml:space="preserve"> a</w:t>
-      </w:r>
-      <w:r>
-        <w:t xml:space="preserve"> kind of intellectual-mad-</w:t>
-      </w:r>
-      <w:r>
-        <w:t xml:space="preserve">dash where the player’s ability to avoid those attacks, adjust to the changes and still climb the tower are tested. When players are able </w:t>
-      </w:r>
-      <w:r>
-        <w:t>to accomplish this it can feel both</w:t>
-      </w:r>
-      <w:r>
-        <w:t xml:space="preserve"> exhilarating and satisfying</w:t>
-      </w:r>
-      <w:r>
-        <w:t xml:space="preserve"> to escape using </w:t>
-      </w:r>
-      <w:r>
-        <w:t xml:space="preserve">a combination of </w:t>
-      </w:r>
-      <w:r>
-        <w:t>one’s wits and reflexes.</w:t>
-      </w:r>
-    </w:p>
-    <w:p>
-      <w:r>
-        <w:t>It is the introduction of the indirect features that push Catherine’s gameplay into the t</w:t>
-      </w:r>
-      <w:r>
-        <w:t>erritory of difficult and suggest more about</w:t>
+        <w:t>Like Mass Effect an</w:t>
+      </w:r>
+      <w:r>
+        <w:t>d Infamous before it, Catherine</w:t>
+      </w:r>
+      <w:r>
+        <w:t xml:space="preserve"> use</w:t>
+      </w:r>
+      <w:r>
+        <w:t>s</w:t>
+      </w:r>
+      <w:r>
+        <w:t xml:space="preserve"> a binary moral choice system, where the player is able to make decisions which af</w:t>
+      </w:r>
+      <w:r>
+        <w:t>fect a morality meter acting</w:t>
+      </w:r>
+      <w:r>
+        <w:t xml:space="preserve"> as a scale veering between ‘Order’ on the one </w:t>
+      </w:r>
+      <w:r>
+        <w:lastRenderedPageBreak/>
+        <w:t xml:space="preserve">side </w:t>
+      </w:r>
+      <w:r>
+        <w:t>to ‘Chaos’ on the other extreme. This</w:t>
+      </w:r>
+      <w:r>
+        <w:t xml:space="preserve"> is helps replay value while being </w:t>
+      </w:r>
+      <w:r>
+        <w:t>fundamentally problematic. Typically in games the binary moral choice system rewards players who make decisions</w:t>
+      </w:r>
+      <w:r>
+        <w:t xml:space="preserve"> which are thematically consistent with one of its two extremes. In this regard Catherine fairs no differently as almost every decision the player makes outside of the tower-climbing gameplay is evaluated and influences the </w:t>
+      </w:r>
+      <w:r>
+        <w:t>morality meter.</w:t>
+      </w:r>
+    </w:p>
+    <w:p>
+      <w:r>
+        <w:t>Taking into account the game’s 8 endings, the most positive end states for Vincent are the ones in which the morality meter is further towards the extremes. This creates a clear incentive for players to make consistent decisions</w:t>
+      </w:r>
+      <w:r>
+        <w:t xml:space="preserve"> over those which are right for them at every instance, removing ambiguity and </w:t>
+      </w:r>
+      <w:r>
+        <w:t>judging said</w:t>
+      </w:r>
+      <w:r>
+        <w:t xml:space="preserve"> player</w:t>
+      </w:r>
+      <w:r>
+        <w:t>s</w:t>
+      </w:r>
+      <w:r>
+        <w:t xml:space="preserve"> in the same breath</w:t>
+      </w:r>
+      <w:r>
+        <w:t>. In a game which wants to be about philosophical quandaries and players making up their own minds about a specific issue, the system becomes problematic and begins to undermine the point of having a philosophical tone in the first place.</w:t>
+      </w:r>
+      <w:r>
+        <w:t xml:space="preserve">  </w:t>
+      </w:r>
+    </w:p>
+    <w:p>
+      <w:r>
+        <w:t xml:space="preserve">While the implementation is poor, </w:t>
+      </w:r>
+      <w:r>
+        <w:t xml:space="preserve">the binary moral choice system does </w:t>
+      </w:r>
+      <w:r>
+        <w:t>contribute to the feeling that</w:t>
+      </w:r>
+      <w:r>
+        <w:t xml:space="preserve"> the game</w:t>
+      </w:r>
+      <w:r>
+        <w:t xml:space="preserve"> actually</w:t>
+      </w:r>
+      <w:r>
+        <w:t xml:space="preserve"> wants the player to make consistent decisions. </w:t>
+      </w:r>
+      <w:r>
+        <w:t>It reserves</w:t>
+      </w:r>
+      <w:r>
+        <w:t xml:space="preserve"> the most positive endings for those who decide what they want and take steps to</w:t>
+      </w:r>
+      <w:r>
+        <w:t>wards</w:t>
+      </w:r>
+      <w:r>
+        <w:t xml:space="preserve"> reaching</w:t>
       </w:r>
       <w:r>
         <w:t xml:space="preserve"> </w:t>
       </w:r>
       <w:r>
-        <w:t>the gam</w:t>
-      </w:r>
-      <w:r>
-        <w:t>e’s expectations from the player. These include: the last level of blocks falling away at timed intervals, a score for each stage, an ever-decreasing combo meter -which resets when new level of blocks is reached- and items which help the player change the environment. The combo meter and score work together as the combo is multiplies the score</w:t>
+        <w:t>that</w:t>
+      </w:r>
+      <w:r>
+        <w:t xml:space="preserve">. </w:t>
+      </w:r>
+      <w:r>
+        <w:t>When c</w:t>
+      </w:r>
+      <w:r>
+        <w:t>oupled with the emphasis on speed and conclusive decision making from the gameplay</w:t>
       </w:r>
       <w:r>
         <w:t>,</w:t>
       </w:r>
       <w:r>
-        <w:t xml:space="preserve"> creating an incentive for the </w:t>
+        <w:t xml:space="preserve"> it becomes clear that Catherine just wants players to make a decision about the direction they want to take in life and to do it quickly. The one thing it</w:t>
+      </w:r>
+      <w:r>
+        <w:t xml:space="preserve"> appears to</w:t>
+      </w:r>
+      <w:r>
+        <w:t xml:space="preserve"> despise</w:t>
+      </w:r>
+      <w:r>
+        <w:t xml:space="preserve"> is what Vincent is</w:t>
+      </w:r>
+      <w:r>
+        <w:t xml:space="preserve"> in</w:t>
+      </w:r>
+      <w:r>
+        <w:t xml:space="preserve"> the</w:t>
+      </w:r>
+      <w:r>
+        <w:t xml:space="preserve"> opening, pusillanimous and immature. It</w:t>
+      </w:r>
+      <w:r>
+        <w:t xml:space="preserve"> seems</w:t>
+      </w:r>
+      <w:r>
+        <w:t xml:space="preserve"> to</w:t>
+      </w:r>
+      <w:r>
+        <w:t xml:space="preserve"> </w:t>
+      </w:r>
+      <w:r>
+        <w:t>not</w:t>
+      </w:r>
+      <w:r>
+        <w:t xml:space="preserve"> care for people who waste time in indecision and half-hearted effort and as such it punishes them for only going half-way towards their goals. Whether the player chooses Catherine (Chaos), Katherine (Order) or neither, the game just wants the player to choose and go</w:t>
+      </w:r>
+      <w:r>
+        <w:t xml:space="preserve"> at</w:t>
+      </w:r>
+      <w:r>
+        <w:t xml:space="preserve"> it with everything they have. This is</w:t>
+      </w:r>
+      <w:r>
+        <w:t>,</w:t>
+      </w:r>
+      <w:r>
+        <w:t xml:space="preserve"> what it</w:t>
+      </w:r>
+      <w:r>
+        <w:t xml:space="preserve"> seems to</w:t>
+      </w:r>
+      <w:r>
+        <w:t xml:space="preserve"> posit,</w:t>
+      </w:r>
+      <w:r>
+        <w:t xml:space="preserve"> is true maturity and ultimately what it expects the player, through Vincent, to learn. </w:t>
+      </w:r>
+    </w:p>
+    <w:p>
+      <w:r>
+        <w:t>Though the idea does form an interesting meta-narrative it doesn’t</w:t>
+      </w:r>
+      <w:r>
+        <w:t xml:space="preserve"> feel </w:t>
+      </w:r>
+      <w:r>
+        <w:t>intentional nor does it</w:t>
+      </w:r>
+      <w:r>
+        <w:t xml:space="preserve"> redeem the game from judging its players and shifting the player away from the thought which is at the heart o</w:t>
+      </w:r>
+      <w:r>
+        <w:t xml:space="preserve">f the choice-based approach it </w:t>
+      </w:r>
+      <w:r>
+        <w:t>take</w:t>
+      </w:r>
+      <w:r>
+        <w:t>s</w:t>
+      </w:r>
+      <w:r>
+        <w:t xml:space="preserve">. </w:t>
+      </w:r>
+      <w:r>
+        <w:t>If the game really wanted</w:t>
+      </w:r>
+      <w:r>
+        <w:t xml:space="preserve"> players</w:t>
+      </w:r>
+      <w:r>
+        <w:t xml:space="preserve"> to make a choice between Chaos and Order it could have just asked them to do it once instead of giving them access to an incentivized choice system.</w:t>
+      </w:r>
+    </w:p>
+    <w:p>
+      <w:pPr>
+        <w:rPr>
+          <w:b/>
+        </w:rPr>
+      </w:pPr>
+      <w:r>
+        <w:rPr>
+          <w:b/>
+        </w:rPr>
+        <w:t>The art in Catherine</w:t>
+      </w:r>
+      <w:r>
+        <w:rPr>
+          <w:b/>
+        </w:rPr>
+        <w:t xml:space="preserve"> informs the experience in that </w:t>
+      </w:r>
+    </w:p>
+    <w:p>
+      <w:r>
+        <w:t xml:space="preserve">The art design imbues another layer of meaning into the game by </w:t>
+      </w:r>
+      <w:r>
+        <w:t>establish</w:t>
+      </w:r>
+      <w:r>
+        <w:t>ing</w:t>
+      </w:r>
+      <w:r>
+        <w:t xml:space="preserve"> the </w:t>
+      </w:r>
+      <w:r>
+        <w:t>uncanny</w:t>
+      </w:r>
+      <w:r>
+        <w:t xml:space="preserve"> tone of the game while </w:t>
+      </w:r>
+      <w:r>
+        <w:t>managing to further</w:t>
+      </w:r>
+      <w:r>
+        <w:t xml:space="preserve"> the core theme of maturity</w:t>
+      </w:r>
+      <w:r>
+        <w:t>. The</w:t>
+      </w:r>
+      <w:r>
+        <w:t xml:space="preserve"> overall the nightmare stages have an element of </w:t>
+      </w:r>
+      <w:r>
+        <w:t>otherworldliness</w:t>
+      </w:r>
+      <w:r>
+        <w:t xml:space="preserve"> to them. </w:t>
+      </w:r>
+      <w:r>
+        <w:t>The landing area of each nightmare stage resembles a church with the actual tower puzzles being accessed through a confessional which doubles as an elevator.</w:t>
+      </w:r>
+      <w:r>
+        <w:t xml:space="preserve"> Moreover the other men who appear in Vincent’s dreams are all represented as sheep while Vincent himself grows a pair of horns.</w:t>
+      </w:r>
+      <w:r>
+        <w:t xml:space="preserve"> </w:t>
+      </w:r>
+      <w:r>
+        <w:t>The supernatural feeling is also advanced</w:t>
+      </w:r>
+      <w:r>
+        <w:t xml:space="preserve"> by the stages typically being associated with the afterlife and judgement. Particularly the earlier levels are linked with death and Hell, with the opening stage taking place in an area called the Cemetery and second in The Prison of Despair. As the player progress through nightmares, the settings change to a courthouse and ultimately move towards being associated with Heaven instead with the finals levels playing out in The Cathedral and The Empireo to </w:t>
       </w:r>
       <w:r>
         <w:lastRenderedPageBreak/>
-        <w:t xml:space="preserve">player to move to levels and to do it quickly. </w:t>
-      </w:r>
-      <w:r>
-        <w:t>Adding to this the game grades the player after each tower based on their score. Together t</w:t>
-      </w:r>
-      <w:r>
-        <w:t>he timed elements</w:t>
-      </w:r>
-      <w:r>
-        <w:t xml:space="preserve"> and score</w:t>
-      </w:r>
-      <w:r>
-        <w:t xml:space="preserve"> imbue the game with a feeling of haste and contribute to the overarching sense that it wants the player to make decisions quickly and conclusively. </w:t>
-      </w:r>
-    </w:p>
-    <w:p>
-      <w:r>
-        <w:t xml:space="preserve">They also allow the game to conform to the </w:t>
-      </w:r>
-      <w:r>
-        <w:t>‘action-puzzle’ game standard outlined by</w:t>
-      </w:r>
-      <w:r>
-        <w:t xml:space="preserve"> puzzle expert</w:t>
-      </w:r>
-      <w:r>
-        <w:t xml:space="preserve"> Scott Kim in that Catherine</w:t>
-      </w:r>
-      <w:r>
-        <w:t xml:space="preserve"> gives the player a puzzle to solve under time pressure and also provides a means of relieving that pressure.</w:t>
-      </w:r>
-      <w:r>
-        <w:rPr>
-          <w:b/>
-        </w:rPr>
-        <w:t xml:space="preserve"> </w:t>
-      </w:r>
-      <w:r>
-        <w:t>The game relieves said time pressure by implementing an ‘undo’ feature which allows players to undo their previous block move and reset all timed elements to then as well. This can lend more of a trial-and-error f</w:t>
-      </w:r>
-      <w:r>
-        <w:t xml:space="preserve">eel to the interaction but </w:t>
-      </w:r>
-      <w:r>
-        <w:t>provide</w:t>
-      </w:r>
-      <w:r>
-        <w:t>s</w:t>
-      </w:r>
-      <w:r>
-        <w:t xml:space="preserve"> help for players who are struggling with the game’s puzzles and manages to boost the accessibility of the gameplay. </w:t>
-      </w:r>
-    </w:p>
-    <w:p>
-      <w:r>
-        <w:t xml:space="preserve">Overall the gameplay system can be difficult, especially when required to think under pressure, yet when it works the excitement of completing the challenges it </w:t>
-      </w:r>
-      <w:r>
-        <w:t>presents is worth experienc</w:t>
-      </w:r>
-      <w:r>
-        <w:t xml:space="preserve">ing for any fan of puzzle games. </w:t>
-      </w:r>
-    </w:p>
-    <w:p>
-      <w:pPr>
-        <w:rPr>
-          <w:b/>
-        </w:rPr>
-      </w:pPr>
-      <w:r>
-        <w:rPr>
-          <w:b/>
-        </w:rPr>
-        <w:t xml:space="preserve">This could be taken as a climb to maturity or an ascent out of hell. </w:t>
-      </w:r>
-    </w:p>
-    <w:p>
-      <w:r>
-        <w:t>T</w:t>
-      </w:r>
-      <w:r>
-        <w:t xml:space="preserve">he </w:t>
-      </w:r>
-      <w:r>
-        <w:t>fundamental</w:t>
-      </w:r>
-      <w:r>
-        <w:t xml:space="preserve"> ideas Catherine concerns itself with are: its protagonist’s journey to maturity and the question of whether men and women can truly be happy together. It addresses these through the narrative and the choice system.</w:t>
-      </w:r>
-    </w:p>
-    <w:p>
-      <w:r>
-        <w:t xml:space="preserve">In terms of narrative structure Catherine’s closest contemporary is found outside the medium of video games in the movie Scott Pilgrim vs. the World. Both film and game focus on the plight of a young man, forced to grow up quickly as he faces a series of trials brought on as a result of being in a relationship while borrowing an aesthetic from another medium. Catherine’s Vincent Brooks, however, must climb a never-ending staircase of blocks where failure to reach the exit means death in reality. </w:t>
-      </w:r>
-      <w:r>
-        <w:t>The game</w:t>
-      </w:r>
-      <w:r>
-        <w:t>, like the film,</w:t>
-      </w:r>
-      <w:r>
-        <w:t xml:space="preserve"> ultimately boils down to a maturity tale with the relationship drama existing on separate level. </w:t>
-      </w:r>
-      <w:r>
-        <w:t>The difference is, of course, that Pilgrim is an examination of relationships in the 21</w:t>
-      </w:r>
-      <w:r>
-        <w:rPr>
-          <w:vertAlign w:val="superscript"/>
-        </w:rPr>
-        <w:t>st</w:t>
-      </w:r>
-      <w:r>
-        <w:t xml:space="preserve"> century while Catherine</w:t>
-      </w:r>
-      <w:r>
-        <w:t xml:space="preserve"> is a meditation on whether men and woman can coexist</w:t>
-      </w:r>
-      <w:r>
-        <w:t xml:space="preserve"> in re</w:t>
-      </w:r>
-      <w:r>
-        <w:t>l</w:t>
-      </w:r>
-      <w:r>
-        <w:t>a</w:t>
-      </w:r>
-      <w:r>
-        <w:t>tionships</w:t>
-      </w:r>
-      <w:r>
-        <w:t xml:space="preserve"> at all</w:t>
-      </w:r>
-      <w:r>
-        <w:t>. E</w:t>
-      </w:r>
-      <w:r>
-        <w:t>ach of the game’s leading ladies does represent a particular lifestyle which the player must choose to pursue and in so doing, choose which philosophy they believe in</w:t>
+        <w:t xml:space="preserve">represent Vincent’s journey of maturity. </w:t>
+      </w:r>
+      <w:r>
+        <w:t>F</w:t>
+      </w:r>
+      <w:r>
+        <w:t>rom this,</w:t>
+      </w:r>
+      <w:r>
+        <w:t xml:space="preserve"> purely aesthetic</w:t>
+      </w:r>
+      <w:r>
+        <w:t>,</w:t>
+      </w:r>
+      <w:r>
+        <w:t xml:space="preserve"> perspective the game can be taken as an ascent out of hell</w:t>
       </w:r>
       <w:r>
         <w:t>.</w:t>
       </w:r>
       <w:r>
-        <w:t xml:space="preserve"> Whether it’s the slightly controlling, mundane yet stable Katherine</w:t>
-      </w:r>
-      <w:r>
-        <w:t xml:space="preserve"> </w:t>
-      </w:r>
-      <w:r>
-        <w:t xml:space="preserve">or the crazed, exciting, live-the-moment Catherine, the game asks the player to make this choice for Vincent once he has grown up enough to realize that it needs to be made. </w:t>
-      </w:r>
-    </w:p>
-    <w:p>
-      <w:r>
-        <w:t>Although both protagonists are taught a lesson in maturity from their trials, this is where the similarities end and Catherine’s ambitions begin. The game is less interested in physically beating life-lessons into Vincent and more interested in torturing his psyche. In order to</w:t>
-      </w:r>
-      <w:r>
-        <w:t xml:space="preserve"> further its thematic content Catherine </w:t>
-      </w:r>
-      <w:r>
-        <w:t xml:space="preserve">tasks the player with making decisions for Vincent regarding his love life and answering questions on their own philosophy towards relationships. </w:t>
-      </w:r>
-    </w:p>
-    <w:p>
-      <w:r>
-        <w:t>The game</w:t>
-      </w:r>
-      <w:r>
-        <w:t xml:space="preserve"> furthers its thematic content and</w:t>
-      </w:r>
-      <w:r>
-        <w:t xml:space="preserve"> leverages off of the advantages afforded to it by the medium it occupies namely: player choice. This choice boils down to answering questions for Vincent during the day when talking to people or texting one of his two ladies. Moreover in each nightmare the player will help him answer questions in a confessional.</w:t>
-      </w:r>
-    </w:p>
-    <w:p>
-      <w:r>
-        <w:lastRenderedPageBreak/>
-        <w:t>The questions are good idea in theory: getting the player to render their opinion on the subject of relationships and tracking that to have it influence the way the story unfolds conforms well to a choice-based design and utilizes the medium of video games very well by linking g</w:t>
-      </w:r>
-      <w:r>
-        <w:t>ameplay and narrative together.</w:t>
-      </w:r>
-    </w:p>
-    <w:p>
-      <w:r>
-        <w:t>There is a problem with the questions the game asks the player in that the</w:t>
-      </w:r>
-      <w:r>
-        <w:t>y</w:t>
-      </w:r>
-      <w:r>
-        <w:t xml:space="preserve"> </w:t>
-      </w:r>
-      <w:r>
-        <w:t xml:space="preserve">[the </w:t>
-      </w:r>
-      <w:r>
-        <w:t>questions</w:t>
-      </w:r>
-      <w:r>
-        <w:t>]</w:t>
-      </w:r>
-      <w:r>
-        <w:t xml:space="preserve"> have an inconsistent quality to them</w:t>
-      </w:r>
-      <w:r>
-        <w:t>, ranging from</w:t>
-      </w:r>
-      <w:r>
-        <w:t xml:space="preserve"> the</w:t>
-      </w:r>
-      <w:r>
-        <w:t xml:space="preserve"> thematically relevant</w:t>
-      </w:r>
-      <w:r>
-        <w:t xml:space="preserve">: </w:t>
-      </w:r>
-      <w:r>
-        <w:t>“Which is more cheating: an emotional affair or a [physical] fling?”</w:t>
-      </w:r>
-      <w:r>
-        <w:t xml:space="preserve"> to</w:t>
-      </w:r>
-      <w:r>
-        <w:t xml:space="preserve"> the</w:t>
-      </w:r>
-      <w:r>
-        <w:t xml:space="preserve"> silly</w:t>
-      </w:r>
-      <w:r>
-        <w:t xml:space="preserve"> </w:t>
-      </w:r>
-      <w:r>
-        <w:t>“</w:t>
-      </w:r>
-      <w:r>
-        <w:rPr>
-          <w:b/>
-        </w:rPr>
-        <w:t>[insert the alien/corpse one here]</w:t>
-      </w:r>
-      <w:r>
-        <w:t>”</w:t>
-      </w:r>
-      <w:r>
-        <w:t>. This kind of logical inco</w:t>
-      </w:r>
-      <w:r>
-        <w:t>nsistency drags the value of this system</w:t>
-      </w:r>
-      <w:r>
-        <w:t xml:space="preserve"> down</w:t>
-      </w:r>
-      <w:r>
-        <w:t xml:space="preserve"> and the game alongside it</w:t>
-      </w:r>
-      <w:r>
-        <w:t xml:space="preserve">. </w:t>
-      </w:r>
-    </w:p>
-    <w:p>
-      <w:r>
-        <w:t>Like Mass Effect an</w:t>
-      </w:r>
-      <w:r>
-        <w:t>d Infamous before it, Catherine</w:t>
-      </w:r>
-      <w:r>
-        <w:t xml:space="preserve"> use</w:t>
-      </w:r>
-      <w:r>
-        <w:t>s</w:t>
-      </w:r>
-      <w:r>
-        <w:t xml:space="preserve"> a binary moral choice system, where the player is able to make decisions which af</w:t>
-      </w:r>
-      <w:r>
-        <w:t>fect a morality meter acting</w:t>
-      </w:r>
-      <w:r>
-        <w:t xml:space="preserve"> as a scale veering between ‘Order’ on the one side </w:t>
-      </w:r>
-      <w:r>
-        <w:t>to ‘Chaos’ on the other extreme. This</w:t>
-      </w:r>
-      <w:r>
-        <w:t xml:space="preserve"> is helps replay value while being </w:t>
-      </w:r>
-      <w:r>
-        <w:t>fundamentally problematic. Typically in games the binary moral choice system rewards players who make decisions</w:t>
-      </w:r>
-      <w:r>
-        <w:t xml:space="preserve"> which are thematically consistent with one of its two extremes. In this regard Catherine fairs no differently as almost every decision the player makes outside of the tower-climbing gameplay is evaluated and influences the </w:t>
-      </w:r>
-      <w:r>
-        <w:t>morality meter.</w:t>
-      </w:r>
-    </w:p>
-    <w:p>
-      <w:r>
-        <w:t>Taking into account the game’s 8 endings, the most positive end states for Vincent are the ones in which the morality meter is further towards the extremes. This creates a clear incentive for players to make consistent decisions</w:t>
-      </w:r>
-      <w:r>
-        <w:t xml:space="preserve"> over those which are right for them at every instance, removing ambiguity and </w:t>
-      </w:r>
-      <w:r>
-        <w:t>judging said</w:t>
-      </w:r>
-      <w:r>
-        <w:t xml:space="preserve"> player</w:t>
-      </w:r>
-      <w:r>
-        <w:t>s</w:t>
-      </w:r>
-      <w:r>
-        <w:t xml:space="preserve"> in the same breath</w:t>
-      </w:r>
-      <w:r>
-        <w:t>. In a game which wants to be about philosophical quandaries and players making up their own minds about a specific issue, the system becomes problematic and begins to undermine the point of having a philosophical tone in the first place.</w:t>
-      </w:r>
-      <w:r>
-        <w:t xml:space="preserve">  </w:t>
-      </w:r>
-    </w:p>
-    <w:p>
-      <w:r>
-        <w:t xml:space="preserve">While the implementation is poor, </w:t>
-      </w:r>
-      <w:r>
-        <w:t xml:space="preserve">the binary moral choice system does </w:t>
-      </w:r>
-      <w:r>
-        <w:t>contribute to the feeling that</w:t>
-      </w:r>
-      <w:r>
-        <w:t xml:space="preserve"> the game</w:t>
-      </w:r>
-      <w:r>
-        <w:t xml:space="preserve"> actually</w:t>
-      </w:r>
-      <w:r>
-        <w:t xml:space="preserve"> wants the player to make consistent decisions. </w:t>
-      </w:r>
-      <w:r>
-        <w:t>It reserves</w:t>
-      </w:r>
-      <w:r>
-        <w:t xml:space="preserve"> the most positive endings for those who decide what they want and take steps to</w:t>
-      </w:r>
-      <w:r>
-        <w:t>wards</w:t>
-      </w:r>
-      <w:r>
-        <w:t xml:space="preserve"> reaching</w:t>
-      </w:r>
-      <w:r>
-        <w:t xml:space="preserve"> </w:t>
-      </w:r>
-      <w:r>
-        <w:t>that</w:t>
-      </w:r>
-      <w:r>
-        <w:t xml:space="preserve">. </w:t>
-      </w:r>
-      <w:r>
-        <w:t>When c</w:t>
-      </w:r>
-      <w:r>
-        <w:t>oupled with the emphasis on speed and conclusive decision making from the gameplay</w:t>
-      </w:r>
-      <w:r>
-        <w:t>,</w:t>
-      </w:r>
-      <w:r>
-        <w:t xml:space="preserve"> it becomes clear that Catherine just wants players to make a decision about the direction they want to take in life and to do it quickly. The one thing it</w:t>
-      </w:r>
-      <w:r>
-        <w:t xml:space="preserve"> appears to</w:t>
-      </w:r>
-      <w:r>
-        <w:t xml:space="preserve"> despise</w:t>
-      </w:r>
-      <w:r>
-        <w:t xml:space="preserve"> is what Vincent is</w:t>
-      </w:r>
-      <w:r>
-        <w:t xml:space="preserve"> in</w:t>
-      </w:r>
-      <w:r>
-        <w:t xml:space="preserve"> the</w:t>
-      </w:r>
-      <w:r>
-        <w:t xml:space="preserve"> opening, pusillanimous and immature. It</w:t>
-      </w:r>
-      <w:r>
-        <w:t xml:space="preserve"> seems</w:t>
-      </w:r>
-      <w:r>
-        <w:t xml:space="preserve"> to</w:t>
-      </w:r>
-      <w:r>
-        <w:t xml:space="preserve"> </w:t>
-      </w:r>
-      <w:r>
-        <w:t>not</w:t>
-      </w:r>
-      <w:r>
-        <w:t xml:space="preserve"> care for people who waste time in indecision and half-hearted effort and as such it punishes them for only going half-way towards their goals. Whether the player chooses Catherine (Chaos), Katherine (Order) or neither, the game just wants the player to choose and go</w:t>
-      </w:r>
-      <w:r>
-        <w:t xml:space="preserve"> at</w:t>
-      </w:r>
-      <w:r>
-        <w:t xml:space="preserve"> it with everything they have. This is</w:t>
-      </w:r>
-      <w:r>
-        <w:t>,</w:t>
-      </w:r>
-      <w:r>
-        <w:t xml:space="preserve"> what it</w:t>
-      </w:r>
-      <w:r>
-        <w:t xml:space="preserve"> seems to</w:t>
-      </w:r>
-      <w:r>
-        <w:t xml:space="preserve"> posit,</w:t>
-      </w:r>
-      <w:r>
-        <w:t xml:space="preserve"> is true maturity and ultimately what it expects the player, through Vincent, to learn. </w:t>
-      </w:r>
-    </w:p>
-    <w:p>
-      <w:r>
-        <w:t>Though the idea does form an interesting meta-narrative it doesn’t</w:t>
-      </w:r>
-      <w:r>
-        <w:t xml:space="preserve"> feel </w:t>
-      </w:r>
-      <w:r>
-        <w:t>intentional nor does it</w:t>
-      </w:r>
-      <w:r>
-        <w:t xml:space="preserve"> redeem the game from judging its players and shifting the player away from the thought which is at the heart o</w:t>
-      </w:r>
-      <w:r>
-        <w:t xml:space="preserve">f the choice-based approach it </w:t>
-      </w:r>
-      <w:r>
-        <w:t>take</w:t>
-      </w:r>
-      <w:r>
-        <w:t>s</w:t>
-      </w:r>
-      <w:r>
-        <w:t xml:space="preserve">. </w:t>
-      </w:r>
-      <w:r>
-        <w:t>If the game really wanted</w:t>
-      </w:r>
-      <w:r>
-        <w:t xml:space="preserve"> players</w:t>
-      </w:r>
-      <w:r>
-        <w:t xml:space="preserve"> to make a choice between Chaos and Order it could have just asked them to do it once instead of giving them access to an incentivized choice system.</w:t>
-      </w:r>
-    </w:p>
-    <w:p>
-      <w:r>
-        <w:t>Catherine’s story can be taken as</w:t>
-      </w:r>
-      <w:r>
-        <w:t xml:space="preserve"> a</w:t>
-      </w:r>
-      <w:r>
-        <w:t xml:space="preserve"> climb to maturity</w:t>
-      </w:r>
-      <w:r>
-        <w:t xml:space="preserve">. </w:t>
-      </w:r>
-      <w:r>
-        <w:t xml:space="preserve">The choice-system doesn’t </w:t>
-      </w:r>
-      <w:proofErr w:type="spellStart"/>
-      <w:r>
-        <w:t>wrok</w:t>
-      </w:r>
-      <w:proofErr w:type="spellEnd"/>
-      <w:r>
-        <w:t xml:space="preserve"> the way the game intends</w:t>
+        <w:rPr>
+          <w:b/>
+        </w:rPr>
+        <w:t xml:space="preserve"> Talk about the artstyle</w:t>
+      </w:r>
+      <w:r>
+        <w:rPr>
+          <w:b/>
+        </w:rPr>
+        <w:t xml:space="preserve"> ….</w:t>
       </w:r>
       <w:bookmarkStart w:id="0" w:name="_GoBack"/>
       <w:bookmarkEnd w:id="0"/>
     </w:p>
     <w:p>
-      <w:pPr>
-        <w:rPr>
-          <w:b/>
-        </w:rPr>
-      </w:pPr>
-      <w:r>
-        <w:rPr>
-          <w:b/>
-        </w:rPr>
-        <w:lastRenderedPageBreak/>
+      <w:r>
+        <w:t>Catherine’s story can be taken as</w:t>
+      </w:r>
+      <w:r>
+        <w:t xml:space="preserve"> a</w:t>
+      </w:r>
+      <w:r>
+        <w:t xml:space="preserve"> climb to maturity</w:t>
+      </w:r>
+      <w:r>
+        <w:t xml:space="preserve">. </w:t>
+      </w:r>
+      <w:r>
+        <w:t>The choice-system doesn’t w</w:t>
+      </w:r>
+      <w:r>
+        <w:t>o</w:t>
+      </w:r>
+      <w:r>
+        <w:t>r</w:t>
+      </w:r>
+      <w:r>
+        <w:t>k the way the game intends</w:t>
+      </w:r>
+    </w:p>
+    <w:p>
+      <w:pPr>
+        <w:rPr>
+          <w:b/>
+        </w:rPr>
+      </w:pPr>
+      <w:r>
+        <w:rPr>
+          <w:b/>
+        </w:rPr>
         <w:t>How the player answers certain questions for Vincent will affect this scale and, consequentially, affect how Vincent responds in the future.</w:t>
       </w:r>
     </w:p>
@@ -985,21 +916,7 @@
         <w:rPr>
           <w:b/>
         </w:rPr>
-        <w:t xml:space="preserve">Camera controls are awful (reversing the controls on the </w:t>
-      </w:r>
-      <w:proofErr w:type="spellStart"/>
-      <w:r>
-        <w:rPr>
-          <w:b/>
-        </w:rPr>
-        <w:t>otherside</w:t>
-      </w:r>
-      <w:proofErr w:type="spellEnd"/>
-      <w:r>
-        <w:rPr>
-          <w:b/>
-        </w:rPr>
-        <w:t xml:space="preserve"> of the level is a horrible decision – changing the method of interaction midgame is confusing and impedes player progress)</w:t>
+        <w:t>Camera controls are awful (reversing the controls on the otherside of the level is a horrible decision – changing the method of interaction midgame is confusing and impedes player progress)</w:t>
       </w:r>
     </w:p>
     <w:p>
@@ -2105,7 +2022,7 @@
 </file>
 
 <file path=customXml/itemProps1.xml><?xml version="1.0" encoding="utf-8"?>
-<ds:datastoreItem xmlns:ds="http://schemas.openxmlformats.org/officeDocument/2006/customXml" ds:itemID="{6AF6EE15-D467-4353-BA9F-7C971AD41168}">
+<ds:datastoreItem xmlns:ds="http://schemas.openxmlformats.org/officeDocument/2006/customXml" ds:itemID="{877746BA-CFD5-4F66-AB3F-8DB88B274A5B}">
   <ds:schemaRefs>
     <ds:schemaRef ds:uri="http://schemas.openxmlformats.org/officeDocument/2006/bibliography"/>
   </ds:schemaRefs>

</xml_diff>

<commit_message>
Changed binary moral choice paragraph and response. The review is more-or-less complete save for a note on the camera controls. The one other thing that I didn't include was the the game is fairly cynical when it comes to realtionships and gender. It doesn't really like men or women very much and posits that a man can either use or be used, have a short and dull life or a long and dull life. The cynism permeates the subtext of the game, down to the 9th ending.
</commit_message>
<xml_diff>
--- a/review/Catherine (Review in progress).docx
+++ b/review/Catherine (Review in progress).docx
@@ -59,7 +59,31 @@
     </w:p>
     <w:p>
       <w:r>
-        <w:t>The player steps into the shoes of Vincent Brooks, a 32 year old engineer who, at the start of the game, is in a long-term relationship with a woman named Katherine. Just as Vincent begins feeling pressured by his girlfriend when the prospects of marriage and fatherhood are presented to him, the woman of his dreams, named Catherine, comes barreling into his life to upset his established order. After a drunken night at his favorite bar Vincent wakes up to find Catherine in his bed, prompting his anxiety over the situation to boil over and his nightmares to begin.</w:t>
+        <w:t>The player steps into the shoes of Vincent Brooks, a 32 year old engineer who, at the start of the game, is</w:t>
+      </w:r>
+      <w:r>
+        <w:t xml:space="preserve"> </w:t>
+      </w:r>
+      <w:r>
+        <w:t>in a long-term relationship with a woman named Katherine. Just as Vincent begins feeling pressured by h</w:t>
+      </w:r>
+      <w:r>
+        <w:t>er</w:t>
+      </w:r>
+      <w:r>
+        <w:t xml:space="preserve"> when</w:t>
+      </w:r>
+      <w:r>
+        <w:t xml:space="preserve"> she hints at</w:t>
+      </w:r>
+      <w:r>
+        <w:t xml:space="preserve"> the pros</w:t>
+      </w:r>
+      <w:r>
+        <w:t>pects of marriage and parenthood</w:t>
+      </w:r>
+      <w:r>
+        <w:t>, the woman of his dreams, named Catherine, comes barreling into his life to upset his established order. After a drunken night at his favorite bar Vincent wakes up to find Catherine in his bed, prompting his anxiety over the situation to boil over and his nightmares to begin.</w:t>
       </w:r>
     </w:p>
     <w:p>
@@ -158,7 +182,24 @@
       </w:r>
       <w:r>
         <w:lastRenderedPageBreak/>
-        <w:t>bottom rung of a multi-level tower in which is made up of moveable blocks. The player’s role is to push and pull the blocks to form staircases and climb towards the exit at the top of the tower. Success will mean Vincent’s survival for the night. The basic mechani</w:t>
+        <w:t>bottom</w:t>
+      </w:r>
+      <w:r>
+        <w:t xml:space="preserve"> rung of a multi-level tower</w:t>
+      </w:r>
+      <w:r>
+        <w:t>,</w:t>
+      </w:r>
+      <w:r>
+        <w:t xml:space="preserve"> </w:t>
+      </w:r>
+      <w:r>
+        <w:t>made up of moveable blocks. The player’s role is to push and pull the blocks to form staircases and climb towards the exit at the top of the tower. Success will mean Vincent’s survival for the night. The ba</w:t>
+      </w:r>
+      <w:bookmarkStart w:id="0" w:name="_GoBack"/>
+      <w:bookmarkEnd w:id="0"/>
+      <w:r>
+        <w:t>sic mechani</w:t>
       </w:r>
       <w:r>
         <w:t>cs are easy to grasp but t</w:t>
@@ -180,68 +221,20 @@
     </w:p>
     <w:p>
       <w:r>
-        <w:t xml:space="preserve">In boss battles the fundamental rules set does not change but the player now has to account for an external entity who will attack them and alter the tower as they are climbing it. This can lead to moments when an intended path is destroyed or altered resulting in the player needing to dynamically alter their climbing strategy. Both the changing block types and bosses battles force the player to do this. </w:t>
-      </w:r>
-      <w:r>
-        <w:rPr>
-          <w:b/>
-        </w:rPr>
-        <w:t>What’</w:t>
-      </w:r>
-      <w:r>
-        <w:rPr>
-          <w:b/>
-        </w:rPr>
-        <w:t>s the central point of this paragraph?</w:t>
-      </w:r>
-    </w:p>
-    <w:p>
-      <w:r>
-        <w:t xml:space="preserve">As Catherine is a puzzle-game, </w:t>
-      </w:r>
-      <w:r>
-        <w:t xml:space="preserve">gradually altering the factors that the player must keep track of </w:t>
-      </w:r>
-      <w:r>
-        <w:t xml:space="preserve">will force them to calculate in a different way and while this isn’t intrinsically bad, in fact it will be necessary for the puzzles to evolve over time, it is a transition that must be handled with care. </w:t>
-      </w:r>
-      <w:r>
-        <w:t>For the most part Catherine handles this well.</w:t>
-      </w:r>
-    </w:p>
-    <w:p>
-      <w:r>
-        <w:t>Having bosses change the stage with their attack pat</w:t>
-      </w:r>
-      <w:r>
-        <w:t>terns</w:t>
-      </w:r>
-      <w:r>
-        <w:t xml:space="preserve"> turn their encounters into</w:t>
-      </w:r>
-      <w:r>
-        <w:t xml:space="preserve"> a</w:t>
-      </w:r>
-      <w:r>
-        <w:t xml:space="preserve"> kind of intellectual-mad-</w:t>
-      </w:r>
-      <w:r>
-        <w:t xml:space="preserve">dash where the player’s ability to avoid those attacks, adjust to the changes and still climb the tower are tested. When players are able </w:t>
-      </w:r>
-      <w:r>
-        <w:t>to accomplish this it can feel both</w:t>
-      </w:r>
-      <w:r>
-        <w:t xml:space="preserve"> exhilarating and satisfying</w:t>
-      </w:r>
-      <w:r>
-        <w:t xml:space="preserve"> to escape using </w:t>
-      </w:r>
-      <w:r>
-        <w:t xml:space="preserve">a combination of </w:t>
-      </w:r>
-      <w:r>
-        <w:t>one’s wits and reflexes.</w:t>
+        <w:t xml:space="preserve">In boss battles the player now has to account for an external entity who will attack them and alter the tower as they are climbing it. This can lead to moments when an intended path is destroyed or altered resulting in the player needing to dynamically alter their climbing strategy. </w:t>
+      </w:r>
+    </w:p>
+    <w:p>
+      <w:r>
+        <w:t>Having bosses change the stage with their attack patterns turn their encounters into a kind of intellectual-mad-dash where the player’s ability to avoid those attacks, adjust to the changes and still climb the tower are tested. When players are able to accomplish this it can feel both exhilarating and satisfying to escape using a combination of one’s wits and reflexes.</w:t>
+      </w:r>
+    </w:p>
+    <w:p>
+      <w:r>
+        <w:t>As Catherine is a puzzle-game, gradually altering the factors that the player must keep track of will force them to calculate in a different way which is necessary for the puzzles to evolve over time. This is a transition that must be handled with care. For the most part Catherine handles this well. Each block type is introduced in its own stage.</w:t>
+      </w:r>
+      <w:r>
+        <w:t xml:space="preserve"> </w:t>
       </w:r>
     </w:p>
     <w:p>
@@ -258,16 +251,47 @@
         <w:t>the gam</w:t>
       </w:r>
       <w:r>
-        <w:t>e’s expectations from the player. These include: the last level of blocks falling away at timed intervals, a score for each stage, an ever-decreasing combo meter -which resets when new level of blocks is reached- and items which help the player change the environment. The combo meter and score work together as the combo is multiplies the score</w:t>
+        <w:t>e’s expectations from the player. These include: the last level of blocks falling away at timed intervals, a score for each stage, an ever-decreasing combo meter -which resets when new level of blocks is reached- and items which help the player change the environment. The combo meter and score work together</w:t>
       </w:r>
       <w:r>
         <w:t>,</w:t>
       </w:r>
       <w:r>
-        <w:t xml:space="preserve"> creating an incentive for the player to move to levels and to do it quickly. </w:t>
-      </w:r>
-      <w:r>
-        <w:t>Adding to this the game grades the player after each tower based on their score. Together t</w:t>
+        <w:t xml:space="preserve"> as the combo is multiplies the score</w:t>
+      </w:r>
+      <w:r>
+        <w:t xml:space="preserve"> thus</w:t>
+      </w:r>
+      <w:r>
+        <w:t xml:space="preserve"> creating an incentive for the player to move to</w:t>
+      </w:r>
+      <w:r>
+        <w:t xml:space="preserve"> new</w:t>
+      </w:r>
+      <w:r>
+        <w:t xml:space="preserve"> levels and to do it quickly. </w:t>
+      </w:r>
+      <w:r>
+        <w:t xml:space="preserve">Adding to this the game grades the player after each tower based on their score. </w:t>
+      </w:r>
+    </w:p>
+    <w:p>
+      <w:r>
+        <w:t>The game relieves the</w:t>
+      </w:r>
+      <w:r>
+        <w:t xml:space="preserve"> time pressure by implementing an ‘undo’ feature which allows players to undo their previous block move and reset all timed elements to </w:t>
+      </w:r>
+      <w:r>
+        <w:t>when that block was moved</w:t>
+      </w:r>
+      <w:r>
+        <w:t>. This can lend more of a trial-and-error feel to the interaction but provides help for players who are struggling with the game’s puzzles and manages to boost the accessibility of the gameplay.</w:t>
+      </w:r>
+    </w:p>
+    <w:p>
+      <w:r>
+        <w:t>Together t</w:t>
       </w:r>
       <w:r>
         <w:t>he timed elements</w:t>
@@ -278,19 +302,14 @@
       <w:r>
         <w:t xml:space="preserve"> imbue the game with a feeling of haste and contribute to the overarching sense that it wants the player to make decisions quickly and conclusively. </w:t>
       </w:r>
-    </w:p>
-    <w:p>
       <w:r>
         <w:t xml:space="preserve">They also allow the game to conform to the </w:t>
       </w:r>
       <w:r>
-        <w:t>‘action-puzzle’ game standard outlined by</w:t>
-      </w:r>
-      <w:r>
-        <w:t xml:space="preserve"> puzzle expert</w:t>
-      </w:r>
-      <w:r>
-        <w:t xml:space="preserve"> Scott Kim in that Catherine</w:t>
+        <w:t>‘action-puzzle’ game standard</w:t>
+      </w:r>
+      <w:r>
+        <w:t xml:space="preserve"> in that Catherine</w:t>
       </w:r>
       <w:r>
         <w:t xml:space="preserve"> gives the player a puzzle to solve under time pressure and also provides a means of relieving that pressure.</w:t>
@@ -301,21 +320,6 @@
         </w:rPr>
         <w:t xml:space="preserve"> </w:t>
       </w:r>
-      <w:r>
-        <w:t>The game relieves said time pressure by implementing an ‘undo’ feature which allows players to undo their previous block move and reset all timed elements to then as well. This can lend more of a trial-and-error f</w:t>
-      </w:r>
-      <w:r>
-        <w:t xml:space="preserve">eel to the interaction but </w:t>
-      </w:r>
-      <w:r>
-        <w:t>provide</w:t>
-      </w:r>
-      <w:r>
-        <w:t>s</w:t>
-      </w:r>
-      <w:r>
-        <w:t xml:space="preserve"> help for players who are struggling with the game’s puzzles and manages to boost the accessibility of the gameplay. </w:t>
-      </w:r>
     </w:p>
     <w:p>
       <w:r>
@@ -345,7 +349,7 @@
     </w:p>
     <w:p>
       <w:r>
-        <w:t xml:space="preserve">In terms of narrative structure Catherine’s closest contemporary is found outside the medium of video games in the movie Scott Pilgrim vs. the World. Both film and game focus on the plight of a young man, forced to grow up quickly as he faces a series of trials brought on as a result of being in a relationship while borrowing an aesthetic from another medium. Catherine’s Vincent Brooks, however, must climb a never-ending staircase of blocks where failure to reach the exit means death in reality. </w:t>
+        <w:t xml:space="preserve">In terms of narrative structure Catherine’s closest contemporary is found outside the medium of video games in the movie Scott Pilgrim vs. the World. Both film and game focus on the plight of a young man, forced to grow up quickly as he faces a series of trials brought on as a result of being in a relationship while borrowing an aesthetic from another medium. </w:t>
       </w:r>
       <w:r>
         <w:t>The game</w:t>
@@ -390,7 +394,13 @@
         <w:t>. E</w:t>
       </w:r>
       <w:r>
-        <w:t>ach of the game’s leading ladies does represent a particular lifestyle which the player must choose to pursue and in so doing, choose which philosophy they believe in</w:t>
+        <w:t>ach of the game’s leading ladies does represent a particular lifestyle which the player must choose to pursue and in so doing, choose which philosophy they</w:t>
+      </w:r>
+      <w:r>
+        <w:t xml:space="preserve"> (the players)</w:t>
+      </w:r>
+      <w:r>
+        <w:t xml:space="preserve"> believe in</w:t>
       </w:r>
       <w:r>
         <w:t>.</w:t>
@@ -424,12 +434,36 @@
         <w:t xml:space="preserve"> by using</w:t>
       </w:r>
       <w:r>
-        <w:t xml:space="preserve"> player choice. This choice boils down to answering questions for Vincent during the day when talking to people or texting one of his two ladies. Moreover in each nightmare the player will help him answer questions in a confessional.</w:t>
-      </w:r>
-    </w:p>
-    <w:p>
-      <w:r>
-        <w:t>The questions are good idea in theory: getting the player to render their opinion on the subject of relationships and tracking that to have it influence the way the story unfolds conforms well to a choice-based design and utilizes the medium of video games very well by linking g</w:t>
+        <w:t xml:space="preserve"> player choice. This choice boils down to </w:t>
+      </w:r>
+      <w:r>
+        <w:t>making decisions for Vincent regarding his love life and answering questions on their own philosophy towards relationships.</w:t>
+      </w:r>
+      <w:r>
+        <w:t xml:space="preserve"> Moreover in each nightmare the player will help him answer questions in a confessional.</w:t>
+      </w:r>
+    </w:p>
+    <w:p>
+      <w:r>
+        <w:t>The</w:t>
+      </w:r>
+      <w:r>
+        <w:t xml:space="preserve"> confessional</w:t>
+      </w:r>
+      <w:r>
+        <w:t xml:space="preserve"> questions are good idea in theory: getting the player to render their opinion on the subject of relationships and tracking that to have it influence the way the story unfolds conforms well to a choice-based design</w:t>
+      </w:r>
+      <w:r>
+        <w:t>.</w:t>
+      </w:r>
+      <w:r>
+        <w:t xml:space="preserve"> </w:t>
+      </w:r>
+      <w:r>
+        <w:t>It also</w:t>
+      </w:r>
+      <w:r>
+        <w:t xml:space="preserve"> utilizes the medium of video games very well by linking g</w:t>
       </w:r>
       <w:r>
         <w:t>ameplay and narrative together.</w:t>
@@ -482,230 +516,233 @@
         <w:t xml:space="preserve"> “</w:t>
       </w:r>
       <w:r>
+        <w:t>You</w:t>
+      </w:r>
+      <w:r>
+        <w:t xml:space="preserve"> must kiss one of these. Choose: A cephalopod-like alien or a beautiful corpse.</w:t>
+      </w:r>
+      <w:r>
+        <w:t>”</w:t>
+      </w:r>
+      <w:r>
+        <w:t xml:space="preserve"> This kind of logical inco</w:t>
+      </w:r>
+      <w:r>
+        <w:t>nsistency drags the value of this system</w:t>
+      </w:r>
+      <w:r>
+        <w:t xml:space="preserve"> down</w:t>
+      </w:r>
+      <w:r>
+        <w:t xml:space="preserve"> and the game alongside it</w:t>
+      </w:r>
+      <w:r>
+        <w:t xml:space="preserve">. </w:t>
+      </w:r>
+    </w:p>
+    <w:p>
+      <w:r>
+        <w:t>Like Mass Effect an</w:t>
+      </w:r>
+      <w:r>
+        <w:t>d Infamous before it, Catherine</w:t>
+      </w:r>
+      <w:r>
+        <w:t xml:space="preserve"> use</w:t>
+      </w:r>
+      <w:r>
+        <w:t>s</w:t>
+      </w:r>
+      <w:r>
+        <w:t xml:space="preserve"> a binary moral choice system, where the player is able to make decisions which af</w:t>
+      </w:r>
+      <w:r>
+        <w:t>fect a morality meter acting</w:t>
+      </w:r>
+      <w:r>
+        <w:t xml:space="preserve"> as a scale veering between ‘Order’ on the one </w:t>
+      </w:r>
+      <w:r>
+        <w:lastRenderedPageBreak/>
+        <w:t xml:space="preserve">side </w:t>
+      </w:r>
+      <w:r>
+        <w:t>to ‘Chaos’ on the other extreme. This</w:t>
+      </w:r>
+      <w:r>
+        <w:t xml:space="preserve"> is helps replay value while being </w:t>
+      </w:r>
+      <w:r>
+        <w:t>fundamentally problematic. Typically in games the binary moral choice system rewards players who make decisions</w:t>
+      </w:r>
+      <w:r>
+        <w:t xml:space="preserve"> which are thematically consistent with one of its two extremes. In this regard Catherine fairs no differently as almost every decision the player makes outside of the tower-climbing gameplay is evaluated and influences the </w:t>
+      </w:r>
+      <w:r>
+        <w:t>morality meter.</w:t>
+      </w:r>
+      <w:r>
+        <w:t xml:space="preserve"> </w:t>
+      </w:r>
+      <w:r>
+        <w:t>Taking into account the game’s 8 endings, the most positive end states for Vincent are the ones in which the morality meter is further towards the extremes. This creates a clear incentive for players to make consistent decisions</w:t>
+      </w:r>
+      <w:r>
+        <w:t xml:space="preserve"> over those which are right for them at every instance, removing ambiguity and </w:t>
+      </w:r>
+      <w:r>
+        <w:t>judging said</w:t>
+      </w:r>
+      <w:r>
+        <w:t xml:space="preserve"> player</w:t>
+      </w:r>
+      <w:r>
+        <w:t>s</w:t>
+      </w:r>
+      <w:r>
+        <w:t xml:space="preserve"> in the same breath</w:t>
+      </w:r>
+      <w:r>
+        <w:t>. In a game which wants to be about philosophical quandaries and players making up their own minds about a specific issue, the system becomes problematic and begins to undermine the point of having a philosophical tone in the first place.</w:t>
+      </w:r>
+      <w:r>
+        <w:t xml:space="preserve">  </w:t>
+      </w:r>
+    </w:p>
+    <w:p>
+      <w:r>
+        <w:t xml:space="preserve">While the implementation is poor, </w:t>
+      </w:r>
+      <w:r>
+        <w:t xml:space="preserve">the binary moral choice system does </w:t>
+      </w:r>
+      <w:r>
+        <w:t>contribute to the feeling that</w:t>
+      </w:r>
+      <w:r>
+        <w:t xml:space="preserve"> the game</w:t>
+      </w:r>
+      <w:r>
+        <w:t xml:space="preserve"> actually</w:t>
+      </w:r>
+      <w:r>
+        <w:t xml:space="preserve"> wants the player to make consistent decisions. </w:t>
+      </w:r>
+      <w:r>
+        <w:t>It reserves</w:t>
+      </w:r>
+      <w:r>
+        <w:t xml:space="preserve"> the most positive endings for those who decide what they want and take steps to</w:t>
+      </w:r>
+      <w:r>
+        <w:t>wards</w:t>
+      </w:r>
+      <w:r>
+        <w:t xml:space="preserve"> reaching</w:t>
+      </w:r>
+      <w:r>
+        <w:t xml:space="preserve"> </w:t>
+      </w:r>
+      <w:r>
+        <w:t>that</w:t>
+      </w:r>
+      <w:r>
+        <w:t xml:space="preserve">. </w:t>
+      </w:r>
+      <w:r>
+        <w:t>When c</w:t>
+      </w:r>
+      <w:r>
+        <w:t>oupled with the emphasis on speed and conclusive decision making from the gameplay</w:t>
+      </w:r>
+      <w:r>
+        <w:t>,</w:t>
+      </w:r>
+      <w:r>
+        <w:t xml:space="preserve"> it becomes clear that Catherine just wants players to make a decision about the direction they want to take in life and to do it quickly. The one thing it</w:t>
+      </w:r>
+      <w:r>
+        <w:t xml:space="preserve"> appears to</w:t>
+      </w:r>
+      <w:r>
+        <w:t xml:space="preserve"> despise</w:t>
+      </w:r>
+      <w:r>
+        <w:t xml:space="preserve"> is what Vincent is</w:t>
+      </w:r>
+      <w:r>
+        <w:t xml:space="preserve"> in</w:t>
+      </w:r>
+      <w:r>
+        <w:t xml:space="preserve"> the</w:t>
+      </w:r>
+      <w:r>
+        <w:t xml:space="preserve"> opening, pusillanimous and immature. It</w:t>
+      </w:r>
+      <w:r>
+        <w:t xml:space="preserve"> seems</w:t>
+      </w:r>
+      <w:r>
+        <w:t xml:space="preserve"> to</w:t>
+      </w:r>
+      <w:r>
+        <w:t xml:space="preserve"> </w:t>
+      </w:r>
+      <w:r>
+        <w:t>not</w:t>
+      </w:r>
+      <w:r>
+        <w:t xml:space="preserve"> care for people who waste time in indecision and half-hearted effort and as such it punishes them for only going half-way towards their goals. Whether the player chooses Catherine (Chaos), Katherine (Order) or neither, the game just wants the player to choose and go</w:t>
+      </w:r>
+      <w:r>
+        <w:t xml:space="preserve"> at</w:t>
+      </w:r>
+      <w:r>
+        <w:t xml:space="preserve"> it with everything they have. This is</w:t>
+      </w:r>
+      <w:r>
+        <w:t>,</w:t>
+      </w:r>
+      <w:r>
+        <w:t xml:space="preserve"> what it</w:t>
+      </w:r>
+      <w:r>
+        <w:t xml:space="preserve"> seems to</w:t>
+      </w:r>
+      <w:r>
+        <w:t xml:space="preserve"> posit,</w:t>
+      </w:r>
+      <w:r>
+        <w:t xml:space="preserve"> is true maturity and ultimately what it expects the player, through Vincent, to learn. </w:t>
+      </w:r>
+    </w:p>
+    <w:p>
+      <w:pPr>
         <w:rPr>
           <w:b/>
         </w:rPr>
-        <w:t>[insert the alien/corpse one here]</w:t>
-      </w:r>
-      <w:r>
-        <w:t>”</w:t>
-      </w:r>
-      <w:r>
-        <w:t>. This kind of logical inco</w:t>
-      </w:r>
-      <w:r>
-        <w:t>nsistency drags the value of this system</w:t>
-      </w:r>
-      <w:r>
-        <w:t xml:space="preserve"> down</w:t>
-      </w:r>
-      <w:r>
-        <w:t xml:space="preserve"> and the game alongside it</w:t>
+      </w:pPr>
+      <w:r>
+        <w:t>The support that the binary moral choice lends to the overall theme of growing up and making a choice does not feel intentional nor</w:t>
+      </w:r>
+      <w:r>
+        <w:t xml:space="preserve"> does it</w:t>
+      </w:r>
+      <w:r>
+        <w:t xml:space="preserve"> redeem the game from judging its players and shifting the player away from the thought which is at the heart o</w:t>
+      </w:r>
+      <w:r>
+        <w:t xml:space="preserve">f the choice-based approach it </w:t>
+      </w:r>
+      <w:r>
+        <w:t>take</w:t>
+      </w:r>
+      <w:r>
+        <w:t>s</w:t>
       </w:r>
       <w:r>
         <w:t xml:space="preserve">. </w:t>
       </w:r>
-    </w:p>
-    <w:p>
-      <w:r>
-        <w:t>Like Mass Effect an</w:t>
-      </w:r>
-      <w:r>
-        <w:t>d Infamous before it, Catherine</w:t>
-      </w:r>
-      <w:r>
-        <w:t xml:space="preserve"> use</w:t>
-      </w:r>
-      <w:r>
-        <w:t>s</w:t>
-      </w:r>
-      <w:r>
-        <w:t xml:space="preserve"> a binary moral choice system, where the player is able to make decisions which af</w:t>
-      </w:r>
-      <w:r>
-        <w:t>fect a morality meter acting</w:t>
-      </w:r>
-      <w:r>
-        <w:t xml:space="preserve"> as a scale veering between ‘Order’ on the one </w:t>
-      </w:r>
-      <w:r>
-        <w:lastRenderedPageBreak/>
-        <w:t xml:space="preserve">side </w:t>
-      </w:r>
-      <w:r>
-        <w:t>to ‘Chaos’ on the other extreme. This</w:t>
-      </w:r>
-      <w:r>
-        <w:t xml:space="preserve"> is helps replay value while being </w:t>
-      </w:r>
-      <w:r>
-        <w:t>fundamentally problematic. Typically in games the binary moral choice system rewards players who make decisions</w:t>
-      </w:r>
-      <w:r>
-        <w:t xml:space="preserve"> which are thematically consistent with one of its two extremes. In this regard Catherine fairs no differently as almost every decision the player makes outside of the tower-climbing gameplay is evaluated and influences the </w:t>
-      </w:r>
-      <w:r>
-        <w:t>morality meter.</w:t>
-      </w:r>
-    </w:p>
-    <w:p>
-      <w:r>
-        <w:t>Taking into account the game’s 8 endings, the most positive end states for Vincent are the ones in which the morality meter is further towards the extremes. This creates a clear incentive for players to make consistent decisions</w:t>
-      </w:r>
-      <w:r>
-        <w:t xml:space="preserve"> over those which are right for them at every instance, removing ambiguity and </w:t>
-      </w:r>
-      <w:r>
-        <w:t>judging said</w:t>
-      </w:r>
-      <w:r>
-        <w:t xml:space="preserve"> player</w:t>
-      </w:r>
-      <w:r>
-        <w:t>s</w:t>
-      </w:r>
-      <w:r>
-        <w:t xml:space="preserve"> in the same breath</w:t>
-      </w:r>
-      <w:r>
-        <w:t>. In a game which wants to be about philosophical quandaries and players making up their own minds about a specific issue, the system becomes problematic and begins to undermine the point of having a philosophical tone in the first place.</w:t>
-      </w:r>
-      <w:r>
-        <w:t xml:space="preserve">  </w:t>
-      </w:r>
-    </w:p>
-    <w:p>
-      <w:r>
-        <w:t xml:space="preserve">While the implementation is poor, </w:t>
-      </w:r>
-      <w:r>
-        <w:t xml:space="preserve">the binary moral choice system does </w:t>
-      </w:r>
-      <w:r>
-        <w:t>contribute to the feeling that</w:t>
-      </w:r>
-      <w:r>
-        <w:t xml:space="preserve"> the game</w:t>
-      </w:r>
-      <w:r>
-        <w:t xml:space="preserve"> actually</w:t>
-      </w:r>
-      <w:r>
-        <w:t xml:space="preserve"> wants the player to make consistent decisions. </w:t>
-      </w:r>
-      <w:r>
-        <w:t>It reserves</w:t>
-      </w:r>
-      <w:r>
-        <w:t xml:space="preserve"> the most positive endings for those who decide what they want and take steps to</w:t>
-      </w:r>
-      <w:r>
-        <w:t>wards</w:t>
-      </w:r>
-      <w:r>
-        <w:t xml:space="preserve"> reaching</w:t>
-      </w:r>
-      <w:r>
-        <w:t xml:space="preserve"> </w:t>
-      </w:r>
-      <w:r>
-        <w:t>that</w:t>
-      </w:r>
-      <w:r>
-        <w:t xml:space="preserve">. </w:t>
-      </w:r>
-      <w:r>
-        <w:t>When c</w:t>
-      </w:r>
-      <w:r>
-        <w:t>oupled with the emphasis on speed and conclusive decision making from the gameplay</w:t>
-      </w:r>
-      <w:r>
-        <w:t>,</w:t>
-      </w:r>
-      <w:r>
-        <w:t xml:space="preserve"> it becomes clear that Catherine just wants players to make a decision about the direction they want to take in life and to do it quickly. The one thing it</w:t>
-      </w:r>
-      <w:r>
-        <w:t xml:space="preserve"> appears to</w:t>
-      </w:r>
-      <w:r>
-        <w:t xml:space="preserve"> despise</w:t>
-      </w:r>
-      <w:r>
-        <w:t xml:space="preserve"> is what Vincent is</w:t>
-      </w:r>
-      <w:r>
-        <w:t xml:space="preserve"> in</w:t>
-      </w:r>
-      <w:r>
-        <w:t xml:space="preserve"> the</w:t>
-      </w:r>
-      <w:r>
-        <w:t xml:space="preserve"> opening, pusillanimous and immature. It</w:t>
-      </w:r>
-      <w:r>
-        <w:t xml:space="preserve"> seems</w:t>
-      </w:r>
-      <w:r>
-        <w:t xml:space="preserve"> to</w:t>
-      </w:r>
-      <w:r>
-        <w:t xml:space="preserve"> </w:t>
-      </w:r>
-      <w:r>
-        <w:t>not</w:t>
-      </w:r>
-      <w:r>
-        <w:t xml:space="preserve"> care for people who waste time in indecision and half-hearted effort and as such it punishes them for only going half-way towards their goals. Whether the player chooses Catherine (Chaos), Katherine (Order) or neither, the game just wants the player to choose and go</w:t>
-      </w:r>
-      <w:r>
-        <w:t xml:space="preserve"> at</w:t>
-      </w:r>
-      <w:r>
-        <w:t xml:space="preserve"> it with everything they have. This is</w:t>
-      </w:r>
-      <w:r>
-        <w:t>,</w:t>
-      </w:r>
-      <w:r>
-        <w:t xml:space="preserve"> what it</w:t>
-      </w:r>
-      <w:r>
-        <w:t xml:space="preserve"> seems to</w:t>
-      </w:r>
-      <w:r>
-        <w:t xml:space="preserve"> posit,</w:t>
-      </w:r>
-      <w:r>
-        <w:t xml:space="preserve"> is true maturity and ultimately what it expects the player, through Vincent, to learn. </w:t>
-      </w:r>
-    </w:p>
-    <w:p>
-      <w:r>
-        <w:t>Though the idea does form an interesting meta-narrative it doesn’t</w:t>
-      </w:r>
-      <w:r>
-        <w:t xml:space="preserve"> feel </w:t>
-      </w:r>
-      <w:r>
-        <w:t>intentional nor does it</w:t>
-      </w:r>
-      <w:r>
-        <w:t xml:space="preserve"> redeem the game from judging its players and shifting the player away from the thought which is at the heart o</w:t>
-      </w:r>
-      <w:r>
-        <w:t xml:space="preserve">f the choice-based approach it </w:t>
-      </w:r>
-      <w:r>
-        <w:t>take</w:t>
-      </w:r>
-      <w:r>
-        <w:t>s</w:t>
-      </w:r>
-      <w:r>
-        <w:t xml:space="preserve">. </w:t>
-      </w:r>
       <w:r>
         <w:t>If the game really wanted</w:t>
       </w:r>
@@ -715,24 +752,11 @@
       <w:r>
         <w:t xml:space="preserve"> to make a choice between Chaos and Order it could have just asked them to do it once instead of giving them access to an incentivized choice system.</w:t>
       </w:r>
-    </w:p>
-    <w:p>
-      <w:pPr>
+      <w:r>
         <w:rPr>
           <w:b/>
         </w:rPr>
-      </w:pPr>
-      <w:r>
-        <w:rPr>
-          <w:b/>
-        </w:rPr>
-        <w:t>The art in Catherine</w:t>
-      </w:r>
-      <w:r>
-        <w:rPr>
-          <w:b/>
-        </w:rPr>
-        <w:t xml:space="preserve"> informs the experience in that </w:t>
+        <w:t xml:space="preserve"> </w:t>
       </w:r>
     </w:p>
     <w:p>
@@ -770,10 +794,7 @@
         <w:t>otherworldliness</w:t>
       </w:r>
       <w:r>
-        <w:t xml:space="preserve"> to them. </w:t>
-      </w:r>
-      <w:r>
-        <w:t>The landing area of each nightmare stage resembles a church with the actual tower puzzles being accessed through a confessional which doubles as an elevator.</w:t>
+        <w:t xml:space="preserve"> to them. The landing area of each nightmare stage resembles a church with the actual tower puzzles being accessed through a confessional which doubles as an elevator.</w:t>
       </w:r>
       <w:r>
         <w:t xml:space="preserve"> Moreover the other men who appear in Vincent’s dreams are all represented as sheep while Vincent himself grows a pair of horns.</w:t>
@@ -785,60 +806,66 @@
         <w:t>The supernatural feeling is also advanced</w:t>
       </w:r>
       <w:r>
-        <w:t xml:space="preserve"> by the stages typically being associated with the afterlife and judgement. Particularly the earlier levels are linked with death and Hell, with the opening stage taking place in an area called the Cemetery and second in The Prison of Despair. As the player progress through nightmares, the settings change to a courthouse and ultimately move towards being associated with Heaven instead with the finals levels playing out in The Cathedral and The Empireo to </w:t>
+        <w:t xml:space="preserve"> by the stages typically being associated with the afterlife and judgement. Particularly the earlier levels are linked with death and Hell, with the opening stage taking place in an area called the Cemetery and second in The Prison of Despair. As the player progress through nightmares, the settings change to a courthouse and ultimately move towards being associated with Heaven instead with the finals levels playing out in The Cathedral and The </w:t>
+      </w:r>
+      <w:proofErr w:type="spellStart"/>
+      <w:r>
+        <w:t>Empireo</w:t>
+      </w:r>
+      <w:proofErr w:type="spellEnd"/>
+      <w:r>
+        <w:t xml:space="preserve"> to represent Vincent’s journey of maturity. From this,</w:t>
+      </w:r>
+      <w:r>
+        <w:t xml:space="preserve"> purely aesthetic</w:t>
+      </w:r>
+      <w:r>
+        <w:t>,</w:t>
+      </w:r>
+      <w:r>
+        <w:t xml:space="preserve"> perspective the game can be taken as an ascent out of hell</w:t>
+      </w:r>
+      <w:r>
+        <w:t>.</w:t>
+      </w:r>
+    </w:p>
+    <w:p>
+      <w:r>
+        <w:t>Catherine’s story can be taken as</w:t>
+      </w:r>
+      <w:r>
+        <w:t xml:space="preserve"> a</w:t>
+      </w:r>
+      <w:r>
+        <w:t xml:space="preserve"> climb to maturity</w:t>
+      </w:r>
+      <w:r>
+        <w:t>.</w:t>
+      </w:r>
+      <w:r>
+        <w:t xml:space="preserve"> </w:t>
+      </w:r>
+      <w:r>
+        <w:t xml:space="preserve">The game advances its protagonist to the point where he must make a choice and then defaults to player behavior to make that </w:t>
+      </w:r>
+      <w:r>
+        <w:t>decision</w:t>
+      </w:r>
+      <w:r>
+        <w:t xml:space="preserve">. </w:t>
+      </w:r>
+      <w:r>
+        <w:t>The choice-</w:t>
       </w:r>
       <w:r>
         <w:lastRenderedPageBreak/>
-        <w:t xml:space="preserve">represent Vincent’s journey of maturity. </w:t>
-      </w:r>
-      <w:r>
-        <w:t>F</w:t>
-      </w:r>
-      <w:r>
-        <w:t>rom this,</w:t>
-      </w:r>
-      <w:r>
-        <w:t xml:space="preserve"> purely aesthetic</w:t>
-      </w:r>
-      <w:r>
-        <w:t>,</w:t>
-      </w:r>
-      <w:r>
-        <w:t xml:space="preserve"> perspective the game can be taken as an ascent out of hell</w:t>
-      </w:r>
-      <w:r>
-        <w:t>.</w:t>
-      </w:r>
-      <w:r>
-        <w:rPr>
-          <w:b/>
-        </w:rPr>
-        <w:t xml:space="preserve"> Talk about the artstyle</w:t>
-      </w:r>
-      <w:r>
-        <w:rPr>
-          <w:b/>
-        </w:rPr>
-        <w:t xml:space="preserve"> ….</w:t>
-      </w:r>
-      <w:bookmarkStart w:id="0" w:name="_GoBack"/>
-      <w:bookmarkEnd w:id="0"/>
-    </w:p>
-    <w:p>
-      <w:r>
-        <w:t>Catherine’s story can be taken as</w:t>
-      </w:r>
-      <w:r>
-        <w:t xml:space="preserve"> a</w:t>
-      </w:r>
-      <w:r>
-        <w:t xml:space="preserve"> climb to maturity</w:t>
-      </w:r>
-      <w:r>
-        <w:t xml:space="preserve">. </w:t>
-      </w:r>
-      <w:r>
-        <w:t>The choice-system doesn’t w</w:t>
+        <w:t>system</w:t>
+      </w:r>
+      <w:r>
+        <w:t xml:space="preserve"> itself, however,</w:t>
+      </w:r>
+      <w:r>
+        <w:t xml:space="preserve"> doesn’t w</w:t>
       </w:r>
       <w:r>
         <w:t>o</w:t>
@@ -849,56 +876,26 @@
       <w:r>
         <w:t>k the way the game intends</w:t>
       </w:r>
-    </w:p>
-    <w:p>
-      <w:pPr>
-        <w:rPr>
-          <w:b/>
-        </w:rPr>
-      </w:pPr>
-      <w:r>
-        <w:rPr>
-          <w:b/>
-        </w:rPr>
-        <w:t>How the player answers certain questions for Vincent will affect this scale and, consequentially, affect how Vincent responds in the future.</w:t>
-      </w:r>
-    </w:p>
-    <w:p/>
-    <w:p>
-      <w:r>
-        <w:t xml:space="preserve">This, however, is where Catherine’s problems begin to set in. </w:t>
-      </w:r>
-    </w:p>
-    <w:p/>
-    <w:p>
-      <w:pPr>
-        <w:rPr>
-          <w:b/>
-        </w:rPr>
-      </w:pPr>
-      <w:r>
-        <w:rPr>
-          <w:b/>
-        </w:rPr>
-        <w:t>Talk about what doesn’t work</w:t>
-      </w:r>
-    </w:p>
-    <w:p>
-      <w:pPr>
-        <w:pStyle w:val="ListParagraph"/>
-        <w:numPr>
-          <w:ilvl w:val="0"/>
-          <w:numId w:val="2"/>
-        </w:numPr>
-        <w:rPr>
-          <w:b/>
-        </w:rPr>
-      </w:pPr>
-      <w:r>
-        <w:rPr>
-          <w:b/>
-        </w:rPr>
-        <w:t>Controls</w:t>
+      <w:r>
+        <w:t xml:space="preserve"> it to and actually ends up undermining independent thought by creating a system which incentivizes consistency.</w:t>
+      </w:r>
+      <w:r>
+        <w:t xml:space="preserve"> </w:t>
+      </w:r>
+      <w:r>
+        <w:t xml:space="preserve">Taken as a whole </w:t>
+      </w:r>
+      <w:r>
+        <w:t xml:space="preserve">the game has an interesting and exciting, if not niche, appeal to it. </w:t>
+      </w:r>
+      <w:r>
+        <w:t>Catherine is an atypical</w:t>
+      </w:r>
+      <w:r>
+        <w:t xml:space="preserve"> </w:t>
+      </w:r>
+      <w:r>
+        <w:t xml:space="preserve">entry into the medium of video games and is certainly worth experiencing for anyone looking for something different. </w:t>
       </w:r>
     </w:p>
     <w:p>
@@ -916,105 +913,23 @@
         <w:rPr>
           <w:b/>
         </w:rPr>
-        <w:t>Camera controls are awful (reversing the controls on the otherside of the level is a horrible decision – changing the method of interaction midgame is confusing and impedes player progress)</w:t>
-      </w:r>
-    </w:p>
-    <w:p>
-      <w:pPr>
-        <w:pStyle w:val="ListParagraph"/>
-        <w:numPr>
-          <w:ilvl w:val="0"/>
-          <w:numId w:val="2"/>
-        </w:numPr>
+        <w:t xml:space="preserve">Camera controls are awful (reversing the controls on the </w:t>
+      </w:r>
+      <w:proofErr w:type="spellStart"/>
+      <w:r>
         <w:rPr>
           <w:b/>
         </w:rPr>
-      </w:pPr>
+        <w:t>otherside</w:t>
+      </w:r>
+      <w:proofErr w:type="spellEnd"/>
       <w:r>
         <w:rPr>
           <w:b/>
         </w:rPr>
-        <w:t>Narrative wants Vincent to make a choice and doesn’t really care which of the endings the player is interested in as long as they make a choice</w:t>
-      </w:r>
-    </w:p>
-    <w:p>
-      <w:pPr>
-        <w:pStyle w:val="ListParagraph"/>
-        <w:numPr>
-          <w:ilvl w:val="1"/>
-          <w:numId w:val="2"/>
-        </w:numPr>
-        <w:rPr>
-          <w:b/>
-        </w:rPr>
-      </w:pPr>
-      <w:r>
-        <w:rPr>
-          <w:b/>
-        </w:rPr>
-        <w:t>The ending scenes get progressively better as the player commits more to each ideal</w:t>
-      </w:r>
-    </w:p>
-    <w:p>
-      <w:pPr>
-        <w:pStyle w:val="ListParagraph"/>
-        <w:numPr>
-          <w:ilvl w:val="1"/>
-          <w:numId w:val="2"/>
-        </w:numPr>
-        <w:rPr>
-          <w:b/>
-        </w:rPr>
-      </w:pPr>
-      <w:r>
-        <w:rPr>
-          <w:b/>
-        </w:rPr>
-        <w:t xml:space="preserve">Consistent with the gameplay which is all about fast decision making and moving forward quickly. </w:t>
-      </w:r>
-    </w:p>
-    <w:p/>
-    <w:p>
-      <w:r>
-        <w:t>Problems:</w:t>
-      </w:r>
-    </w:p>
-    <w:p>
-      <w:r>
-        <w:tab/>
-        <w:t>Binary moral choice</w:t>
-      </w:r>
-    </w:p>
-    <w:p>
-      <w:r>
-        <w:tab/>
-        <w:t>Questions themselves aren’t always good</w:t>
-      </w:r>
-    </w:p>
-    <w:p>
-      <w:r>
-        <w:t>Other topics:</w:t>
-      </w:r>
-    </w:p>
-    <w:p>
-      <w:r>
-        <w:tab/>
-        <w:t>Multiple endings – linking that to binary moral choice (just go for consistency)</w:t>
-      </w:r>
-    </w:p>
-    <w:p>
-      <w:r>
-        <w:tab/>
-        <w:t>Quest for maturity</w:t>
-      </w:r>
-    </w:p>
-    <w:p>
-      <w:r>
-        <w:tab/>
-        <w:t>Thorough weirdness in the imagery around</w:t>
-      </w:r>
-    </w:p>
-    <w:p/>
+        <w:t xml:space="preserve"> of the level is a horrible decision – changing the method of interaction midgame is confusing and impedes player progress)</w:t>
+      </w:r>
+    </w:p>
     <w:sectPr>
       <w:pgSz w:w="12240" w:h="15840"/>
       <w:pgMar w:top="1440" w:right="1440" w:bottom="1440" w:left="1440" w:header="720" w:footer="720" w:gutter="0"/>
@@ -2022,7 +1937,7 @@
 </file>
 
 <file path=customXml/itemProps1.xml><?xml version="1.0" encoding="utf-8"?>
-<ds:datastoreItem xmlns:ds="http://schemas.openxmlformats.org/officeDocument/2006/customXml" ds:itemID="{877746BA-CFD5-4F66-AB3F-8DB88B274A5B}">
+<ds:datastoreItem xmlns:ds="http://schemas.openxmlformats.org/officeDocument/2006/customXml" ds:itemID="{70485D6B-C694-4495-979A-51DC73A311B4}">
   <ds:schemaRefs>
     <ds:schemaRef ds:uri="http://schemas.openxmlformats.org/officeDocument/2006/bibliography"/>
   </ds:schemaRefs>

</xml_diff>

<commit_message>
Started editing the review down. Currently at +- 2280. Want to reach 1800-2000
</commit_message>
<xml_diff>
--- a/review/Catherine (Review in progress).docx
+++ b/review/Catherine (Review in progress).docx
@@ -9,6 +9,9 @@
       <w:r>
         <w:t>Review in Progress</w:t>
       </w:r>
+      <w:r>
+        <w:t xml:space="preserve"> (Single Player Campaign)</w:t>
+      </w:r>
     </w:p>
     <w:p/>
     <w:p>
@@ -59,10 +62,10 @@
     </w:p>
     <w:p>
       <w:r>
-        <w:t>The player steps into the shoes of Vincent Brooks, a 32 year old engineer who, at the start of the game, is</w:t>
-      </w:r>
-      <w:r>
-        <w:t xml:space="preserve"> </w:t>
+        <w:t>The player steps into the shoes of Vincent Br</w:t>
+      </w:r>
+      <w:r>
+        <w:t xml:space="preserve">ooks, a 32 year old engineer </w:t>
       </w:r>
       <w:r>
         <w:t>in a long-term relationship with a woman named Katherine. Just as Vincent begins feeling pressured by h</w:t>
@@ -83,12 +86,24 @@
         <w:t>pects of marriage and parenthood</w:t>
       </w:r>
       <w:r>
-        <w:t>, the woman of his dreams, named Catherine, comes barreling into his life to upset his established order. After a drunken night at his favorite bar Vincent wakes up to find Catherine in his bed, prompting his anxiety over the situation to boil over and his nightmares to begin.</w:t>
-      </w:r>
-    </w:p>
-    <w:p>
-      <w:r>
-        <w:t xml:space="preserve">In terms of game design Catherine is a puzzle game with some life simulator elements. The gameplay is split between the real world, in which Vincent frequents his favorite bar, and the dream world in which he climbs increasingly complex towers of blocks. Each nightmare that Vincent has contains multiple towers to escape from divided up into stages which must be completed by night’s end. </w:t>
+        <w:t>, the woman of his dreams, named Catherine, comes barreling into his life to upset his established order. After a drunken night Vincent wakes up to find Catherine in his bed, prompting his anxiety over the situation to boil over and his nightmares to begin.</w:t>
+      </w:r>
+    </w:p>
+    <w:p>
+      <w:r>
+        <w:t xml:space="preserve">In terms of </w:t>
+      </w:r>
+      <w:r>
+        <w:t xml:space="preserve">design </w:t>
+      </w:r>
+      <w:r>
+        <w:t>this</w:t>
+      </w:r>
+      <w:r>
+        <w:t xml:space="preserve"> is a puzzle game with some life simulator elements. The gameplay is split between the real world, in which Vincent frequents his favorite bar, and the dream world in which he climbs increas</w:t>
+      </w:r>
+      <w:r>
+        <w:t>ingly complex towers of blocks which he must escape from by night’s end.</w:t>
       </w:r>
     </w:p>
     <w:p>
@@ -98,13 +113,19 @@
         </w:rPr>
       </w:pPr>
       <w:r>
-        <w:t xml:space="preserve">The life simulator system of the game takes place in Vincent’s favorite bar the Stray Sheep. Here players can guide him to talking to the other patrons, texting one of his two ladies, drinking or playing a mini-game called Rapunzel. </w:t>
-      </w:r>
-      <w:r>
-        <w:t>While some of Vincent’s friends may show up in his nightmares, engaging with them here can help see them through</w:t>
-      </w:r>
-      <w:r>
-        <w:t xml:space="preserve"> the trying times in their lives. </w:t>
+        <w:t>The life simulator system of the game takes place in Vincent’s favorite bar</w:t>
+      </w:r>
+      <w:r>
+        <w:t>,</w:t>
+      </w:r>
+      <w:r>
+        <w:t xml:space="preserve"> the Stray Sheep. Here players can guide him to talking to the other patrons, texting one of his two ladies, drinking or play</w:t>
+      </w:r>
+      <w:r>
+        <w:t>ing a mini-game called Rapunzel</w:t>
+      </w:r>
+      <w:r>
+        <w:t xml:space="preserve">. </w:t>
       </w:r>
       <w:r>
         <w:t>This system does not have the depth other life simulators</w:t>
@@ -117,6 +138,9 @@
       </w:r>
       <w:r>
         <w:t>like The Sims</w:t>
+      </w:r>
+      <w:r>
+        <w:t>, as the number of activities and their impact is limited</w:t>
       </w:r>
       <w:r>
         <w:t>.</w:t>
@@ -178,86 +202,154 @@
         <w:t>centers</w:t>
       </w:r>
       <w:r>
-        <w:t xml:space="preserve"> around the nightmare stages in which the player controls Vincent as he attempts to climb new towers of blocks each night. Vincent starts on the </w:t>
+        <w:t xml:space="preserve"> around the nightmare stages in which the player controls Vincent as he attempts to climb new towers of blocks each night. Vincent starts on the bottom</w:t>
+      </w:r>
+      <w:r>
+        <w:t xml:space="preserve"> rung of a multi-level tower</w:t>
+      </w:r>
+      <w:r>
+        <w:t>,</w:t>
+      </w:r>
+      <w:r>
+        <w:t xml:space="preserve"> </w:t>
+      </w:r>
+      <w:r>
+        <w:t xml:space="preserve">made up of moveable blocks. The player’s role is to push and pull the blocks to form staircases and climb towards the exit at the top of the tower. Success will mean Vincent’s </w:t>
       </w:r>
       <w:r>
         <w:lastRenderedPageBreak/>
-        <w:t>bottom</w:t>
-      </w:r>
-      <w:r>
-        <w:t xml:space="preserve"> rung of a multi-level tower</w:t>
+        <w:t>survival for the night. The basic mechani</w:t>
+      </w:r>
+      <w:r>
+        <w:t>cs are easy to grasp but t</w:t>
+      </w:r>
+      <w:r>
+        <w:t xml:space="preserve">he game quickly </w:t>
+      </w:r>
+      <w:r>
+        <w:t>presents</w:t>
+      </w:r>
+      <w:r>
+        <w:t xml:space="preserve"> complexity by introducing elements which affect player thought both directly and indirectly.</w:t>
+      </w:r>
+    </w:p>
+    <w:p>
+      <w:r>
+        <w:t xml:space="preserve">Directly it introduces multiple block types and monsters at the end of each night which function as a kind of boss battle for the player to deal with. The monsters themselves are all horrific representations of Vincent’s foremost anxiety at the time and try to stop him from escaping the nightmare by knocking him off platforms, destroying blocks and trying to kill him directly. </w:t>
+      </w:r>
+    </w:p>
+    <w:p>
+      <w:r>
+        <w:t xml:space="preserve">In boss battles the player </w:t>
+      </w:r>
+      <w:r>
+        <w:t>has to ac</w:t>
+      </w:r>
+      <w:r>
+        <w:t>co</w:t>
+      </w:r>
+      <w:r>
+        <w:t>unt for an external entity that</w:t>
+      </w:r>
+      <w:r>
+        <w:t xml:space="preserve"> will attack them and alter the tower as they are climbing it. </w:t>
+      </w:r>
+      <w:r>
+        <w:t xml:space="preserve">Having bosses change the stage with their attack patterns </w:t>
+      </w:r>
+      <w:r>
+        <w:t>makes encountering them</w:t>
+      </w:r>
+      <w:r>
+        <w:t xml:space="preserve"> a kind of intellectual-mad-dash where the player’s ability to avoid those attacks, adjust to the changes and still climb the tower are tested. When player</w:t>
+      </w:r>
+      <w:r>
+        <w:t>s are abl</w:t>
+      </w:r>
+      <w:r>
+        <w:t>e to accomplish this it</w:t>
+      </w:r>
+      <w:r>
+        <w:t xml:space="preserve"> can feel both exhilarating and satisfying to escape using a combination of one’s wits and reflexes.</w:t>
+      </w:r>
+    </w:p>
+    <w:p>
+      <w:r>
+        <w:t>As Catherine is a puzzle-game, gradually altering the factors that the player must keep track of will force them to calculate in a different way</w:t>
+      </w:r>
+      <w:r>
+        <w:t xml:space="preserve">. </w:t>
+      </w:r>
+      <w:r>
+        <w:t>It</w:t>
+      </w:r>
+      <w:r>
+        <w:t xml:space="preserve"> is</w:t>
+      </w:r>
+      <w:r>
+        <w:t xml:space="preserve"> necessary for the puzzles to evolve over time</w:t>
+      </w:r>
+      <w:r>
+        <w:t xml:space="preserve"> </w:t>
+      </w:r>
+      <w:r>
+        <w:t>for</w:t>
+      </w:r>
+      <w:r>
+        <w:t xml:space="preserve"> the game to retain some challenge</w:t>
+      </w:r>
+      <w:r>
+        <w:t>. This is a transition that must be handled with care. For the most part Catherine handles this well. Each block type is introduced in its own stage</w:t>
+      </w:r>
+      <w:r>
+        <w:t xml:space="preserve"> and bosses sometimes telegraph their attacks just before they happen so as to give the player a chance</w:t>
+      </w:r>
+      <w:r>
+        <w:t xml:space="preserve"> to avoid them</w:t>
+      </w:r>
+      <w:r>
+        <w:t>.</w:t>
+      </w:r>
+      <w:r>
+        <w:t xml:space="preserve"> </w:t>
+      </w:r>
+    </w:p>
+    <w:p>
+      <w:r>
+        <w:t>It is the introduction of the indirect</w:t>
+      </w:r>
+      <w:r>
+        <w:t xml:space="preserve"> gameplay</w:t>
+      </w:r>
+      <w:r>
+        <w:t xml:space="preserve"> features that push Catherine’s </w:t>
+      </w:r>
+      <w:r>
+        <w:t>puzzles</w:t>
+      </w:r>
+      <w:r>
+        <w:t xml:space="preserve"> into the t</w:t>
+      </w:r>
+      <w:r>
+        <w:t>erritory of difficult and suggest more about</w:t>
+      </w:r>
+      <w:r>
+        <w:t xml:space="preserve"> </w:t>
+      </w:r>
+      <w:r>
+        <w:t>the gam</w:t>
+      </w:r>
+      <w:r>
+        <w:t>e’s expectations from the player. These include: the last level of blocks falling away at timed intervals, a score for each stage, an ever-decreasing combo meter -which resets when new level of blocks is reached- and items which help the player change the environment. The combo meter and score work together</w:t>
       </w:r>
       <w:r>
         <w:t>,</w:t>
       </w:r>
       <w:r>
-        <w:t xml:space="preserve"> </w:t>
-      </w:r>
-      <w:r>
-        <w:t>made up of moveable blocks. The player’s role is to push and pull the blocks to form staircases and climb towards the exit at the top of the tower. Success will mean Vincent’s survival for the night. The ba</w:t>
-      </w:r>
-      <w:bookmarkStart w:id="0" w:name="_GoBack"/>
-      <w:bookmarkEnd w:id="0"/>
-      <w:r>
-        <w:t>sic mechani</w:t>
-      </w:r>
-      <w:r>
-        <w:t>cs are easy to grasp but t</w:t>
-      </w:r>
-      <w:r>
-        <w:t xml:space="preserve">he game quickly </w:t>
-      </w:r>
-      <w:r>
-        <w:t>presents</w:t>
-      </w:r>
-      <w:r>
-        <w:t xml:space="preserve"> complexity by introducing elements which affect player thought both directly and indirectly.</w:t>
-      </w:r>
-    </w:p>
-    <w:p>
-      <w:r>
-        <w:t xml:space="preserve">Directly it introduces multiple block types and monsters at the end of each night which function as a kind of boss battle for the player to deal with. The monsters themselves are all horrific representations of Vincent’s foremost anxiety at the time and try to stop him from escaping the nightmare by knocking him off platforms, destroying blocks and trying to kill him directly. </w:t>
-      </w:r>
-    </w:p>
-    <w:p>
-      <w:r>
-        <w:t xml:space="preserve">In boss battles the player now has to account for an external entity who will attack them and alter the tower as they are climbing it. This can lead to moments when an intended path is destroyed or altered resulting in the player needing to dynamically alter their climbing strategy. </w:t>
-      </w:r>
-    </w:p>
-    <w:p>
-      <w:r>
-        <w:t>Having bosses change the stage with their attack patterns turn their encounters into a kind of intellectual-mad-dash where the player’s ability to avoid those attacks, adjust to the changes and still climb the tower are tested. When players are able to accomplish this it can feel both exhilarating and satisfying to escape using a combination of one’s wits and reflexes.</w:t>
-      </w:r>
-    </w:p>
-    <w:p>
-      <w:r>
-        <w:t>As Catherine is a puzzle-game, gradually altering the factors that the player must keep track of will force them to calculate in a different way which is necessary for the puzzles to evolve over time. This is a transition that must be handled with care. For the most part Catherine handles this well. Each block type is introduced in its own stage.</w:t>
-      </w:r>
-      <w:r>
-        <w:t xml:space="preserve"> </w:t>
-      </w:r>
-    </w:p>
-    <w:p>
-      <w:r>
-        <w:t>It is the introduction of the indirect features that push Catherine’s gameplay into the t</w:t>
-      </w:r>
-      <w:r>
-        <w:t>erritory of difficult and suggest more about</w:t>
-      </w:r>
-      <w:r>
-        <w:t xml:space="preserve"> </w:t>
-      </w:r>
-      <w:r>
-        <w:t>the gam</w:t>
-      </w:r>
-      <w:r>
-        <w:t>e’s expectations from the player. These include: the last level of blocks falling away at timed intervals, a score for each stage, an ever-decreasing combo meter -which resets when new level of blocks is reached- and items which help the player change the environment. The combo meter and score work together</w:t>
-      </w:r>
-      <w:r>
-        <w:t>,</w:t>
-      </w:r>
-      <w:r>
-        <w:t xml:space="preserve"> as the combo is multiplies the score</w:t>
+        <w:t xml:space="preserve"> as the combo</w:t>
+      </w:r>
+      <w:r>
+        <w:t xml:space="preserve"> multiplies the score</w:t>
       </w:r>
       <w:r>
         <w:t xml:space="preserve"> thus</w:t>
@@ -277,10 +369,7 @@
     </w:p>
     <w:p>
       <w:r>
-        <w:t>The game relieves the</w:t>
-      </w:r>
-      <w:r>
-        <w:t xml:space="preserve"> time pressure by implementing an ‘undo’ feature which allows players to undo their previous block move and reset all timed elements to </w:t>
+        <w:t xml:space="preserve">The game relieves the time pressure by implementing an ‘undo’ feature which allows players to undo their previous block move and reset all timed elements to </w:t>
       </w:r>
       <w:r>
         <w:t>when that block was moved</w:t>
@@ -323,18 +412,18 @@
     </w:p>
     <w:p>
       <w:r>
+        <w:t xml:space="preserve">Overall the gameplay system can be difficult, especially when required to think under pressure, yet when it works the excitement of completing the challenges it </w:t>
+      </w:r>
+      <w:r>
+        <w:t>presents is worth experienc</w:t>
+      </w:r>
+      <w:r>
+        <w:t xml:space="preserve">ing for any fan of puzzle games. </w:t>
+      </w:r>
+    </w:p>
+    <w:p>
+      <w:r>
         <w:lastRenderedPageBreak/>
-        <w:t xml:space="preserve">Overall the gameplay system can be difficult, especially when required to think under pressure, yet when it works the excitement of completing the challenges it </w:t>
-      </w:r>
-      <w:r>
-        <w:t>presents is worth experienc</w:t>
-      </w:r>
-      <w:r>
-        <w:t xml:space="preserve">ing for any fan of puzzle games. </w:t>
-      </w:r>
-    </w:p>
-    <w:p>
-      <w:r>
         <w:t>T</w:t>
       </w:r>
       <w:r>
@@ -361,7 +450,7 @@
         <w:t xml:space="preserve"> ultimately boils down to a maturity tale with the relationship drama existing on separate level. </w:t>
       </w:r>
       <w:r>
-        <w:t>The difference is, of course, that Pilgrim is an examination of relationships in the 21</w:t>
+        <w:t>The difference is that Pilgrim is an examination of relationships in the 21</w:t>
       </w:r>
       <w:r>
         <w:rPr>
@@ -394,13 +483,13 @@
         <w:t>. E</w:t>
       </w:r>
       <w:r>
-        <w:t>ach of the game’s leading ladies does represent a particular lifestyle which the player must choose to pursue and in so doing, choose which philosophy they</w:t>
-      </w:r>
-      <w:r>
-        <w:t xml:space="preserve"> (the players)</w:t>
-      </w:r>
-      <w:r>
-        <w:t xml:space="preserve"> believe in</w:t>
+        <w:t>ach o</w:t>
+      </w:r>
+      <w:r>
+        <w:t>f the game’s leading ladies</w:t>
+      </w:r>
+      <w:r>
+        <w:t xml:space="preserve"> represent a particular lifestyle which the player must choose to pursue and in so doing, choose which philosophy they believe in</w:t>
       </w:r>
       <w:r>
         <w:t>.</w:t>
@@ -414,17 +503,8 @@
       <w:r>
         <w:t xml:space="preserve">or the crazed, exciting, live-the-moment Catherine, the game asks the player to make this choice for Vincent once he has grown up enough to realize that it needs to be made. </w:t>
       </w:r>
-    </w:p>
-    <w:p>
-      <w:r>
-        <w:t>Although both protagonists are taught a lesson in maturity from their trials, this is where the similarities end and Catherine’s ambitions begin. The game is less interested in physically beating life-lessons into Vincent and more interested in torturing his psyche. In order to</w:t>
-      </w:r>
-      <w:r>
-        <w:t xml:space="preserve"> further its thematic content Catherine </w:t>
-      </w:r>
-      <w:r>
-        <w:t xml:space="preserve">tasks the player with making decisions for Vincent regarding his love life and answering questions on their own philosophy towards relationships. </w:t>
-      </w:r>
+      <w:bookmarkStart w:id="0" w:name="_GoBack"/>
+      <w:bookmarkEnd w:id="0"/>
     </w:p>
     <w:p>
       <w:r>
@@ -516,10 +596,7 @@
         <w:t xml:space="preserve"> “</w:t>
       </w:r>
       <w:r>
-        <w:t>You</w:t>
-      </w:r>
-      <w:r>
-        <w:t xml:space="preserve"> must kiss one of these. Choose: A cephalopod-like alien or a beautiful corpse.</w:t>
+        <w:t>You must kiss one of these. Choose: A cephalopod-like alien or a beautiful corpse.</w:t>
       </w:r>
       <w:r>
         <w:t>”</w:t>
@@ -560,50 +637,50 @@
         <w:t>fect a morality meter acting</w:t>
       </w:r>
       <w:r>
-        <w:t xml:space="preserve"> as a scale veering between ‘Order’ on the one </w:t>
+        <w:t xml:space="preserve"> as a scale veering between ‘Order’ on the one side </w:t>
+      </w:r>
+      <w:r>
+        <w:t>to ‘Chaos’ on the other extreme. This</w:t>
+      </w:r>
+      <w:r>
+        <w:t xml:space="preserve"> is helps replay value while being </w:t>
+      </w:r>
+      <w:r>
+        <w:t>fundamentally problematic. Typically in games the binary moral choice system rewards players who make decisions</w:t>
+      </w:r>
+      <w:r>
+        <w:t xml:space="preserve"> which are thematically consistent with one of its two extremes. In this regard Catherine fairs no differently as almost every decision the player makes outside of the tower-climbing gameplay is evaluated and influences the </w:t>
+      </w:r>
+      <w:r>
+        <w:t>morality meter.</w:t>
+      </w:r>
+      <w:r>
+        <w:t xml:space="preserve"> </w:t>
+      </w:r>
+      <w:r>
+        <w:t>Taking into account the game’s 8 endings, the most positive end states for Vincent are the ones in which the morality meter is further towards the extremes. This creates a clear incentive for players to make consistent decisions</w:t>
+      </w:r>
+      <w:r>
+        <w:t xml:space="preserve"> over those which are right for them at every instance, removing ambiguity and </w:t>
+      </w:r>
+      <w:r>
+        <w:t>judging said</w:t>
+      </w:r>
+      <w:r>
+        <w:t xml:space="preserve"> player</w:t>
+      </w:r>
+      <w:r>
+        <w:t>s</w:t>
+      </w:r>
+      <w:r>
+        <w:t xml:space="preserve"> in the same breath</w:t>
+      </w:r>
+      <w:r>
+        <w:t xml:space="preserve">. In a game which wants to be about </w:t>
       </w:r>
       <w:r>
         <w:lastRenderedPageBreak/>
-        <w:t xml:space="preserve">side </w:t>
-      </w:r>
-      <w:r>
-        <w:t>to ‘Chaos’ on the other extreme. This</w:t>
-      </w:r>
-      <w:r>
-        <w:t xml:space="preserve"> is helps replay value while being </w:t>
-      </w:r>
-      <w:r>
-        <w:t>fundamentally problematic. Typically in games the binary moral choice system rewards players who make decisions</w:t>
-      </w:r>
-      <w:r>
-        <w:t xml:space="preserve"> which are thematically consistent with one of its two extremes. In this regard Catherine fairs no differently as almost every decision the player makes outside of the tower-climbing gameplay is evaluated and influences the </w:t>
-      </w:r>
-      <w:r>
-        <w:t>morality meter.</w:t>
-      </w:r>
-      <w:r>
-        <w:t xml:space="preserve"> </w:t>
-      </w:r>
-      <w:r>
-        <w:t>Taking into account the game’s 8 endings, the most positive end states for Vincent are the ones in which the morality meter is further towards the extremes. This creates a clear incentive for players to make consistent decisions</w:t>
-      </w:r>
-      <w:r>
-        <w:t xml:space="preserve"> over those which are right for them at every instance, removing ambiguity and </w:t>
-      </w:r>
-      <w:r>
-        <w:t>judging said</w:t>
-      </w:r>
-      <w:r>
-        <w:t xml:space="preserve"> player</w:t>
-      </w:r>
-      <w:r>
-        <w:t>s</w:t>
-      </w:r>
-      <w:r>
-        <w:t xml:space="preserve"> in the same breath</w:t>
-      </w:r>
-      <w:r>
-        <w:t>. In a game which wants to be about philosophical quandaries and players making up their own minds about a specific issue, the system becomes problematic and begins to undermine the point of having a philosophical tone in the first place.</w:t>
+        <w:t>philosophical quandaries and players making up their own minds about a specific issue, the system becomes problematic and begins to undermine the point of having a philosophical tone in the first place.</w:t>
       </w:r>
       <w:r>
         <w:t xml:space="preserve">  </w:t>
@@ -855,11 +932,7 @@
         <w:t xml:space="preserve">. </w:t>
       </w:r>
       <w:r>
-        <w:t>The choice-</w:t>
-      </w:r>
-      <w:r>
-        <w:lastRenderedPageBreak/>
-        <w:t>system</w:t>
+        <w:t>The choice-system</w:t>
       </w:r>
       <w:r>
         <w:t xml:space="preserve"> itself, however,</w:t>
@@ -1937,7 +2010,7 @@
 </file>
 
 <file path=customXml/itemProps1.xml><?xml version="1.0" encoding="utf-8"?>
-<ds:datastoreItem xmlns:ds="http://schemas.openxmlformats.org/officeDocument/2006/customXml" ds:itemID="{70485D6B-C694-4495-979A-51DC73A311B4}">
+<ds:datastoreItem xmlns:ds="http://schemas.openxmlformats.org/officeDocument/2006/customXml" ds:itemID="{95CED30A-EBC6-4A57-990C-16C6A809435C}">
   <ds:schemaRefs>
     <ds:schemaRef ds:uri="http://schemas.openxmlformats.org/officeDocument/2006/bibliography"/>
   </ds:schemaRefs>

</xml_diff>

<commit_message>
Formatted the review and a added pdf version of it as well. Made minor changes to the ideas.txt under creative writing.
</commit_message>
<xml_diff>
--- a/review/Catherine (Review in progress).docx
+++ b/review/Catherine (Review in progress).docx
@@ -5,12 +5,99 @@
     <w:p>
       <w:pPr>
         <w:pStyle w:val="Title"/>
-      </w:pPr>
-      <w:r>
-        <w:t>Catherine Review</w:t>
+        <w:jc w:val="center"/>
+      </w:pPr>
+      <w:r>
+        <w:t>Catherine</w:t>
+      </w:r>
+      <w:r>
+        <w:t xml:space="preserve"> Review</w:t>
+      </w:r>
+      <w:bookmarkStart w:id="0" w:name="_GoBack"/>
+      <w:bookmarkEnd w:id="0"/>
+    </w:p>
+    <w:p>
+      <w:r>
+        <w:rPr>
+          <w:noProof/>
+        </w:rPr>
+        <w:drawing>
+          <wp:anchor distT="0" distB="0" distL="114300" distR="114300" simplePos="0" relativeHeight="251658240" behindDoc="1" locked="0" layoutInCell="1" allowOverlap="1" wp14:anchorId="6DF91095" wp14:editId="06FE0D42">
+            <wp:simplePos x="0" y="0"/>
+            <wp:positionH relativeFrom="column">
+              <wp:posOffset>685800</wp:posOffset>
+            </wp:positionH>
+            <wp:positionV relativeFrom="paragraph">
+              <wp:posOffset>24765</wp:posOffset>
+            </wp:positionV>
+            <wp:extent cx="4572000" cy="2857500"/>
+            <wp:effectExtent l="0" t="0" r="0" b="0"/>
+            <wp:wrapSquare wrapText="bothSides"/>
+            <wp:docPr id="1" name="Picture 1" descr="C:\Users\The Paul Cupido\AppData\Local\Microsoft\Windows\INetCache\Content.Word\wallpaper_catherine_02.jpg"/>
+            <wp:cNvGraphicFramePr>
+              <a:graphicFrameLocks xmlns:a="http://schemas.openxmlformats.org/drawingml/2006/main" noChangeAspect="1"/>
+            </wp:cNvGraphicFramePr>
+            <a:graphic xmlns:a="http://schemas.openxmlformats.org/drawingml/2006/main">
+              <a:graphicData uri="http://schemas.openxmlformats.org/drawingml/2006/picture">
+                <pic:pic xmlns:pic="http://schemas.openxmlformats.org/drawingml/2006/picture">
+                  <pic:nvPicPr>
+                    <pic:cNvPr id="0" name="Picture 2" descr="C:\Users\The Paul Cupido\AppData\Local\Microsoft\Windows\INetCache\Content.Word\wallpaper_catherine_02.jpg"/>
+                    <pic:cNvPicPr>
+                      <a:picLocks noChangeAspect="1" noChangeArrowheads="1"/>
+                    </pic:cNvPicPr>
+                  </pic:nvPicPr>
+                  <pic:blipFill>
+                    <a:blip r:embed="rId6">
+                      <a:extLst>
+                        <a:ext uri="{28A0092B-C50C-407E-A947-70E740481C1C}">
+                          <a14:useLocalDpi xmlns:a14="http://schemas.microsoft.com/office/drawing/2010/main" val="0"/>
+                        </a:ext>
+                      </a:extLst>
+                    </a:blip>
+                    <a:srcRect/>
+                    <a:stretch>
+                      <a:fillRect/>
+                    </a:stretch>
+                  </pic:blipFill>
+                  <pic:spPr bwMode="auto">
+                    <a:xfrm>
+                      <a:off x="0" y="0"/>
+                      <a:ext cx="4572000" cy="2857500"/>
+                    </a:xfrm>
+                    <a:prstGeom prst="rect">
+                      <a:avLst/>
+                    </a:prstGeom>
+                    <a:noFill/>
+                    <a:ln>
+                      <a:noFill/>
+                    </a:ln>
+                  </pic:spPr>
+                </pic:pic>
+              </a:graphicData>
+            </a:graphic>
+            <wp14:sizeRelH relativeFrom="page">
+              <wp14:pctWidth>0</wp14:pctWidth>
+            </wp14:sizeRelH>
+            <wp14:sizeRelV relativeFrom="page">
+              <wp14:pctHeight>0</wp14:pctHeight>
+            </wp14:sizeRelV>
+          </wp:anchor>
+        </w:drawing>
       </w:r>
     </w:p>
     <w:p/>
+    <w:p/>
+    <w:p/>
+    <w:p/>
+    <w:p/>
+    <w:p/>
+    <w:p/>
+    <w:p/>
+    <w:p>
+      <w:pPr>
+        <w:jc w:val="both"/>
+      </w:pPr>
+    </w:p>
     <w:tbl>
       <w:tblPr>
         <w:tblStyle w:val="TableGrid"/>
@@ -26,6 +113,9 @@
             <w:tcW w:w="9576" w:type="dxa"/>
           </w:tcPr>
           <w:p>
+            <w:pPr>
+              <w:jc w:val="both"/>
+            </w:pPr>
             <w:r>
               <w:rPr>
                 <w:b/>
@@ -33,10 +123,17 @@
               <w:t>Platform:</w:t>
             </w:r>
             <w:r>
-              <w:t xml:space="preserve"> PS3, Xbox 360</w:t>
+              <w:t xml:space="preserve"> </w:t>
+            </w:r>
+            <w:r>
+              <w:tab/>
+              <w:t>PS3, Xbox 360</w:t>
             </w:r>
           </w:p>
           <w:p>
+            <w:pPr>
+              <w:jc w:val="both"/>
+            </w:pPr>
             <w:r>
               <w:rPr>
                 <w:b/>
@@ -44,10 +141,19 @@
               <w:t>Developer:</w:t>
             </w:r>
             <w:r>
-              <w:t xml:space="preserve"> Deep Silver</w:t>
+              <w:rPr>
+                <w:b/>
+              </w:rPr>
+              <w:tab/>
+            </w:r>
+            <w:r>
+              <w:t>Deep Silver</w:t>
             </w:r>
           </w:p>
           <w:p>
+            <w:pPr>
+              <w:jc w:val="both"/>
+            </w:pPr>
             <w:r>
               <w:rPr>
                 <w:b/>
@@ -57,11 +163,10 @@
             <w:r>
               <w:t xml:space="preserve"> </w:t>
             </w:r>
-            <w:proofErr w:type="spellStart"/>
             <w:r>
+              <w:tab/>
               <w:t>Atlus</w:t>
             </w:r>
-            <w:proofErr w:type="spellEnd"/>
           </w:p>
           <w:p>
             <w:r>
@@ -71,7 +176,7 @@
               <w:t>Year of Release:</w:t>
             </w:r>
             <w:r>
-              <w:t xml:space="preserve"> 2011 </w:t>
+              <w:t xml:space="preserve"> 2011</w:t>
             </w:r>
           </w:p>
         </w:tc>
@@ -80,43 +185,7 @@
     <w:p/>
     <w:p>
       <w:r>
-        <w:t xml:space="preserve">The fact that there are only 2 playable locations contributes to Catherine feeling as though it exists on a small scale. Yet this is a </w:t>
-      </w:r>
-      <w:r>
-        <w:t xml:space="preserve">video </w:t>
-      </w:r>
-      <w:r>
-        <w:t xml:space="preserve">game whose ambition has lead it to telling a different and more mature story than is typically seen in </w:t>
-      </w:r>
-      <w:r>
-        <w:t>the medium</w:t>
-      </w:r>
-      <w:r>
-        <w:t>,</w:t>
-      </w:r>
-      <w:r>
-        <w:t xml:space="preserve"> through the lens of a conflicted man dealing with his anxiety over cheating on his girlfriend and deciding the direction his life should take. Despite a poorly implemented camera system and a difficult puzzle sections, it manages to be an exciting and engaging game</w:t>
-      </w:r>
-      <w:r>
-        <w:t>.</w:t>
-      </w:r>
-      <w:r>
-        <w:t xml:space="preserve"> </w:t>
-      </w:r>
-      <w:r>
-        <w:t>Unfortunately</w:t>
-      </w:r>
-      <w:r>
-        <w:t xml:space="preserve"> it </w:t>
-      </w:r>
-      <w:r>
-        <w:t xml:space="preserve">fails in the execution of its philosophical </w:t>
-      </w:r>
-      <w:r>
-        <w:t>tone</w:t>
-      </w:r>
-      <w:r>
-        <w:t xml:space="preserve"> by implementing a binary moral choice system which creates a clear incentive for players to make consistent choices over the correct ones for them, thereby breaking the purpose of the system itself.</w:t>
+        <w:t>The fact that there are only 2 playable locations contributes to Catherine feeling as though it exists on a small scale. Yet this is a video game whose ambition has lead it to telling a different and more mature story than is typically seen in the medium, through the lens of a conflicted man dealing with his anxiety over cheating on his girlfriend and deciding the direction his life should take. Despite a poorly implemented camera system and a difficult puzzle sections, it manages to be an exciting and engaging game. Unfortunately it fails in the execution of its philosophical tone by implementing a binary moral choice system which creates a clear incentive for players to make consistent choices over the correct ones for them, thereby breaking the purpose of the system itself.</w:t>
       </w:r>
     </w:p>
     <w:p>
@@ -126,48 +195,13 @@
     </w:p>
     <w:p>
       <w:r>
-        <w:t>The player steps into the shoes of Vincent Br</w:t>
-      </w:r>
-      <w:r>
-        <w:t xml:space="preserve">ooks, a 32 year old engineer </w:t>
-      </w:r>
-      <w:r>
-        <w:t>in a long-term relationship with a woman named Katherine. Just as Vincent begins feeling pressured by h</w:t>
-      </w:r>
-      <w:r>
-        <w:t>er</w:t>
-      </w:r>
-      <w:r>
-        <w:t xml:space="preserve"> when</w:t>
-      </w:r>
-      <w:r>
-        <w:t xml:space="preserve"> she hints at</w:t>
-      </w:r>
-      <w:r>
-        <w:t xml:space="preserve"> the pros</w:t>
-      </w:r>
-      <w:r>
-        <w:t>pects of marriage and parenthood</w:t>
-      </w:r>
-      <w:r>
-        <w:t>, the woman of his dreams, named Catherine, comes barreling into his life to upset his established order. After a drunken night Vincent wakes up to find Catherine in his bed, prompting his anxiety over the situation to boil over and his nightmares to begin.</w:t>
-      </w:r>
-    </w:p>
-    <w:p>
-      <w:r>
-        <w:t xml:space="preserve">In terms of </w:t>
-      </w:r>
-      <w:r>
-        <w:t xml:space="preserve">design </w:t>
-      </w:r>
-      <w:r>
-        <w:t>this</w:t>
-      </w:r>
-      <w:r>
-        <w:t xml:space="preserve"> is a puzzle game with some life simulator elements. The gameplay is split between the real world, in which Vincent frequents his favorite bar, and the dream world in which he climbs increas</w:t>
-      </w:r>
-      <w:r>
-        <w:t>ingly complex towers of blocks which he must escape from by night’s end.</w:t>
+        <w:lastRenderedPageBreak/>
+        <w:t>The player steps into the shoes of Vincent Brooks, a 32 year old engineer in a long-term relationship with a woman named Katherine. Just as Vincent begins feeling pressured by her when she hints at the prospects of marriage and parenthood, the woman of his dreams, named Catherine, comes barreling into his life to upset his established order. After a drunken night Vincent wakes up to find Catherine in his bed, prompting his anxiety over the situation to boil over and his nightmares to begin.</w:t>
+      </w:r>
+    </w:p>
+    <w:p>
+      <w:r>
+        <w:t>In terms of design this is a puzzle game with some life simulator elements. The gameplay is split between the real world, in which Vincent frequents his favorite bar, and the dream world in which he climbs increasingly complex towers of blocks which he must escape from by night’s end.</w:t>
       </w:r>
     </w:p>
     <w:p>
@@ -177,37 +211,13 @@
         </w:rPr>
       </w:pPr>
       <w:r>
-        <w:t>The life simulator system of the game takes place in Vincent’s favorite bar</w:t>
-      </w:r>
-      <w:r>
-        <w:t>,</w:t>
-      </w:r>
-      <w:r>
-        <w:t xml:space="preserve"> the Stray Sheep. Here players can guide him to talking to the other patrons, texting one of his two ladies, drinking or play</w:t>
-      </w:r>
-      <w:r>
-        <w:t>ing a mini-game called Rapunzel</w:t>
-      </w:r>
-      <w:r>
-        <w:t xml:space="preserve">. </w:t>
-      </w:r>
-      <w:r>
-        <w:t>This system does not have the depth other life simulators</w:t>
-      </w:r>
-      <w:r>
-        <w:t>,</w:t>
-      </w:r>
-      <w:r>
-        <w:t xml:space="preserve"> </w:t>
+        <w:t xml:space="preserve">The life simulator system of the game takes place in Vincent’s favorite bar, the Stray Sheep. Here players can guide him to talking to the other patrons, texting one of his two ladies, drinking or playing a mini-game called Rapunzel. This system does not have the depth other life simulators, </w:t>
       </w:r>
       <w:r>
         <w:t>like The Sims</w:t>
       </w:r>
       <w:r>
-        <w:t>, as the number of activities and their impact is limited</w:t>
-      </w:r>
-      <w:r>
-        <w:t>.</w:t>
+        <w:t>, as the number of activities and their impact is limited.</w:t>
       </w:r>
       <w:r>
         <w:rPr>
@@ -216,253 +226,46 @@
         <w:t xml:space="preserve"> </w:t>
       </w:r>
       <w:r>
-        <w:t>I</w:t>
-      </w:r>
-      <w:r>
-        <w:t>t</w:t>
-      </w:r>
-      <w:r>
-        <w:t xml:space="preserve"> does</w:t>
-      </w:r>
-      <w:r>
-        <w:t>, however,</w:t>
-      </w:r>
-      <w:r>
-        <w:t xml:space="preserve"> fu</w:t>
-      </w:r>
-      <w:r>
-        <w:t>nction well as down-time after</w:t>
-      </w:r>
-      <w:r>
-        <w:t xml:space="preserve"> the ex</w:t>
-      </w:r>
-      <w:r>
-        <w:t>citement of the nightmare stage</w:t>
-      </w:r>
-      <w:r>
-        <w:t>s.</w:t>
-      </w:r>
-      <w:r>
-        <w:t xml:space="preserve"> </w:t>
-      </w:r>
-      <w:r>
-        <w:t>T</w:t>
-      </w:r>
-      <w:r>
-        <w:t>hough players who are not interested in learning more about the supporting cast will be disappointed</w:t>
-      </w:r>
-      <w:r>
-        <w:t xml:space="preserve"> by its inclusion</w:t>
-      </w:r>
-      <w:r>
-        <w:t xml:space="preserve">. </w:t>
-      </w:r>
-    </w:p>
-    <w:p>
+        <w:t xml:space="preserve">It does, however, function well as down-time after the excitement of the nightmare stages. Though players who are not interested in learning more about the supporting cast will be disappointed by its inclusion. </w:t>
+      </w:r>
+    </w:p>
+    <w:p>
+      <w:r>
+        <w:t>In terms of the mechanics Catherine’s core gameplay centers around the nightmare stages in which the player controls Vincent as he attempts to climb new towers of blocks each night. Vincent starts on the bottom rung of a multi-level tower, made up of moveable blocks. The player’s role is to push and pull the blocks to form staircases and climb towards the exit at the top of the tower. Success will mean Vincent’s survival for the night. The basic mechanics are easy to grasp but the game quickly presents complexity by introducing elements which affect player thought both directly and indirectly.</w:t>
+      </w:r>
+    </w:p>
+    <w:p>
+      <w:r>
+        <w:t xml:space="preserve">Directly it introduces multiple block types and monsters at the end of each night which function as a kind of boss battle for the player to deal with. The monsters themselves are all horrific representations of Vincent’s foremost anxiety at the time and try to stop him from escaping the nightmare by knocking him off platforms, destroying blocks and trying to kill him directly. </w:t>
+      </w:r>
+    </w:p>
+    <w:p>
+      <w:r>
+        <w:t>In boss battles the player has to account for an external entity that will attack them and alter the tower as they are climbing it. Having bosses change the stage with their attack patterns makes encountering them a kind of intellectual-mad-dash where the player’s ability to avoid those attacks, adjust to the changes and still climb the tower are tested. When players are able to accomplish this it can feel both exhilarating and satisfying to escape using a combination of one’s wits and reflexes.</w:t>
+      </w:r>
+    </w:p>
+    <w:p>
+      <w:r>
+        <w:t xml:space="preserve">As Catherine is a puzzle-game, gradually altering the factors that the player must keep track of will force them to calculate in a different way. It is necessary for the puzzles to evolve over time for the game to retain some challenge. This is a transition that must be handled with care. For the most part Catherine handles this well. Each block type is introduced in its own stage and bosses sometimes telegraph their attacks just before they happen so as to give the player a chance to avoid them. </w:t>
+      </w:r>
+    </w:p>
+    <w:p>
+      <w:r>
+        <w:t xml:space="preserve">It is the introduction of the indirect gameplay features that push Catherine’s puzzles into the territory of difficult and suggest more about the game’s expectations from the player. These include: the last level of blocks falling away at timed intervals, a score for each stage, an ever-decreasing combo meter -which </w:t>
+      </w:r>
       <w:r>
         <w:lastRenderedPageBreak/>
-        <w:t xml:space="preserve">In terms of the mechanics Catherine’s core gameplay </w:t>
-      </w:r>
-      <w:r>
-        <w:t>centers</w:t>
-      </w:r>
-      <w:r>
-        <w:t xml:space="preserve"> around the nightmare stages in which the player controls Vincent as he attempts to climb new towers of blocks each night. Vincent starts on the bottom</w:t>
-      </w:r>
-      <w:r>
-        <w:t xml:space="preserve"> rung of a multi-level tower</w:t>
-      </w:r>
-      <w:r>
-        <w:t>,</w:t>
-      </w:r>
-      <w:r>
-        <w:t xml:space="preserve"> </w:t>
-      </w:r>
-      <w:r>
-        <w:t>made up of moveable blocks. The player’s role is to push and pull the blocks to form staircases and climb towards the exit at the top of the tower. Success will mean Vincent’s survival for the night. The basic mechani</w:t>
-      </w:r>
-      <w:r>
-        <w:t>cs are easy to grasp but t</w:t>
-      </w:r>
-      <w:r>
-        <w:t xml:space="preserve">he game quickly </w:t>
-      </w:r>
-      <w:r>
-        <w:t>presents</w:t>
-      </w:r>
-      <w:r>
-        <w:t xml:space="preserve"> complexity by introducing elements which affect player thought both directly and indirectly.</w:t>
-      </w:r>
-    </w:p>
-    <w:p>
-      <w:r>
-        <w:t xml:space="preserve">Directly it introduces multiple block types and monsters at the end of each night which function as a kind of boss battle for the player to deal with. The monsters themselves are all horrific representations of Vincent’s foremost anxiety at the time and try to stop him from escaping the nightmare by knocking him off platforms, destroying blocks and trying to kill him directly. </w:t>
-      </w:r>
-    </w:p>
-    <w:p>
-      <w:r>
-        <w:t xml:space="preserve">In boss battles the player </w:t>
-      </w:r>
-      <w:r>
-        <w:t>has to ac</w:t>
-      </w:r>
-      <w:r>
-        <w:t>co</w:t>
-      </w:r>
-      <w:r>
-        <w:t>unt for an external entity that</w:t>
-      </w:r>
-      <w:r>
-        <w:t xml:space="preserve"> will attack them and alter the tower as they are climbing it. </w:t>
-      </w:r>
-      <w:r>
-        <w:t xml:space="preserve">Having bosses change the stage with their attack patterns </w:t>
-      </w:r>
-      <w:r>
-        <w:t>makes encountering them</w:t>
-      </w:r>
-      <w:r>
-        <w:t xml:space="preserve"> a kind of intellectual-mad-dash where the player’s ability to avoid those attacks, adjust to the changes and still climb the tower are tested. When player</w:t>
-      </w:r>
-      <w:r>
-        <w:t>s are abl</w:t>
-      </w:r>
-      <w:r>
-        <w:t>e to accomplish this it</w:t>
-      </w:r>
-      <w:r>
-        <w:t xml:space="preserve"> can feel both exhilarating and satisfying to escape using a combination of one’s wits and reflexes.</w:t>
-      </w:r>
-    </w:p>
-    <w:p>
-      <w:r>
-        <w:t>As Catherine is a puzzle-game, gradually altering the factors that the player must keep track of will force them to calculate in a different way</w:t>
-      </w:r>
-      <w:r>
-        <w:t xml:space="preserve">. </w:t>
-      </w:r>
-      <w:r>
-        <w:t>It</w:t>
-      </w:r>
-      <w:r>
-        <w:t xml:space="preserve"> is</w:t>
-      </w:r>
-      <w:r>
-        <w:t xml:space="preserve"> necessary for the puzzles to evolve over time</w:t>
-      </w:r>
-      <w:r>
-        <w:t xml:space="preserve"> </w:t>
-      </w:r>
-      <w:r>
-        <w:t>for</w:t>
-      </w:r>
-      <w:r>
-        <w:t xml:space="preserve"> the game to retain some challenge</w:t>
-      </w:r>
-      <w:r>
-        <w:t>. This is a transition that must be handled with care. For the most part Catherine handles this well. Each block type is introduced in its own stage</w:t>
-      </w:r>
-      <w:r>
-        <w:t xml:space="preserve"> and bosses sometimes telegraph their attacks just before they happen so as to give the player a chance</w:t>
-      </w:r>
-      <w:r>
-        <w:t xml:space="preserve"> to avoid them</w:t>
-      </w:r>
-      <w:r>
-        <w:t>.</w:t>
-      </w:r>
-      <w:r>
-        <w:t xml:space="preserve"> </w:t>
-      </w:r>
-    </w:p>
-    <w:p>
-      <w:r>
-        <w:t>It is the introduction of the indirect</w:t>
-      </w:r>
-      <w:r>
-        <w:t xml:space="preserve"> gameplay</w:t>
-      </w:r>
-      <w:r>
-        <w:t xml:space="preserve"> features that push Catherine’s </w:t>
-      </w:r>
-      <w:r>
-        <w:t>puzzles</w:t>
-      </w:r>
-      <w:r>
-        <w:t xml:space="preserve"> into the t</w:t>
-      </w:r>
-      <w:r>
-        <w:t>erritory of difficult and suggest more about</w:t>
-      </w:r>
-      <w:r>
-        <w:t xml:space="preserve"> </w:t>
-      </w:r>
-      <w:r>
-        <w:t>the gam</w:t>
-      </w:r>
-      <w:r>
-        <w:t>e’s expectations from the player. These include: the last level of blocks falling away at timed intervals, a score for each stage, an ever-decreasing combo meter -which resets when new level of blocks is reached- and items which help the player change the environment. The combo meter and score work together</w:t>
-      </w:r>
-      <w:r>
-        <w:t>,</w:t>
-      </w:r>
-      <w:r>
-        <w:t xml:space="preserve"> as the combo</w:t>
-      </w:r>
-      <w:r>
-        <w:t xml:space="preserve"> multiplies the score</w:t>
-      </w:r>
-      <w:r>
-        <w:t xml:space="preserve"> thus</w:t>
-      </w:r>
-      <w:r>
-        <w:t xml:space="preserve"> creating an incentive for the player to move to</w:t>
-      </w:r>
-      <w:r>
-        <w:t xml:space="preserve"> new</w:t>
-      </w:r>
-      <w:r>
-        <w:t xml:space="preserve"> levels and to do it quickly. </w:t>
-      </w:r>
-      <w:r>
-        <w:t xml:space="preserve">Adding to this the game grades the player after each tower based on their score. </w:t>
-      </w:r>
-    </w:p>
-    <w:p>
-      <w:r>
-        <w:t xml:space="preserve">The game relieves the time pressure by implementing an ‘undo’ feature which allows players to undo their previous block move and reset all timed elements to </w:t>
-      </w:r>
-      <w:r>
-        <w:t>when that block was moved</w:t>
-      </w:r>
-      <w:r>
-        <w:t>. This can lend more of a trial-and-error feel to the interaction but provides help for players who are struggling with the game’s puzzles and manages to boost the accessibility of the gameplay.</w:t>
-      </w:r>
-    </w:p>
-    <w:p>
-      <w:r>
-        <w:t>Together t</w:t>
-      </w:r>
-      <w:r>
-        <w:t>he timed elements</w:t>
-      </w:r>
-      <w:r>
-        <w:t xml:space="preserve"> and score</w:t>
-      </w:r>
-      <w:r>
-        <w:t xml:space="preserve"> imbue the game with a feeling of haste and contribute to the overarching sense that it wants the player to make decisions quickly and conclusively. </w:t>
-      </w:r>
-      <w:r>
-        <w:t xml:space="preserve">They also allow the game to conform to the </w:t>
-      </w:r>
-      <w:r>
-        <w:t>‘action-puzzle’ game standard</w:t>
-      </w:r>
-      <w:r>
-        <w:t xml:space="preserve"> in that Catherine</w:t>
-      </w:r>
-      <w:r>
-        <w:t xml:space="preserve"> gives the player a puzzle to solve under time pressure and also provides a means of relieving that pressure.</w:t>
+        <w:t xml:space="preserve">resets when new level of blocks is reached- and items which help the player change the environment. The combo meter and score work together, as the combo multiplies the score thus creating an incentive for the player to move to new levels and to do it quickly. Adding to this the game grades the player after each tower based on their score. </w:t>
+      </w:r>
+    </w:p>
+    <w:p>
+      <w:r>
+        <w:t>The game relieves the time pressure by implementing an ‘undo’ feature which allows players to undo their previous block move and reset all timed elements to when that block was moved. This can lend more of a trial-and-error feel to the interaction but provides help for players who are struggling with the game’s puzzles and manages to boost the accessibility of the gameplay.</w:t>
+      </w:r>
+    </w:p>
+    <w:p>
+      <w:r>
+        <w:t>Together the timed elements and score imbue the game with a feeling of haste and contribute to the overarching sense that it wants the player to make decisions quickly and conclusively. They also allow the game to conform to the ‘action-puzzle’ game standard in that Catherine gives the player a puzzle to solve under time pressure and also provides a means of relieving that pressure.</w:t>
       </w:r>
       <w:r>
         <w:rPr>
@@ -473,45 +276,17 @@
     </w:p>
     <w:p>
       <w:r>
-        <w:lastRenderedPageBreak/>
-        <w:t xml:space="preserve">Overall the gameplay system can be difficult, especially when required to think under pressure, yet when it works the excitement of completing the challenges it </w:t>
-      </w:r>
-      <w:r>
-        <w:t>presents is worth experienc</w:t>
-      </w:r>
-      <w:r>
-        <w:t xml:space="preserve">ing for any fan of puzzle games. </w:t>
-      </w:r>
-    </w:p>
-    <w:p>
-      <w:r>
-        <w:t>T</w:t>
-      </w:r>
-      <w:r>
-        <w:t xml:space="preserve">he </w:t>
-      </w:r>
-      <w:r>
-        <w:t>fundamental</w:t>
-      </w:r>
-      <w:r>
-        <w:t xml:space="preserve"> ideas Catherine concerns itself with are: its protagonist’s journey to maturity and the question of whether men and women can truly be happy together. It addresses these through the narrative and the choice system.</w:t>
-      </w:r>
-    </w:p>
-    <w:p>
-      <w:r>
-        <w:t xml:space="preserve">In terms of narrative structure Catherine’s closest contemporary is found outside the medium of video games in the movie Scott Pilgrim vs. the World. Both film and game focus on the plight of a young man, forced to grow up quickly as he faces a series of trials brought on as a result of being in a relationship while borrowing an aesthetic from another medium. </w:t>
-      </w:r>
-      <w:r>
-        <w:t>The game</w:t>
-      </w:r>
-      <w:r>
-        <w:t>, like the film,</w:t>
-      </w:r>
-      <w:r>
-        <w:t xml:space="preserve"> ultimately boils down to a maturity tale with the relationship drama existing on separate level. </w:t>
-      </w:r>
-      <w:r>
-        <w:t>The difference is that Pilgrim is an examination of relationships in the 21</w:t>
+        <w:t xml:space="preserve">Overall the gameplay system can be difficult, especially when required to think under pressure, yet when it works the excitement of completing the challenges it presents is worth experiencing for any fan of puzzle games. </w:t>
+      </w:r>
+    </w:p>
+    <w:p>
+      <w:r>
+        <w:t>The fundamental ideas Catherine concerns itself with are: its protagonist’s journey to maturity and the question of whether men and women can truly be happy together. It addresses these through the narrative and the choice system.</w:t>
+      </w:r>
+    </w:p>
+    <w:p>
+      <w:r>
+        <w:t>In terms of narrative structure Catherine’s closest contemporary is found outside the medium of video games in the movie Scott Pilgrim vs. the World. Both film and game focus on the plight of a young man, forced to grow up quickly as he faces a series of trials brought on as a result of being in a relationship while borrowing an aesthetic from another medium. The game, like the film, ultimately boils down to a maturity tale with the relationship drama existing on separate level. The difference is that Pilgrim is an examination of relationships in the 21</w:t>
       </w:r>
       <w:r>
         <w:rPr>
@@ -520,336 +295,33 @@
         <w:t>st</w:t>
       </w:r>
       <w:r>
-        <w:t xml:space="preserve"> century while Catherine</w:t>
-      </w:r>
-      <w:r>
-        <w:t xml:space="preserve"> is a meditation on whether men and woman can coexist</w:t>
-      </w:r>
-      <w:r>
-        <w:t xml:space="preserve"> in re</w:t>
-      </w:r>
-      <w:r>
-        <w:t>l</w:t>
-      </w:r>
-      <w:r>
-        <w:t>a</w:t>
-      </w:r>
-      <w:r>
-        <w:t>tionships</w:t>
-      </w:r>
-      <w:r>
-        <w:t xml:space="preserve"> at all</w:t>
-      </w:r>
-      <w:r>
-        <w:t>. E</w:t>
-      </w:r>
-      <w:r>
-        <w:t>ach o</w:t>
-      </w:r>
-      <w:r>
-        <w:t>f the game’s leading ladies</w:t>
-      </w:r>
-      <w:r>
-        <w:t xml:space="preserve"> represent a particular lifestyle which the player must choose to pursue and in so doing, choose which philosophy they believe in</w:t>
-      </w:r>
-      <w:r>
-        <w:t>.</w:t>
-      </w:r>
-      <w:r>
-        <w:t xml:space="preserve"> Whether it’s the slightly controlling, mundane yet stable Katherine</w:t>
-      </w:r>
-      <w:r>
-        <w:t xml:space="preserve"> </w:t>
-      </w:r>
-      <w:r>
-        <w:t xml:space="preserve">or the crazed, exciting, live-the-moment Catherine, the game asks the player to make this choice for Vincent once he has grown up enough to realize that it needs to be made. </w:t>
-      </w:r>
-    </w:p>
-    <w:p>
-      <w:r>
-        <w:t>The game furthers its thematic content and leverages off of the advantages afforded to it by the medium it occupies</w:t>
-      </w:r>
-      <w:r>
-        <w:t xml:space="preserve"> by using</w:t>
-      </w:r>
-      <w:r>
-        <w:t xml:space="preserve"> player choice. This choice boils down to </w:t>
-      </w:r>
-      <w:r>
-        <w:t>making decisions for Vincent regarding his love life and answering questions on their own philosophy towards relationships.</w:t>
-      </w:r>
-      <w:r>
-        <w:t xml:space="preserve"> Moreover in each nightmare the player will help him answer questions in a confessional.</w:t>
-      </w:r>
-    </w:p>
-    <w:p>
-      <w:r>
-        <w:t>The</w:t>
-      </w:r>
-      <w:r>
-        <w:t xml:space="preserve"> confessional</w:t>
-      </w:r>
-      <w:r>
-        <w:t xml:space="preserve"> questions are good idea in theory: getting the player to render their opinion on the subject of relationships and tracking that to have it influence the way the story unfolds conforms well to a choice-based design</w:t>
-      </w:r>
-      <w:r>
-        <w:t>.</w:t>
-      </w:r>
-      <w:r>
-        <w:t xml:space="preserve"> </w:t>
-      </w:r>
-      <w:r>
-        <w:t>It also</w:t>
-      </w:r>
-      <w:r>
-        <w:t xml:space="preserve"> utilizes the medium of video games very well by linking g</w:t>
-      </w:r>
-      <w:r>
-        <w:t>ameplay and narrative together.</w:t>
-      </w:r>
-    </w:p>
-    <w:p>
-      <w:r>
-        <w:t>There is a problem with the questions the game asks the player in that the</w:t>
-      </w:r>
-      <w:r>
-        <w:t>y</w:t>
-      </w:r>
-      <w:r>
-        <w:t xml:space="preserve"> </w:t>
-      </w:r>
-      <w:r>
-        <w:t xml:space="preserve">[the </w:t>
-      </w:r>
-      <w:r>
-        <w:t>questions</w:t>
-      </w:r>
-      <w:r>
-        <w:t>]</w:t>
-      </w:r>
-      <w:r>
-        <w:t xml:space="preserve"> have an inconsistent quality to them</w:t>
-      </w:r>
-      <w:r>
-        <w:t>, ranging from</w:t>
-      </w:r>
-      <w:r>
-        <w:t xml:space="preserve"> the</w:t>
-      </w:r>
-      <w:r>
-        <w:t xml:space="preserve"> thematically relevant</w:t>
-      </w:r>
-      <w:r>
-        <w:t>: “Which is more cheating: an emotional affair or a [physical] fling?”</w:t>
-      </w:r>
-      <w:r>
-        <w:t xml:space="preserve"> to</w:t>
-      </w:r>
-      <w:r>
-        <w:t xml:space="preserve"> the</w:t>
-      </w:r>
-      <w:r>
-        <w:t xml:space="preserve"> silly</w:t>
-      </w:r>
-      <w:r>
-        <w:t xml:space="preserve"> “</w:t>
-      </w:r>
-      <w:r>
-        <w:t>You must kiss one of these. Choose: A cephalopod-like alien or a beautiful corpse.</w:t>
-      </w:r>
-      <w:r>
-        <w:t>”</w:t>
-      </w:r>
-      <w:r>
-        <w:t xml:space="preserve"> This kind of logical inco</w:t>
-      </w:r>
-      <w:r>
-        <w:t>nsistency drags the value of this system</w:t>
-      </w:r>
-      <w:r>
-        <w:t xml:space="preserve"> down</w:t>
-      </w:r>
-      <w:r>
-        <w:t xml:space="preserve"> and the game alongside it</w:t>
-      </w:r>
-      <w:r>
-        <w:t xml:space="preserve">. </w:t>
-      </w:r>
-    </w:p>
-    <w:p>
-      <w:r>
-        <w:t>Like Mass Effect an</w:t>
-      </w:r>
-      <w:r>
-        <w:t>d Infamous before it, Catherine</w:t>
-      </w:r>
-      <w:r>
-        <w:t xml:space="preserve"> use</w:t>
-      </w:r>
-      <w:r>
-        <w:t>s</w:t>
-      </w:r>
-      <w:r>
-        <w:t xml:space="preserve"> a binary moral choice system, where the player is able to make decisions which af</w:t>
-      </w:r>
-      <w:r>
-        <w:t>fect a morality meter acting</w:t>
-      </w:r>
-      <w:r>
-        <w:t xml:space="preserve"> as a scale veering between ‘Order’ on the one side </w:t>
-      </w:r>
-      <w:r>
-        <w:t>to ‘Chaos’ on the other extreme. This</w:t>
-      </w:r>
-      <w:r>
-        <w:t xml:space="preserve"> is helps replay value while being </w:t>
-      </w:r>
-      <w:r>
-        <w:t>fundamentally problematic. Typically in games the binary moral choice system rewards players who make decisions</w:t>
-      </w:r>
-      <w:r>
-        <w:t xml:space="preserve"> which are thematically consistent with one of its two extremes. In this regard Catherine fairs no differently as almost every decision the player makes outside of the tower-climbing gameplay is evaluated and influences the </w:t>
-      </w:r>
-      <w:r>
-        <w:t>morality meter.</w:t>
-      </w:r>
-      <w:r>
-        <w:t xml:space="preserve"> </w:t>
-      </w:r>
-      <w:r>
-        <w:t xml:space="preserve">Taking into account the game’s 8 endings, the most positive end states for Vincent are the ones in which the morality meter is further towards the extremes. This creates a clear </w:t>
-      </w:r>
+        <w:t xml:space="preserve"> century while Catherine is a meditation on whether men and woman can coexist in relationships at all. Each of the game’s leading ladies represent a particular lifestyle which the player must choose to pursue and in so doing, choose which philosophy they believe in. Whether it’s the slightly controlling, mundane yet stable Katherine or the crazed, exciting, live-the-moment Catherine, the game asks the player to make this choice for Vincent once he has grown up enough to realize that it needs to be made. </w:t>
+      </w:r>
+    </w:p>
+    <w:p>
+      <w:r>
+        <w:t>The game furthers its thematic content and leverages off of the advantages afforded to it by the medium it occupies by using player choice. This choice boils down to making decisions for Vincent regarding his love life and answering questions on their own philosophy towards relationships. Moreover in each nightmare the player will help him answer questions in a confessional.</w:t>
+      </w:r>
+    </w:p>
+    <w:p>
+      <w:r>
+        <w:t>The confessional questions are good idea in theory: getting the player to render their opinion on the subject of relationships and tracking that to have it influence the way the story unfolds conforms well to a choice-based design. It also utilizes the medium of video games very well by linking gameplay and narrative together.</w:t>
+      </w:r>
+    </w:p>
+    <w:p>
       <w:r>
         <w:lastRenderedPageBreak/>
-        <w:t>incentive for players to make consistent decisions</w:t>
-      </w:r>
-      <w:r>
-        <w:t xml:space="preserve"> over those which are right for them at every instance, removing ambiguity and </w:t>
-      </w:r>
-      <w:r>
-        <w:t>judging said</w:t>
-      </w:r>
-      <w:r>
-        <w:t xml:space="preserve"> player</w:t>
-      </w:r>
-      <w:r>
-        <w:t>s</w:t>
-      </w:r>
-      <w:r>
-        <w:t xml:space="preserve"> in the same breath</w:t>
-      </w:r>
-      <w:r>
-        <w:t>. In a game which wants to be about philosophical quandaries and players making up their own minds about a specific issue, the system becomes problematic and begins to undermine the point of having a philosophical tone in the first place.</w:t>
-      </w:r>
-      <w:r>
-        <w:t xml:space="preserve">  </w:t>
-      </w:r>
-    </w:p>
-    <w:p>
-      <w:r>
-        <w:t xml:space="preserve">While the implementation is poor, </w:t>
-      </w:r>
-      <w:r>
-        <w:t xml:space="preserve">the binary moral choice system does </w:t>
-      </w:r>
-      <w:r>
-        <w:t>contribute to the feeling that</w:t>
-      </w:r>
-      <w:r>
-        <w:t xml:space="preserve"> the game</w:t>
-      </w:r>
-      <w:r>
-        <w:t xml:space="preserve"> actually</w:t>
-      </w:r>
-      <w:r>
-        <w:t xml:space="preserve"> wants the player to make consistent decisions. </w:t>
-      </w:r>
-      <w:r>
-        <w:t>It reserves</w:t>
-      </w:r>
-      <w:r>
-        <w:t xml:space="preserve"> the most positive endings for those who decide what they want and take steps to</w:t>
-      </w:r>
-      <w:r>
-        <w:t>wards</w:t>
-      </w:r>
-      <w:r>
-        <w:t xml:space="preserve"> reaching</w:t>
-      </w:r>
-      <w:r>
-        <w:t xml:space="preserve"> </w:t>
-      </w:r>
-      <w:r>
-        <w:t>that</w:t>
-      </w:r>
-      <w:r>
-        <w:t xml:space="preserve">. </w:t>
-      </w:r>
-      <w:r>
-        <w:t>When c</w:t>
-      </w:r>
-      <w:r>
-        <w:t>oupled with the emphasis on speed and conclusive decision making from the gameplay</w:t>
-      </w:r>
-      <w:r>
-        <w:t>,</w:t>
-      </w:r>
-      <w:r>
-        <w:t xml:space="preserve"> it becomes clear that Catherine just wants players to make a decision about the direction they want to take in life and to do it quickly. The one thing it</w:t>
-      </w:r>
-      <w:r>
-        <w:t xml:space="preserve"> appears to</w:t>
-      </w:r>
-      <w:r>
-        <w:t xml:space="preserve"> despise</w:t>
-      </w:r>
-      <w:r>
-        <w:t xml:space="preserve"> is what Vincent is</w:t>
-      </w:r>
-      <w:r>
-        <w:t xml:space="preserve"> in</w:t>
-      </w:r>
-      <w:r>
-        <w:t xml:space="preserve"> the</w:t>
-      </w:r>
-      <w:r>
-        <w:t xml:space="preserve"> opening, pusillanimous and immature. It</w:t>
-      </w:r>
-      <w:r>
-        <w:t xml:space="preserve"> seems</w:t>
-      </w:r>
-      <w:r>
-        <w:t xml:space="preserve"> to</w:t>
-      </w:r>
-      <w:r>
-        <w:t xml:space="preserve"> </w:t>
-      </w:r>
-      <w:r>
-        <w:t>not</w:t>
-      </w:r>
-      <w:r>
-        <w:t xml:space="preserve"> care for people who waste time in indecision and half-hearted effort and as such it punishes them for only going half-way towards their goals. Whether the player chooses Catherine (Chaos), Katherine (Order) or neither, the game just wants the player to choose and go</w:t>
-      </w:r>
-      <w:r>
-        <w:t xml:space="preserve"> at</w:t>
-      </w:r>
-      <w:r>
-        <w:t xml:space="preserve"> it with everything they have. This is</w:t>
-      </w:r>
-      <w:r>
-        <w:t>,</w:t>
-      </w:r>
-      <w:r>
-        <w:t xml:space="preserve"> what it</w:t>
-      </w:r>
-      <w:r>
-        <w:t xml:space="preserve"> seems to</w:t>
-      </w:r>
-      <w:r>
-        <w:t xml:space="preserve"> posit,</w:t>
-      </w:r>
-      <w:r>
-        <w:t xml:space="preserve"> is true maturity and ultimately what it expects the player, through Vincent, to learn. </w:t>
+        <w:t xml:space="preserve">There is a problem with the questions the game asks the player in that they [the questions] have an inconsistent quality to them, ranging from the thematically relevant: “Which is more cheating: an emotional affair or a [physical] fling?” to the silly “You must kiss one of these. Choose: A cephalopod-like alien or a beautiful corpse.” This kind of logical inconsistency drags the value of this system down and the game alongside it. </w:t>
+      </w:r>
+    </w:p>
+    <w:p>
+      <w:r>
+        <w:t xml:space="preserve">Like Mass Effect and Infamous before it, Catherine uses a binary moral choice system, where the player is able to make decisions which affect a morality meter acting as a scale veering between ‘Order’ on the one side to ‘Chaos’ on the other extreme. This is helps replay value while being fundamentally problematic. Typically in games the binary moral choice system rewards players who make decisions which are thematically consistent with one of its two extremes. In this regard Catherine fairs no differently as almost every decision the player makes outside of the tower-climbing gameplay is evaluated and influences the morality meter. Taking into account the game’s 8 endings, the most positive end states for Vincent are the ones in which the morality meter is further towards the extremes. This creates a clear incentive for players to make consistent decisions over those which are right for them at every instance, removing ambiguity and judging said players in the same breath. In a game which wants to be about philosophical quandaries and players making up their own minds about a specific issue, the system becomes problematic and begins to undermine the point of having a philosophical tone in the first place.  </w:t>
+      </w:r>
+    </w:p>
+    <w:p>
+      <w:r>
+        <w:t xml:space="preserve">While the implementation is poor, the binary moral choice system does contribute to the feeling that the game actually wants the player to make consistent decisions. It reserves the most positive endings for those who decide what they want and take steps towards reaching that. When coupled with the emphasis on speed and conclusive decision making from the gameplay, it becomes clear that Catherine just wants players to make a decision about the direction they want to take in life and to do it quickly. The one thing it appears to despise is what Vincent is in the opening, pusillanimous and immature. It seems to not care for people who waste time in indecision and half-hearted effort and as such it punishes them for only going half-way towards their goals. Whether the player chooses Catherine (Chaos), Katherine (Order) or neither, the game just wants the player to choose and go at it with everything they have. This is, what it seems to posit, is true maturity and ultimately what it expects the player, through Vincent, to learn. </w:t>
       </w:r>
     </w:p>
     <w:p>
@@ -859,34 +331,7 @@
         </w:rPr>
       </w:pPr>
       <w:r>
-        <w:t>The support that the binary moral choice lends to the overall theme of growing up and making a choice does not feel intentional nor</w:t>
-      </w:r>
-      <w:r>
-        <w:t xml:space="preserve"> does it</w:t>
-      </w:r>
-      <w:r>
-        <w:t xml:space="preserve"> redeem the game from judging its players and shifting the player away from the thought which is at the heart o</w:t>
-      </w:r>
-      <w:r>
-        <w:t xml:space="preserve">f the choice-based approach it </w:t>
-      </w:r>
-      <w:r>
-        <w:t>take</w:t>
-      </w:r>
-      <w:r>
-        <w:t>s</w:t>
-      </w:r>
-      <w:r>
-        <w:t xml:space="preserve">. </w:t>
-      </w:r>
-      <w:r>
-        <w:t>If the game really wanted</w:t>
-      </w:r>
-      <w:r>
-        <w:t xml:space="preserve"> players</w:t>
-      </w:r>
-      <w:r>
-        <w:t xml:space="preserve"> to make a choice between Chaos and Order it could have just asked them to do it once instead of giving them access to an incentivized choice system.</w:t>
+        <w:t>The support that the binary moral choice lends to the overall theme of growing up and making a choice does not feel intentional nor does it redeem the game from judging its players and shifting the player away from the thought which is at the heart of the choice-based approach it takes. If the game really wanted players to make a choice between Chaos and Order it could have just asked them to do it once instead of giving them access to an incentivized choice system.</w:t>
       </w:r>
       <w:r>
         <w:rPr>
@@ -897,60 +342,17 @@
     </w:p>
     <w:p>
       <w:r>
-        <w:t xml:space="preserve">The art design imbues another layer of meaning into the game by </w:t>
-      </w:r>
-      <w:r>
-        <w:t>establish</w:t>
-      </w:r>
-      <w:r>
-        <w:t>ing</w:t>
-      </w:r>
-      <w:r>
-        <w:t xml:space="preserve"> the </w:t>
-      </w:r>
-      <w:r>
-        <w:t>uncanny</w:t>
-      </w:r>
-      <w:r>
-        <w:t xml:space="preserve"> tone of the game while </w:t>
-      </w:r>
-      <w:r>
-        <w:t>managing to further</w:t>
+        <w:t>The art design imbues another layer of meaning into the game by establishing the uncanny tone of the game while managing to further</w:t>
       </w:r>
       <w:r>
         <w:t xml:space="preserve"> the core theme of maturity</w:t>
       </w:r>
       <w:r>
-        <w:t>. The</w:t>
-      </w:r>
-      <w:r>
-        <w:t xml:space="preserve"> overall the nightmare stages have an element of </w:t>
-      </w:r>
-      <w:r>
-        <w:t>otherworldliness</w:t>
-      </w:r>
-      <w:r>
-        <w:t xml:space="preserve"> to them. The landing area of each nightmare stage resembles a church with the actual tower puzzles being accessed through a confessional which doubles as an elevator.</w:t>
-      </w:r>
-      <w:r>
-        <w:t xml:space="preserve"> Moreover the other men who appear in Vincent’s dreams are all represented as sheep while Vincent himself grows a pair of horns.</w:t>
-      </w:r>
-      <w:r>
-        <w:t xml:space="preserve"> </w:t>
-      </w:r>
-      <w:r>
-        <w:t>The supernatural feeling is also advanced</w:t>
-      </w:r>
-      <w:r>
-        <w:t xml:space="preserve"> by the stages typically being associated with the afterlife and judgement. Particularly the earlier levels are linked with death and Hell, with the opening stage taking place in an area called the Cemetery and second in The Prison of Despair. As the player progress through nightmares, the settings change to a courthouse and ultimately move towards being associated with Heaven instead with the finals levels playing out in The Cathedral and The </w:t>
-      </w:r>
-      <w:proofErr w:type="spellStart"/>
-      <w:r>
-        <w:t>Empireo</w:t>
-      </w:r>
-      <w:proofErr w:type="spellEnd"/>
-      <w:r>
-        <w:t xml:space="preserve"> to represent Vincent’s journey of maturity. From this,</w:t>
+        <w:t xml:space="preserve">. The overall the nightmare stages have an element of otherworldliness to them. The landing area of each nightmare stage resembles a church with the actual tower puzzles being accessed through a confessional which doubles as an elevator. Moreover the other men who appear in Vincent’s dreams are all represented as sheep while Vincent himself grows a pair of horns. The supernatural feeling is also advanced by the stages typically being associated with the afterlife and judgement. Particularly the earlier levels are linked with death and Hell, with the opening </w:t>
+      </w:r>
+      <w:r>
+        <w:lastRenderedPageBreak/>
+        <w:t>stage taking place in an area called the Cemetery and second in The Prison of Despair. As the player progress through nightmares, the settings change to a courthouse and ultimately move towards being associated with Heaven instead with the finals levels playing out in The Cathedral and The Empireo to represent Vincent’s journey of maturity. From this,</w:t>
       </w:r>
       <w:r>
         <w:t xml:space="preserve"> purely aesthetic</w:t>
@@ -972,82 +374,21 @@
         </w:rPr>
       </w:pPr>
       <w:r>
-        <w:t>Catherine’s story can be taken as</w:t>
-      </w:r>
-      <w:r>
-        <w:t xml:space="preserve"> a</w:t>
-      </w:r>
-      <w:r>
-        <w:t xml:space="preserve"> climb to maturity</w:t>
-      </w:r>
-      <w:r>
-        <w:t>.</w:t>
-      </w:r>
-      <w:r>
-        <w:t xml:space="preserve"> </w:t>
-      </w:r>
-      <w:r>
-        <w:t xml:space="preserve">The game advances its protagonist to the point where he must make a choice and then defaults to player behavior to make that </w:t>
-      </w:r>
-      <w:r>
-        <w:t>decision</w:t>
-      </w:r>
-      <w:r>
-        <w:t xml:space="preserve">. </w:t>
-      </w:r>
-      <w:r>
-        <w:t>The choice-system</w:t>
-      </w:r>
-      <w:r>
-        <w:t xml:space="preserve"> itself, however,</w:t>
-      </w:r>
-      <w:r>
-        <w:t xml:space="preserve"> doesn’t w</w:t>
-      </w:r>
-      <w:r>
-        <w:t>o</w:t>
-      </w:r>
-      <w:r>
-        <w:t>r</w:t>
-      </w:r>
-      <w:r>
-        <w:t>k the way the game intends</w:t>
-      </w:r>
-      <w:r>
-        <w:t xml:space="preserve"> it to and actually ends up undermining independent thought by creating a system which incentivizes consistency.</w:t>
-      </w:r>
-      <w:r>
-        <w:t xml:space="preserve"> </w:t>
-      </w:r>
-      <w:r>
-        <w:t xml:space="preserve">Taken as a whole </w:t>
-      </w:r>
-      <w:r>
-        <w:t xml:space="preserve">the game has an interesting and exciting, if not niche, appeal to it. </w:t>
-      </w:r>
-      <w:r>
-        <w:t>Catherine is an atypical</w:t>
-      </w:r>
-      <w:r>
-        <w:t xml:space="preserve"> </w:t>
-      </w:r>
-      <w:r>
-        <w:t>entry into the medium of video games and is certainly worth experiencing for anyone looking for something different.</w:t>
-      </w:r>
-      <w:bookmarkStart w:id="0" w:name="_GoBack"/>
-      <w:bookmarkEnd w:id="0"/>
-    </w:p>
-    <w:p>
-      <w:pPr>
-        <w:pStyle w:val="ListParagraph"/>
-        <w:numPr>
-          <w:ilvl w:val="1"/>
-          <w:numId w:val="2"/>
-        </w:numPr>
+        <w:t>Catherine’s story can be taken as a climb to maturity. The game advances its protagonist to the point where he must make a choice and then defaults to player behavior to make that decision. The choice-system itself, however, doesn’t work the way the game intends it to and actually ends up undermining independent thought by creating a system which incentivizes consistency. Taken as a whole the game has an interesting and exciting, if not niche, appeal to it. Catherine is an atypical entry into the medium of video games and is certainly worth experiencing for anyone looking for something different.</w:t>
+      </w:r>
+    </w:p>
+    <w:p>
+      <w:pPr>
         <w:rPr>
           <w:b/>
         </w:rPr>
       </w:pPr>
+      <w:r>
+        <w:rPr>
+          <w:b/>
+        </w:rPr>
+        <w:t>Paul Cupido</w:t>
+      </w:r>
     </w:p>
     <w:sectPr>
       <w:pgSz w:w="12240" w:h="15840"/>
@@ -2158,7 +1499,7 @@
 </file>
 
 <file path=customXml/itemProps1.xml><?xml version="1.0" encoding="utf-8"?>
-<ds:datastoreItem xmlns:ds="http://schemas.openxmlformats.org/officeDocument/2006/customXml" ds:itemID="{91774DED-494D-4924-9DD2-26EEB19F6ED0}">
+<ds:datastoreItem xmlns:ds="http://schemas.openxmlformats.org/officeDocument/2006/customXml" ds:itemID="{6A352C99-6E60-4946-89DB-BC97A12C20B9}">
   <ds:schemaRefs>
     <ds:schemaRef ds:uri="http://schemas.openxmlformats.org/officeDocument/2006/bibliography"/>
   </ds:schemaRefs>

</xml_diff>

<commit_message>
Removed the a paragraph before presentation on BMC -> the meta-narrative one. Now need to integrate the gameplay, narrative and BMC summary into an above paragraph
</commit_message>
<xml_diff>
--- a/review/Catherine (Review in progress).docx
+++ b/review/Catherine (Review in progress).docx
@@ -13,8 +13,6 @@
       <w:r>
         <w:t xml:space="preserve"> Review</w:t>
       </w:r>
-      <w:bookmarkStart w:id="0" w:name="_GoBack"/>
-      <w:bookmarkEnd w:id="0"/>
     </w:p>
     <w:p>
       <w:r>
@@ -165,8 +163,12 @@
             </w:r>
             <w:r>
               <w:tab/>
+            </w:r>
+            <w:proofErr w:type="spellStart"/>
+            <w:r>
               <w:t>Atlus</w:t>
             </w:r>
+            <w:proofErr w:type="spellEnd"/>
           </w:p>
           <w:p>
             <w:r>
@@ -316,12 +318,31 @@
     </w:p>
     <w:p>
       <w:r>
-        <w:t xml:space="preserve">Like Mass Effect and Infamous before it, Catherine uses a binary moral choice system, where the player is able to make decisions which affect a morality meter acting as a scale veering between ‘Order’ on the one side to ‘Chaos’ on the other extreme. This is helps replay value while being fundamentally problematic. Typically in games the binary moral choice system rewards players who make decisions which are thematically consistent with one of its two extremes. In this regard Catherine fairs no differently as almost every decision the player makes outside of the tower-climbing gameplay is evaluated and influences the morality meter. Taking into account the game’s 8 endings, the most positive end states for Vincent are the ones in which the morality meter is further towards the extremes. This creates a clear incentive for players to make consistent decisions over those which are right for them at every instance, removing ambiguity and judging said players in the same breath. In a game which wants to be about philosophical quandaries and players making up their own minds about a specific issue, the system becomes problematic and begins to undermine the point of having a philosophical tone in the first place.  </w:t>
-      </w:r>
-    </w:p>
-    <w:p>
-      <w:r>
-        <w:t xml:space="preserve">While the implementation is poor, the binary moral choice system does contribute to the feeling that the game actually wants the player to make consistent decisions. It reserves the most positive endings for those who decide what they want and take steps towards reaching that. When coupled with the emphasis on speed and conclusive decision making from the gameplay, it becomes clear that Catherine just wants players to make a decision about the direction they want to take in life and to do it quickly. The one thing it appears to despise is what Vincent is in the opening, pusillanimous and immature. It seems to not care for people who waste time in indecision and half-hearted effort and as such it punishes them for only going half-way towards their goals. Whether the player chooses Catherine (Chaos), Katherine (Order) or neither, the game just wants the player to choose and go at it with everything they have. This is, what it seems to posit, is true maturity and ultimately what it expects the player, through Vincent, to learn. </w:t>
+        <w:t>Like Mass Effect and Infamous before it, Catherine uses a binary moral choice system, where the player is able to make decisions which affect a morality meter acting as a scale veering between ‘Order’ on the one side to ‘Chaos’ on the other extreme. This is helps replay value while being</w:t>
+      </w:r>
+      <w:r>
+        <w:t xml:space="preserve"> a</w:t>
+      </w:r>
+      <w:r>
+        <w:t xml:space="preserve"> fundamentally problematic</w:t>
+      </w:r>
+      <w:r>
+        <w:t xml:space="preserve"> way of approaching morality</w:t>
+      </w:r>
+      <w:r>
+        <w:t>. Typically in games the binary moral choice system rewards players who make decisions which are thematically consistent with one of its two extremes.</w:t>
+      </w:r>
+      <w:r>
+        <w:t xml:space="preserve"> </w:t>
+      </w:r>
+      <w:r>
+        <w:t xml:space="preserve">In this regard Catherine fairs no differently as almost every decision the player makes outside of the tower-climbing gameplay is evaluated and influences the morality meter. Taking into account the game’s 8 endings, the most positive end states for Vincent are the ones in which the morality meter is further towards the extremes. This creates a clear incentive for players to make consistent decisions over those which are right for them at every instance, removing ambiguity and judging said players in the same breath. In a game which wants to be about </w:t>
+      </w:r>
+      <w:r>
+        <w:t>moral</w:t>
+      </w:r>
+      <w:r>
+        <w:t xml:space="preserve"> quandaries and players making up their own minds about a specific issue, the system becomes problematic and begins to undermine the point of having a philosophical tone in the first place.  </w:t>
       </w:r>
     </w:p>
     <w:p>
@@ -331,14 +352,41 @@
         </w:rPr>
       </w:pPr>
       <w:r>
-        <w:t>The support that the binary moral choice lends to the overall theme of growing up and making a choice does not feel intentional nor does it redeem the game from judging its players and shifting the player away from the thought which is at the heart of the choice-based approach it takes. If the game really wanted players to make a choice between Chaos and Order it could have just asked them to do it once instead of giving them access to an incentivized choice system.</w:t>
-      </w:r>
-      <w:r>
         <w:rPr>
           <w:b/>
         </w:rPr>
+        <w:t>[</w:t>
+      </w:r>
+      <w:r>
+        <w:rPr>
+          <w:b/>
+        </w:rPr>
+        <w:t>This section can be moved to the end of the story section as it combines gameplay and story</w:t>
+      </w:r>
+      <w:r>
+        <w:rPr>
+          <w:b/>
+        </w:rPr>
+        <w:t>]</w:t>
+      </w:r>
+    </w:p>
+    <w:p>
+      <w:pPr>
+        <w:rPr>
+          <w:b/>
+        </w:rPr>
+      </w:pPr>
+      <w:r>
+        <w:t>Despite the problems it causes for player behavior, the binary moral choice system does actually support the core theme of maturity through the emphasis on consistent decisions.</w:t>
+      </w:r>
+      <w:r>
         <w:t xml:space="preserve"> </w:t>
       </w:r>
+      <w:bookmarkStart w:id="0" w:name="_GoBack"/>
+      <w:bookmarkEnd w:id="0"/>
+      <w:r>
+        <w:t xml:space="preserve">It reserves the most positive endings for those who decide what they want and take steps towards reaching that. When coupled with the emphasis on speed and conclusive decision making from the gameplay, it becomes clear that Catherine just wants players to make a decision about the direction they want to take in life and to do it quickly. The one thing it appears to despise is what Vincent is in the opening, pusillanimous and immature. It seems to not care for people who waste time in indecision and half-hearted effort and as such it punishes them for only going half-way towards their goals. Whether the player chooses Catherine (Chaos), Katherine (Order) or neither, the game just wants the player to choose and go at it with everything they have. This is, what it seems to posit, is true maturity and ultimately what it expects the player, through Vincent, to learn. </w:t>
+      </w:r>
     </w:p>
     <w:p>
       <w:r>
@@ -348,11 +396,19 @@
         <w:t xml:space="preserve"> the core theme of maturity</w:t>
       </w:r>
       <w:r>
-        <w:t xml:space="preserve">. The overall the nightmare stages have an element of otherworldliness to them. The landing area of each nightmare stage resembles a church with the actual tower puzzles being accessed through a confessional which doubles as an elevator. Moreover the other men who appear in Vincent’s dreams are all represented as sheep while Vincent himself grows a pair of horns. The supernatural feeling is also advanced by the stages typically being associated with the afterlife and judgement. Particularly the earlier levels are linked with death and Hell, with the opening </w:t>
+        <w:t xml:space="preserve">. The overall the nightmare stages have an element of otherworldliness to them. The landing area of each nightmare stage resembles a church with the actual tower puzzles being accessed through a confessional which doubles as an elevator. Moreover the other men who appear in Vincent’s dreams are all represented as sheep while Vincent himself grows a pair of horns. The supernatural feeling is also advanced by the stages typically being associated with the afterlife and judgement. Particularly the earlier levels are linked with death and Hell, with the opening stage taking place in an area called the Cemetery and second in The Prison of Despair. As the player progress through nightmares, the settings change to a courthouse and ultimately move towards being associated with Heaven instead with the finals levels playing out in The Cathedral and The </w:t>
+      </w:r>
+      <w:proofErr w:type="spellStart"/>
+      <w:r>
+        <w:t>Empireo</w:t>
+      </w:r>
+      <w:proofErr w:type="spellEnd"/>
+      <w:r>
+        <w:t xml:space="preserve"> to </w:t>
       </w:r>
       <w:r>
         <w:lastRenderedPageBreak/>
-        <w:t>stage taking place in an area called the Cemetery and second in The Prison of Despair. As the player progress through nightmares, the settings change to a courthouse and ultimately move towards being associated with Heaven instead with the finals levels playing out in The Cathedral and The Empireo to represent Vincent’s journey of maturity. From this,</w:t>
+        <w:t>represent Vincent’s journey of maturity. From this,</w:t>
       </w:r>
       <w:r>
         <w:t xml:space="preserve"> purely aesthetic</w:t>
@@ -389,6 +445,159 @@
         </w:rPr>
         <w:t>Paul Cupido</w:t>
       </w:r>
+    </w:p>
+    <w:p>
+      <w:pPr>
+        <w:rPr>
+          <w:b/>
+          <w:u w:val="single"/>
+        </w:rPr>
+      </w:pPr>
+      <w:r>
+        <w:rPr>
+          <w:b/>
+          <w:u w:val="single"/>
+        </w:rPr>
+        <w:t>Notes</w:t>
+      </w:r>
+    </w:p>
+    <w:tbl>
+      <w:tblPr>
+        <w:tblStyle w:val="TableGrid"/>
+        <w:tblW w:w="0" w:type="auto"/>
+        <w:tblLook w:val="04A0" w:firstRow="1" w:lastRow="0" w:firstColumn="1" w:lastColumn="0" w:noHBand="0" w:noVBand="1"/>
+      </w:tblPr>
+      <w:tblGrid>
+        <w:gridCol w:w="1562"/>
+        <w:gridCol w:w="8014"/>
+      </w:tblGrid>
+      <w:tr>
+        <w:tc>
+          <w:tcPr>
+            <w:tcW w:w="1368" w:type="dxa"/>
+          </w:tcPr>
+          <w:p>
+            <w:pPr>
+              <w:rPr>
+                <w:b/>
+              </w:rPr>
+            </w:pPr>
+            <w:r>
+              <w:rPr>
+                <w:b/>
+              </w:rPr>
+              <w:t>Problem</w:t>
+            </w:r>
+          </w:p>
+        </w:tc>
+        <w:tc>
+          <w:tcPr>
+            <w:tcW w:w="8208" w:type="dxa"/>
+          </w:tcPr>
+          <w:p>
+            <w:pPr>
+              <w:rPr>
+                <w:b/>
+              </w:rPr>
+            </w:pPr>
+            <w:r>
+              <w:rPr>
+                <w:b/>
+              </w:rPr>
+              <w:t>Description</w:t>
+            </w:r>
+          </w:p>
+        </w:tc>
+      </w:tr>
+      <w:tr>
+        <w:tc>
+          <w:tcPr>
+            <w:tcW w:w="1368" w:type="dxa"/>
+          </w:tcPr>
+          <w:p>
+            <w:r>
+              <w:t>Controls</w:t>
+            </w:r>
+          </w:p>
+        </w:tc>
+        <w:tc>
+          <w:tcPr>
+            <w:tcW w:w="8208" w:type="dxa"/>
+          </w:tcPr>
+          <w:p>
+            <w:r>
+              <w:t xml:space="preserve">Mention the poor controls when climbing on the back side of a stage – changing an established controls set is bad and throws the players off their game. </w:t>
+            </w:r>
+          </w:p>
+        </w:tc>
+      </w:tr>
+      <w:tr>
+        <w:tc>
+          <w:tcPr>
+            <w:tcW w:w="1368" w:type="dxa"/>
+          </w:tcPr>
+          <w:p>
+            <w:r>
+              <w:t>Editing</w:t>
+            </w:r>
+          </w:p>
+        </w:tc>
+        <w:tc>
+          <w:tcPr>
+            <w:tcW w:w="8208" w:type="dxa"/>
+          </w:tcPr>
+          <w:p>
+            <w:r>
+              <w:t>Remove any unnecessary paragraphs</w:t>
+            </w:r>
+          </w:p>
+          <w:p>
+            <w:r>
+              <w:t>Avoid making suggestions about what the developers should and shouldn’</w:t>
+            </w:r>
+            <w:r>
+              <w:t xml:space="preserve">t include. </w:t>
+            </w:r>
+            <w:r>
+              <w:t>Comment on what is there instead.</w:t>
+            </w:r>
+          </w:p>
+        </w:tc>
+      </w:tr>
+      <w:tr>
+        <w:tc>
+          <w:tcPr>
+            <w:tcW w:w="1368" w:type="dxa"/>
+          </w:tcPr>
+          <w:p>
+            <w:r>
+              <w:t>Modularization</w:t>
+            </w:r>
+          </w:p>
+        </w:tc>
+        <w:tc>
+          <w:tcPr>
+            <w:tcW w:w="8208" w:type="dxa"/>
+          </w:tcPr>
+          <w:p>
+            <w:r>
+              <w:t>Break the review into sections which flow into one another. Information meant for each section must stay in that section and not be spread out over the entire review.</w:t>
+            </w:r>
+          </w:p>
+          <w:p>
+            <w:r>
+              <w:t>Intro -&gt; Summary -&gt; Gameplay -&gt; Narrative -&gt; Ludo-narrative connection -&gt; Presentation -&gt; Conclusion</w:t>
+            </w:r>
+          </w:p>
+        </w:tc>
+      </w:tr>
+    </w:tbl>
+    <w:p>
+      <w:pPr>
+        <w:rPr>
+          <w:b/>
+        </w:rPr>
+      </w:pPr>
     </w:p>
     <w:sectPr>
       <w:pgSz w:w="12240" w:h="15840"/>
@@ -1499,7 +1708,7 @@
 </file>
 
 <file path=customXml/itemProps1.xml><?xml version="1.0" encoding="utf-8"?>
-<ds:datastoreItem xmlns:ds="http://schemas.openxmlformats.org/officeDocument/2006/customXml" ds:itemID="{6A352C99-6E60-4946-89DB-BC97A12C20B9}">
+<ds:datastoreItem xmlns:ds="http://schemas.openxmlformats.org/officeDocument/2006/customXml" ds:itemID="{75212A05-E01A-41FA-B2BD-4AD69D02F460}">
   <ds:schemaRefs>
     <ds:schemaRef ds:uri="http://schemas.openxmlformats.org/officeDocument/2006/bibliography"/>
   </ds:schemaRefs>

</xml_diff>

<commit_message>
Made changes to the Catherine Review. Can merge the review with master now.
</commit_message>
<xml_diff>
--- a/review/Catherine (Review in progress).docx
+++ b/review/Catherine (Review in progress).docx
@@ -5,7 +5,6 @@
     <w:p>
       <w:pPr>
         <w:pStyle w:val="Title"/>
-        <w:jc w:val="center"/>
       </w:pPr>
       <w:r>
         <w:t>Catherine</w:t>
@@ -15,23 +14,20 @@
       </w:r>
     </w:p>
     <w:p>
+      <w:pPr>
+        <w:rPr>
+          <w:noProof/>
+        </w:rPr>
+      </w:pPr>
       <w:r>
         <w:rPr>
           <w:noProof/>
         </w:rPr>
         <w:drawing>
-          <wp:anchor distT="0" distB="0" distL="114300" distR="114300" simplePos="0" relativeHeight="251658240" behindDoc="1" locked="0" layoutInCell="1" allowOverlap="1" wp14:anchorId="6DF91095" wp14:editId="06FE0D42">
-            <wp:simplePos x="0" y="0"/>
-            <wp:positionH relativeFrom="column">
-              <wp:posOffset>685800</wp:posOffset>
-            </wp:positionH>
-            <wp:positionV relativeFrom="paragraph">
-              <wp:posOffset>24765</wp:posOffset>
-            </wp:positionV>
-            <wp:extent cx="4572000" cy="2857500"/>
+          <wp:inline distT="0" distB="0" distL="0" distR="0">
+            <wp:extent cx="5934075" cy="3790950"/>
             <wp:effectExtent l="0" t="0" r="0" b="0"/>
-            <wp:wrapSquare wrapText="bothSides"/>
-            <wp:docPr id="1" name="Picture 1" descr="C:\Users\The Paul Cupido\AppData\Local\Microsoft\Windows\INetCache\Content.Word\wallpaper_catherine_02.jpg"/>
+            <wp:docPr id="2" name="Picture 2" descr="C:\Users\The Paul Cupido\AppData\Local\Microsoft\Windows\INetCache\Content.Word\Catherine.png"/>
             <wp:cNvGraphicFramePr>
               <a:graphicFrameLocks xmlns:a="http://schemas.openxmlformats.org/drawingml/2006/main" noChangeAspect="1"/>
             </wp:cNvGraphicFramePr>
@@ -39,13 +35,13 @@
               <a:graphicData uri="http://schemas.openxmlformats.org/drawingml/2006/picture">
                 <pic:pic xmlns:pic="http://schemas.openxmlformats.org/drawingml/2006/picture">
                   <pic:nvPicPr>
-                    <pic:cNvPr id="0" name="Picture 2" descr="C:\Users\The Paul Cupido\AppData\Local\Microsoft\Windows\INetCache\Content.Word\wallpaper_catherine_02.jpg"/>
+                    <pic:cNvPr id="0" name="Picture 6" descr="C:\Users\The Paul Cupido\AppData\Local\Microsoft\Windows\INetCache\Content.Word\Catherine.png"/>
                     <pic:cNvPicPr>
                       <a:picLocks noChangeAspect="1" noChangeArrowheads="1"/>
                     </pic:cNvPicPr>
                   </pic:nvPicPr>
                   <pic:blipFill>
-                    <a:blip r:embed="rId6">
+                    <a:blip r:embed="rId8">
                       <a:extLst>
                         <a:ext uri="{28A0092B-C50C-407E-A947-70E740481C1C}">
                           <a14:useLocalDpi xmlns:a14="http://schemas.microsoft.com/office/drawing/2010/main" val="0"/>
@@ -60,7 +56,7 @@
                   <pic:spPr bwMode="auto">
                     <a:xfrm>
                       <a:off x="0" y="0"/>
-                      <a:ext cx="4572000" cy="2857500"/>
+                      <a:ext cx="5934075" cy="3790950"/>
                     </a:xfrm>
                     <a:prstGeom prst="rect">
                       <a:avLst/>
@@ -73,29 +69,11 @@
                 </pic:pic>
               </a:graphicData>
             </a:graphic>
-            <wp14:sizeRelH relativeFrom="page">
-              <wp14:pctWidth>0</wp14:pctWidth>
-            </wp14:sizeRelH>
-            <wp14:sizeRelV relativeFrom="page">
-              <wp14:pctHeight>0</wp14:pctHeight>
-            </wp14:sizeRelV>
-          </wp:anchor>
+          </wp:inline>
         </w:drawing>
       </w:r>
     </w:p>
     <w:p/>
-    <w:p/>
-    <w:p/>
-    <w:p/>
-    <w:p/>
-    <w:p/>
-    <w:p/>
-    <w:p/>
-    <w:p>
-      <w:pPr>
-        <w:jc w:val="both"/>
-      </w:pPr>
-    </w:p>
     <w:tbl>
       <w:tblPr>
         <w:tblStyle w:val="TableGrid"/>
@@ -118,7 +96,19 @@
               <w:rPr>
                 <w:b/>
               </w:rPr>
-              <w:t>Platform:</w:t>
+              <w:t>Platform</w:t>
+            </w:r>
+            <w:r>
+              <w:rPr>
+                <w:b/>
+              </w:rPr>
+              <w:t>(s)</w:t>
+            </w:r>
+            <w:r>
+              <w:rPr>
+                <w:b/>
+              </w:rPr>
+              <w:t>:</w:t>
             </w:r>
             <w:r>
               <w:t xml:space="preserve"> </w:t>
@@ -192,12 +182,12 @@
     </w:p>
     <w:p>
       <w:r>
+        <w:lastRenderedPageBreak/>
         <w:t xml:space="preserve">Catherine goes against the typical video game convention in that its central focus is on an ongoing relationship as opposed to the legions of the games that focus on the grandiosity of saving the world or preserving the status quo for some global organization or exacting vengeance on a powerful adversary. Yet despite a seemingly low-key plot, whose conflict really centers around 3 characters, it manages to find ambition within the mundanity of its subject matter using its puzzle sections and over-the-top anime art style to inject it with a greater sense of panache and scale than one would naively think could come from what amounts a domestic dispute.   </w:t>
       </w:r>
     </w:p>
     <w:p>
       <w:r>
-        <w:lastRenderedPageBreak/>
         <w:t>The player steps into the shoes of Vincent Brooks, a 32 year old engineer in a long-term relationship with a woman named Katherine. Just as Vincent begins feeling pressured by her when she hints at the prospects of marriage and parenthood, the woman of his dreams, named Catherine, comes barreling into his life to upset his established order. After a drunken night Vincent wakes up to find Catherine in his bed, prompting his anxiety over the situation to boil over and his nightmares to begin.</w:t>
       </w:r>
     </w:p>
@@ -248,16 +238,13 @@
     </w:p>
     <w:p>
       <w:r>
+        <w:lastRenderedPageBreak/>
         <w:t xml:space="preserve">As Catherine is a puzzle-game, gradually altering the factors that the player must keep track of will force them to calculate in a different way. It is necessary for the puzzles to evolve over time for the game to retain some challenge. This is a transition that must be handled with care. For the most part Catherine handles this well. Each block type is introduced in its own stage and bosses sometimes telegraph their attacks just before they happen so as to give the player a chance to avoid them. </w:t>
       </w:r>
     </w:p>
     <w:p>
       <w:r>
-        <w:t xml:space="preserve">It is the introduction of the indirect gameplay features that push Catherine’s puzzles into the territory of difficult and suggest more about the game’s expectations from the player. These include: the last level of blocks falling away at timed intervals, a score for each stage, an ever-decreasing combo meter -which </w:t>
-      </w:r>
-      <w:r>
-        <w:lastRenderedPageBreak/>
-        <w:t xml:space="preserve">resets when new level of blocks is reached- and items which help the player change the environment. The combo meter and score work together, as the combo multiplies the score thus creating an incentive for the player to move to new levels and to do it quickly. Adding to this the game grades the player after each tower based on their score. </w:t>
+        <w:t xml:space="preserve">It is the introduction of the indirect gameplay features that push Catherine’s puzzles into the territory of difficult and suggest more about the game’s expectations from the player. These include: the last level of blocks falling away at timed intervals, a score for each stage, an ever-decreasing combo meter -which resets when new level of blocks is reached- and items which help the player change the environment. The combo meter and score work together, as the combo multiplies the score thus creating an incentive for the player to move to new levels and to do it quickly. Adding to this the game grades the player after each tower based on their score. </w:t>
       </w:r>
     </w:p>
     <w:p>
@@ -302,6 +289,7 @@
     </w:p>
     <w:p>
       <w:r>
+        <w:lastRenderedPageBreak/>
         <w:t>The game furthers its thematic content and leverages off of the advantages afforded to it by the medium it occupies by using player choice. This choice boils down to making decisions for Vincent regarding his love life and answering questions on their own philosophy towards relationships. Moreover in each nightmare the player will help him answer questions in a confessional.</w:t>
       </w:r>
     </w:p>
@@ -312,37 +300,7 @@
     </w:p>
     <w:p>
       <w:r>
-        <w:lastRenderedPageBreak/>
         <w:t xml:space="preserve">There is a problem with the questions the game asks the player in that they [the questions] have an inconsistent quality to them, ranging from the thematically relevant: “Which is more cheating: an emotional affair or a [physical] fling?” to the silly “You must kiss one of these. Choose: A cephalopod-like alien or a beautiful corpse.” This kind of logical inconsistency drags the value of this system down and the game alongside it. </w:t>
-      </w:r>
-    </w:p>
-    <w:p>
-      <w:r>
-        <w:t>Like Mass Effect and Infamous before it, Catherine uses a binary moral choice system, where the player is able to make decisions which affect a morality meter acting as a scale veering between ‘Order’ on the one side to ‘Chaos’ on the other extreme. This is helps replay value while being</w:t>
-      </w:r>
-      <w:r>
-        <w:t xml:space="preserve"> a</w:t>
-      </w:r>
-      <w:r>
-        <w:t xml:space="preserve"> fundamentally problematic</w:t>
-      </w:r>
-      <w:r>
-        <w:t xml:space="preserve"> way of approaching morality</w:t>
-      </w:r>
-      <w:r>
-        <w:t>. Typically in games the binary moral choice system rewards players who make decisions which are thematically consistent with one of its two extremes.</w:t>
-      </w:r>
-      <w:r>
-        <w:t xml:space="preserve"> </w:t>
-      </w:r>
-      <w:r>
-        <w:t xml:space="preserve">In this regard Catherine fairs no differently as almost every decision the player makes outside of the tower-climbing gameplay is evaluated and influences the morality meter. Taking into account the game’s 8 endings, the most positive end states for Vincent are the ones in which the morality meter is further towards the extremes. This creates a clear incentive for players to make consistent decisions over those which are right for them at every instance, removing ambiguity and judging said players in the same breath. In a game which wants to be about </w:t>
-      </w:r>
-      <w:r>
-        <w:t>moral</w:t>
-      </w:r>
-      <w:r>
-        <w:t xml:space="preserve"> quandaries and players making up their own minds about a specific issue, the system becomes problematic and begins to undermine the point of having a philosophical tone in the first place.  </w:t>
       </w:r>
     </w:p>
     <w:p>
@@ -352,63 +310,84 @@
         </w:rPr>
       </w:pPr>
       <w:r>
+        <w:t>Like Mass Effect and Infamous before it, Catherine uses a binary moral choice system, where the player is able to make decisions which affect a morality meter acting as a scale veering between ‘Order’ on the one side to ‘Chaos’ on the other extreme. This is helps replay value while being</w:t>
+      </w:r>
+      <w:r>
+        <w:t xml:space="preserve"> a</w:t>
+      </w:r>
+      <w:r>
+        <w:t xml:space="preserve"> fundamentally problematic</w:t>
+      </w:r>
+      <w:r>
+        <w:t xml:space="preserve"> way of approaching morality</w:t>
+      </w:r>
+      <w:r>
+        <w:t>. Typically in games the binary moral choice system rewards players who make decisions which are thematically consistent with one of its two extremes.</w:t>
+      </w:r>
+      <w:r>
+        <w:t xml:space="preserve"> </w:t>
+      </w:r>
+      <w:r>
+        <w:t xml:space="preserve">In this regard Catherine fairs no differently as almost every decision the player makes outside of the tower-climbing gameplay is evaluated and influences the morality meter. Taking into account the game’s 8 endings, the most positive end states for Vincent are the ones in which the morality meter is further towards the extremes. This creates a clear incentive for players to make consistent decisions over those which are right for them at every instance, removing ambiguity and judging said players in the same breath. In a game which wants to be about </w:t>
+      </w:r>
+      <w:r>
+        <w:t>moral</w:t>
+      </w:r>
+      <w:r>
+        <w:t xml:space="preserve"> quandaries and players making up their own minds about a specific issue, the system becomes problematic and begins to undermine the point of having a philosophical tone in the first place.  </w:t>
+      </w:r>
+    </w:p>
+    <w:p>
+      <w:pPr>
         <w:rPr>
           <w:b/>
         </w:rPr>
-        <w:t>[</w:t>
-      </w:r>
-      <w:r>
-        <w:rPr>
-          <w:b/>
-        </w:rPr>
-        <w:t>This section can be moved to the end of the story section as it combines gameplay and story</w:t>
-      </w:r>
-      <w:r>
-        <w:rPr>
-          <w:b/>
-        </w:rPr>
-        <w:t>]</w:t>
-      </w:r>
-    </w:p>
-    <w:p>
-      <w:pPr>
-        <w:rPr>
-          <w:b/>
-        </w:rPr>
       </w:pPr>
       <w:r>
         <w:t>Despite the problems it causes for player behavior, the binary moral choice system does actually support the core theme of maturity through the emphasis on consistent decisions.</w:t>
       </w:r>
       <w:r>
-        <w:t xml:space="preserve"> </w:t>
+        <w:t xml:space="preserve"> It reserves the most positive endings for those who decide what they want and take steps towards reaching that. When coupled with the emphasis on speed and conclusive decision making from the gameplay, it becomes clear that Catherine just wants players to make a decision about the direction they want to take in life and to do it quickly. The one thing it appears to despise is what Vincent is in the opening, pusillanimous and immature. It seems to not care for people who waste time in indecision and half-hearted effort and as such it punishes them for only going half-way towards their goals. Whether the player chooses Catherine (Chaos), Katherine (Order) or neither, the game just wants the player to choose and go at it with everything they have. This is, what it seems to posit, is true maturity and ultimately what it expects the player, through Vincent, to learn. </w:t>
+      </w:r>
+    </w:p>
+    <w:p>
+      <w:r>
+        <w:t>The art design imbues another layer of meaning into the game by establishing the uncanny tone of the game while managing to further</w:t>
+      </w:r>
+      <w:r>
+        <w:t xml:space="preserve"> the core theme of maturity</w:t>
+      </w:r>
+      <w:r>
+        <w:t xml:space="preserve">. The overall the nightmare stages have an element of otherworldliness to them. The landing area of each nightmare stage resembles a church with the actual tower puzzles being accessed through a confessional which doubles as an elevator. Moreover the other men who </w:t>
+      </w:r>
+      <w:r>
+        <w:lastRenderedPageBreak/>
+        <w:t>appear in Vincent’s dreams are all represented as sheep while Vincent himself grows a pair of horns. The supernatural feeling is also advanced by the stages typically being associated with the afterlife and judgement. Particularly the earlier levels</w:t>
+      </w:r>
+      <w:r>
+        <w:t xml:space="preserve"> are linked with death and Hell</w:t>
+      </w:r>
+      <w:r>
+        <w:t xml:space="preserve"> with the opening stage taking place in an area called the Cemetery and second in The Prison of Despair. As the player progress through nightmares, the settings change to a courthouse and ultimately move towards being associated with Heaven instead with the finals levels playing out in The Cathedral and The </w:t>
+      </w:r>
+      <w:proofErr w:type="spellStart"/>
+      <w:r>
+        <w:t>Empire</w:t>
       </w:r>
       <w:bookmarkStart w:id="0" w:name="_GoBack"/>
       <w:bookmarkEnd w:id="0"/>
       <w:r>
-        <w:t xml:space="preserve">It reserves the most positive endings for those who decide what they want and take steps towards reaching that. When coupled with the emphasis on speed and conclusive decision making from the gameplay, it becomes clear that Catherine just wants players to make a decision about the direction they want to take in life and to do it quickly. The one thing it appears to despise is what Vincent is in the opening, pusillanimous and immature. It seems to not care for people who waste time in indecision and half-hearted effort and as such it punishes them for only going half-way towards their goals. Whether the player chooses Catherine (Chaos), Katherine (Order) or neither, the game just wants the player to choose and go at it with everything they have. This is, what it seems to posit, is true maturity and ultimately what it expects the player, through Vincent, to learn. </w:t>
-      </w:r>
-    </w:p>
-    <w:p>
-      <w:r>
-        <w:t>The art design imbues another layer of meaning into the game by establishing the uncanny tone of the game while managing to further</w:t>
-      </w:r>
-      <w:r>
-        <w:t xml:space="preserve"> the core theme of maturity</w:t>
-      </w:r>
-      <w:r>
-        <w:t xml:space="preserve">. The overall the nightmare stages have an element of otherworldliness to them. The landing area of each nightmare stage resembles a church with the actual tower puzzles being accessed through a confessional which doubles as an elevator. Moreover the other men who appear in Vincent’s dreams are all represented as sheep while Vincent himself grows a pair of horns. The supernatural feeling is also advanced by the stages typically being associated with the afterlife and judgement. Particularly the earlier levels are linked with death and Hell, with the opening stage taking place in an area called the Cemetery and second in The Prison of Despair. As the player progress through nightmares, the settings change to a courthouse and ultimately move towards being associated with Heaven instead with the finals levels playing out in The Cathedral and The </w:t>
-      </w:r>
-      <w:proofErr w:type="spellStart"/>
-      <w:r>
-        <w:t>Empireo</w:t>
+        <w:t>o</w:t>
       </w:r>
       <w:proofErr w:type="spellEnd"/>
       <w:r>
-        <w:t xml:space="preserve"> to </w:t>
-      </w:r>
-      <w:r>
-        <w:lastRenderedPageBreak/>
-        <w:t>represent Vincent’s journey of maturity. From this,</w:t>
+        <w:t xml:space="preserve"> t</w:t>
+      </w:r>
+      <w:r>
+        <w:t>o represent Vincent’s journey to</w:t>
+      </w:r>
+      <w:r>
+        <w:t xml:space="preserve"> maturity. From this,</w:t>
       </w:r>
       <w:r>
         <w:t xml:space="preserve"> purely aesthetic</w:t>
@@ -417,7 +396,13 @@
         <w:t>,</w:t>
       </w:r>
       <w:r>
-        <w:t xml:space="preserve"> perspective the game can be taken as an ascent out of hell</w:t>
+        <w:t xml:space="preserve"> perspective the game can be taken as an</w:t>
+      </w:r>
+      <w:r>
+        <w:t xml:space="preserve"> ascent out of H</w:t>
+      </w:r>
+      <w:r>
+        <w:t>ell</w:t>
       </w:r>
       <w:r>
         <w:t>.</w:t>
@@ -446,160 +431,9 @@
         <w:t>Paul Cupido</w:t>
       </w:r>
     </w:p>
-    <w:p>
-      <w:pPr>
-        <w:rPr>
-          <w:b/>
-          <w:u w:val="single"/>
-        </w:rPr>
-      </w:pPr>
-      <w:r>
-        <w:rPr>
-          <w:b/>
-          <w:u w:val="single"/>
-        </w:rPr>
-        <w:t>Notes</w:t>
-      </w:r>
-    </w:p>
-    <w:tbl>
-      <w:tblPr>
-        <w:tblStyle w:val="TableGrid"/>
-        <w:tblW w:w="0" w:type="auto"/>
-        <w:tblLook w:val="04A0" w:firstRow="1" w:lastRow="0" w:firstColumn="1" w:lastColumn="0" w:noHBand="0" w:noVBand="1"/>
-      </w:tblPr>
-      <w:tblGrid>
-        <w:gridCol w:w="1562"/>
-        <w:gridCol w:w="8014"/>
-      </w:tblGrid>
-      <w:tr>
-        <w:tc>
-          <w:tcPr>
-            <w:tcW w:w="1368" w:type="dxa"/>
-          </w:tcPr>
-          <w:p>
-            <w:pPr>
-              <w:rPr>
-                <w:b/>
-              </w:rPr>
-            </w:pPr>
-            <w:r>
-              <w:rPr>
-                <w:b/>
-              </w:rPr>
-              <w:t>Problem</w:t>
-            </w:r>
-          </w:p>
-        </w:tc>
-        <w:tc>
-          <w:tcPr>
-            <w:tcW w:w="8208" w:type="dxa"/>
-          </w:tcPr>
-          <w:p>
-            <w:pPr>
-              <w:rPr>
-                <w:b/>
-              </w:rPr>
-            </w:pPr>
-            <w:r>
-              <w:rPr>
-                <w:b/>
-              </w:rPr>
-              <w:t>Description</w:t>
-            </w:r>
-          </w:p>
-        </w:tc>
-      </w:tr>
-      <w:tr>
-        <w:tc>
-          <w:tcPr>
-            <w:tcW w:w="1368" w:type="dxa"/>
-          </w:tcPr>
-          <w:p>
-            <w:r>
-              <w:t>Controls</w:t>
-            </w:r>
-          </w:p>
-        </w:tc>
-        <w:tc>
-          <w:tcPr>
-            <w:tcW w:w="8208" w:type="dxa"/>
-          </w:tcPr>
-          <w:p>
-            <w:r>
-              <w:t xml:space="preserve">Mention the poor controls when climbing on the back side of a stage – changing an established controls set is bad and throws the players off their game. </w:t>
-            </w:r>
-          </w:p>
-        </w:tc>
-      </w:tr>
-      <w:tr>
-        <w:tc>
-          <w:tcPr>
-            <w:tcW w:w="1368" w:type="dxa"/>
-          </w:tcPr>
-          <w:p>
-            <w:r>
-              <w:t>Editing</w:t>
-            </w:r>
-          </w:p>
-        </w:tc>
-        <w:tc>
-          <w:tcPr>
-            <w:tcW w:w="8208" w:type="dxa"/>
-          </w:tcPr>
-          <w:p>
-            <w:r>
-              <w:t>Remove any unnecessary paragraphs</w:t>
-            </w:r>
-          </w:p>
-          <w:p>
-            <w:r>
-              <w:t>Avoid making suggestions about what the developers should and shouldn’</w:t>
-            </w:r>
-            <w:r>
-              <w:t xml:space="preserve">t include. </w:t>
-            </w:r>
-            <w:r>
-              <w:t>Comment on what is there instead.</w:t>
-            </w:r>
-          </w:p>
-        </w:tc>
-      </w:tr>
-      <w:tr>
-        <w:tc>
-          <w:tcPr>
-            <w:tcW w:w="1368" w:type="dxa"/>
-          </w:tcPr>
-          <w:p>
-            <w:r>
-              <w:t>Modularization</w:t>
-            </w:r>
-          </w:p>
-        </w:tc>
-        <w:tc>
-          <w:tcPr>
-            <w:tcW w:w="8208" w:type="dxa"/>
-          </w:tcPr>
-          <w:p>
-            <w:r>
-              <w:t>Break the review into sections which flow into one another. Information meant for each section must stay in that section and not be spread out over the entire review.</w:t>
-            </w:r>
-          </w:p>
-          <w:p>
-            <w:r>
-              <w:t>Intro -&gt; Summary -&gt; Gameplay -&gt; Narrative -&gt; Ludo-narrative connection -&gt; Presentation -&gt; Conclusion</w:t>
-            </w:r>
-          </w:p>
-        </w:tc>
-      </w:tr>
-    </w:tbl>
-    <w:p>
-      <w:pPr>
-        <w:rPr>
-          <w:b/>
-        </w:rPr>
-      </w:pPr>
-    </w:p>
     <w:sectPr>
+      <w:headerReference w:type="default" r:id="rId9"/>
+      <w:footerReference w:type="default" r:id="rId10"/>
       <w:pgSz w:w="12240" w:h="15840"/>
       <w:pgMar w:top="1440" w:right="1440" w:bottom="1440" w:left="1440" w:header="720" w:footer="720" w:gutter="0"/>
       <w:cols w:space="720"/>
@@ -609,9 +443,183 @@
 </w:document>
 </file>
 
+<file path=word/endnotes.xml><?xml version="1.0" encoding="utf-8"?>
+<w:endnotes xmlns:wpc="http://schemas.microsoft.com/office/word/2010/wordprocessingCanvas" xmlns:mc="http://schemas.openxmlformats.org/markup-compatibility/2006" xmlns:o="urn:schemas-microsoft-com:office:office" xmlns:r="http://schemas.openxmlformats.org/officeDocument/2006/relationships" xmlns:m="http://schemas.openxmlformats.org/officeDocument/2006/math" xmlns:v="urn:schemas-microsoft-com:vml" xmlns:wp14="http://schemas.microsoft.com/office/word/2010/wordprocessingDrawing" xmlns:wp="http://schemas.openxmlformats.org/drawingml/2006/wordprocessingDrawing" xmlns:w10="urn:schemas-microsoft-com:office:word" xmlns:w="http://schemas.openxmlformats.org/wordprocessingml/2006/main" xmlns:w14="http://schemas.microsoft.com/office/word/2010/wordml" xmlns:w15="http://schemas.microsoft.com/office/word/2012/wordml" xmlns:wpg="http://schemas.microsoft.com/office/word/2010/wordprocessingGroup" xmlns:wpi="http://schemas.microsoft.com/office/word/2010/wordprocessingInk" xmlns:wne="http://schemas.microsoft.com/office/word/2006/wordml" xmlns:wps="http://schemas.microsoft.com/office/word/2010/wordprocessingShape" mc:Ignorable="w14 w15 wp14">
+  <w:endnote w:type="separator" w:id="-1">
+    <w:p>
+      <w:pPr>
+        <w:spacing w:after="0" w:line="240" w:lineRule="auto"/>
+      </w:pPr>
+      <w:r>
+        <w:separator/>
+      </w:r>
+    </w:p>
+  </w:endnote>
+  <w:endnote w:type="continuationSeparator" w:id="0">
+    <w:p>
+      <w:pPr>
+        <w:spacing w:after="0" w:line="240" w:lineRule="auto"/>
+      </w:pPr>
+      <w:r>
+        <w:continuationSeparator/>
+      </w:r>
+    </w:p>
+  </w:endnote>
+</w:endnotes>
+</file>
+
+<file path=word/footer1.xml><?xml version="1.0" encoding="utf-8"?>
+<w:ftr xmlns:wpc="http://schemas.microsoft.com/office/word/2010/wordprocessingCanvas" xmlns:mc="http://schemas.openxmlformats.org/markup-compatibility/2006" xmlns:o="urn:schemas-microsoft-com:office:office" xmlns:r="http://schemas.openxmlformats.org/officeDocument/2006/relationships" xmlns:m="http://schemas.openxmlformats.org/officeDocument/2006/math" xmlns:v="urn:schemas-microsoft-com:vml" xmlns:wp14="http://schemas.microsoft.com/office/word/2010/wordprocessingDrawing" xmlns:wp="http://schemas.openxmlformats.org/drawingml/2006/wordprocessingDrawing" xmlns:w10="urn:schemas-microsoft-com:office:word" xmlns:w="http://schemas.openxmlformats.org/wordprocessingml/2006/main" xmlns:w14="http://schemas.microsoft.com/office/word/2010/wordml" xmlns:w15="http://schemas.microsoft.com/office/word/2012/wordml" xmlns:wpg="http://schemas.microsoft.com/office/word/2010/wordprocessingGroup" xmlns:wpi="http://schemas.microsoft.com/office/word/2010/wordprocessingInk" xmlns:wne="http://schemas.microsoft.com/office/word/2006/wordml" xmlns:wps="http://schemas.microsoft.com/office/word/2010/wordprocessingShape" mc:Ignorable="w14 w15 wp14">
+  <w:sdt>
+    <w:sdtPr>
+      <w:id w:val="1773356433"/>
+      <w:docPartObj>
+        <w:docPartGallery w:val="Page Numbers (Bottom of Page)"/>
+        <w:docPartUnique/>
+      </w:docPartObj>
+    </w:sdtPr>
+    <w:sdtEndPr>
+      <w:rPr>
+        <w:color w:val="7F7F7F" w:themeColor="background1" w:themeShade="7F"/>
+        <w:spacing w:val="60"/>
+      </w:rPr>
+    </w:sdtEndPr>
+    <w:sdtContent>
+      <w:p>
+        <w:pPr>
+          <w:pStyle w:val="Footer"/>
+          <w:pBdr>
+            <w:top w:val="single" w:sz="4" w:space="1" w:color="D9D9D9" w:themeColor="background1" w:themeShade="D9"/>
+          </w:pBdr>
+          <w:rPr>
+            <w:b/>
+            <w:bCs/>
+          </w:rPr>
+        </w:pPr>
+        <w:r>
+          <w:fldChar w:fldCharType="begin"/>
+        </w:r>
+        <w:r>
+          <w:instrText xml:space="preserve"> PAGE   \* MERGEFORMAT </w:instrText>
+        </w:r>
+        <w:r>
+          <w:fldChar w:fldCharType="separate"/>
+        </w:r>
+        <w:r>
+          <w:rPr>
+            <w:b/>
+            <w:bCs/>
+            <w:noProof/>
+          </w:rPr>
+          <w:t>3</w:t>
+        </w:r>
+        <w:r>
+          <w:rPr>
+            <w:b/>
+            <w:bCs/>
+            <w:noProof/>
+          </w:rPr>
+          <w:fldChar w:fldCharType="end"/>
+        </w:r>
+        <w:r>
+          <w:rPr>
+            <w:b/>
+            <w:bCs/>
+          </w:rPr>
+          <w:t xml:space="preserve"> | </w:t>
+        </w:r>
+        <w:r>
+          <w:rPr>
+            <w:color w:val="7F7F7F" w:themeColor="background1" w:themeShade="7F"/>
+            <w:spacing w:val="60"/>
+          </w:rPr>
+          <w:t>Paul Cupido</w:t>
+        </w:r>
+      </w:p>
+    </w:sdtContent>
+  </w:sdt>
+  <w:p>
+    <w:pPr>
+      <w:pStyle w:val="Footer"/>
+    </w:pPr>
+  </w:p>
+</w:ftr>
+</file>
+
+<file path=word/footnotes.xml><?xml version="1.0" encoding="utf-8"?>
+<w:footnotes xmlns:wpc="http://schemas.microsoft.com/office/word/2010/wordprocessingCanvas" xmlns:mc="http://schemas.openxmlformats.org/markup-compatibility/2006" xmlns:o="urn:schemas-microsoft-com:office:office" xmlns:r="http://schemas.openxmlformats.org/officeDocument/2006/relationships" xmlns:m="http://schemas.openxmlformats.org/officeDocument/2006/math" xmlns:v="urn:schemas-microsoft-com:vml" xmlns:wp14="http://schemas.microsoft.com/office/word/2010/wordprocessingDrawing" xmlns:wp="http://schemas.openxmlformats.org/drawingml/2006/wordprocessingDrawing" xmlns:w10="urn:schemas-microsoft-com:office:word" xmlns:w="http://schemas.openxmlformats.org/wordprocessingml/2006/main" xmlns:w14="http://schemas.microsoft.com/office/word/2010/wordml" xmlns:w15="http://schemas.microsoft.com/office/word/2012/wordml" xmlns:wpg="http://schemas.microsoft.com/office/word/2010/wordprocessingGroup" xmlns:wpi="http://schemas.microsoft.com/office/word/2010/wordprocessingInk" xmlns:wne="http://schemas.microsoft.com/office/word/2006/wordml" xmlns:wps="http://schemas.microsoft.com/office/word/2010/wordprocessingShape" mc:Ignorable="w14 w15 wp14">
+  <w:footnote w:type="separator" w:id="-1">
+    <w:p>
+      <w:pPr>
+        <w:spacing w:after="0" w:line="240" w:lineRule="auto"/>
+      </w:pPr>
+      <w:r>
+        <w:separator/>
+      </w:r>
+    </w:p>
+  </w:footnote>
+  <w:footnote w:type="continuationSeparator" w:id="0">
+    <w:p>
+      <w:pPr>
+        <w:spacing w:after="0" w:line="240" w:lineRule="auto"/>
+      </w:pPr>
+      <w:r>
+        <w:continuationSeparator/>
+      </w:r>
+    </w:p>
+  </w:footnote>
+</w:footnotes>
+</file>
+
+<file path=word/header1.xml><?xml version="1.0" encoding="utf-8"?>
+<w:hdr xmlns:wpc="http://schemas.microsoft.com/office/word/2010/wordprocessingCanvas" xmlns:mc="http://schemas.openxmlformats.org/markup-compatibility/2006" xmlns:o="urn:schemas-microsoft-com:office:office" xmlns:r="http://schemas.openxmlformats.org/officeDocument/2006/relationships" xmlns:m="http://schemas.openxmlformats.org/officeDocument/2006/math" xmlns:v="urn:schemas-microsoft-com:vml" xmlns:wp14="http://schemas.microsoft.com/office/word/2010/wordprocessingDrawing" xmlns:wp="http://schemas.openxmlformats.org/drawingml/2006/wordprocessingDrawing" xmlns:w10="urn:schemas-microsoft-com:office:word" xmlns:w="http://schemas.openxmlformats.org/wordprocessingml/2006/main" xmlns:w14="http://schemas.microsoft.com/office/word/2010/wordml" xmlns:w15="http://schemas.microsoft.com/office/word/2012/wordml" xmlns:wpg="http://schemas.microsoft.com/office/word/2010/wordprocessingGroup" xmlns:wpi="http://schemas.microsoft.com/office/word/2010/wordprocessingInk" xmlns:wne="http://schemas.microsoft.com/office/word/2006/wordml" xmlns:wps="http://schemas.microsoft.com/office/word/2010/wordprocessingShape" mc:Ignorable="w14 w15 wp14">
+  <w:sdt>
+    <w:sdtPr>
+      <w:id w:val="-555467933"/>
+      <w:docPartObj>
+        <w:docPartGallery w:val="Page Numbers (Top of Page)"/>
+        <w:docPartUnique/>
+      </w:docPartObj>
+    </w:sdtPr>
+    <w:sdtEndPr>
+      <w:rPr>
+        <w:color w:val="7F7F7F" w:themeColor="background1" w:themeShade="7F"/>
+        <w:spacing w:val="60"/>
+      </w:rPr>
+    </w:sdtEndPr>
+    <w:sdtContent>
+      <w:p>
+        <w:pPr>
+          <w:pStyle w:val="Header"/>
+          <w:pBdr>
+            <w:bottom w:val="single" w:sz="4" w:space="0" w:color="D9D9D9" w:themeColor="background1" w:themeShade="D9"/>
+          </w:pBdr>
+          <w:rPr>
+            <w:b/>
+            <w:bCs/>
+          </w:rPr>
+        </w:pPr>
+        <w:r>
+          <w:rPr>
+            <w:color w:val="7F7F7F" w:themeColor="background1" w:themeShade="7F"/>
+            <w:spacing w:val="60"/>
+          </w:rPr>
+          <w:t>Catherine (PS3, 360)</w:t>
+        </w:r>
+      </w:p>
+    </w:sdtContent>
+  </w:sdt>
+  <w:p>
+    <w:pPr>
+      <w:pStyle w:val="Header"/>
+    </w:pPr>
+  </w:p>
+</w:hdr>
+</file>
+
 <file path=word/numbering.xml><?xml version="1.0" encoding="utf-8"?>
 <w:numbering xmlns:wpc="http://schemas.microsoft.com/office/word/2010/wordprocessingCanvas" xmlns:mc="http://schemas.openxmlformats.org/markup-compatibility/2006" xmlns:o="urn:schemas-microsoft-com:office:office" xmlns:r="http://schemas.openxmlformats.org/officeDocument/2006/relationships" xmlns:m="http://schemas.openxmlformats.org/officeDocument/2006/math" xmlns:v="urn:schemas-microsoft-com:vml" xmlns:wp14="http://schemas.microsoft.com/office/word/2010/wordprocessingDrawing" xmlns:wp="http://schemas.openxmlformats.org/drawingml/2006/wordprocessingDrawing" xmlns:w10="urn:schemas-microsoft-com:office:word" xmlns:w="http://schemas.openxmlformats.org/wordprocessingml/2006/main" xmlns:w14="http://schemas.microsoft.com/office/word/2010/wordml" xmlns:w15="http://schemas.microsoft.com/office/word/2012/wordml" xmlns:wpg="http://schemas.microsoft.com/office/word/2010/wordprocessingGroup" xmlns:wpi="http://schemas.microsoft.com/office/word/2010/wordprocessingInk" xmlns:wne="http://schemas.microsoft.com/office/word/2006/wordml" xmlns:wps="http://schemas.microsoft.com/office/word/2010/wordprocessingShape" mc:Ignorable="w14 w15 wp14">
-  <w:abstractNum w:abstractNumId="0">
+  <w:abstractNum w:abstractNumId="0" w15:restartNumberingAfterBreak="0">
     <w:nsid w:val="7B054FFB"/>
     <w:multiLevelType w:val="hybridMultilevel"/>
     <w:tmpl w:val="CC103072"/>
@@ -723,7 +731,7 @@
       </w:rPr>
     </w:lvl>
   </w:abstractNum>
-  <w:abstractNum w:abstractNumId="1">
+  <w:abstractNum w:abstractNumId="1" w15:restartNumberingAfterBreak="0">
     <w:nsid w:val="7C1165B5"/>
     <w:multiLevelType w:val="hybridMultilevel"/>
     <w:tmpl w:val="CF40844A"/>
@@ -850,14 +858,14 @@
     <w:rPrDefault>
       <w:rPr>
         <w:rFonts w:asciiTheme="minorHAnsi" w:eastAsiaTheme="minorEastAsia" w:hAnsiTheme="minorHAnsi" w:cstheme="minorBidi"/>
-        <w:sz w:val="22"/>
-        <w:szCs w:val="22"/>
+        <w:sz w:val="21"/>
+        <w:szCs w:val="21"/>
         <w:lang w:val="en-US" w:eastAsia="en-US" w:bidi="ar-SA"/>
       </w:rPr>
     </w:rPrDefault>
     <w:pPrDefault>
       <w:pPr>
-        <w:spacing w:after="200" w:line="276" w:lineRule="auto"/>
+        <w:spacing w:after="160" w:line="300" w:lineRule="auto"/>
       </w:pPr>
     </w:pPrDefault>
   </w:docDefaults>
@@ -1237,7 +1245,7 @@
   <w:style w:type="paragraph" w:default="1" w:styleId="Normal">
     <w:name w:val="Normal"/>
     <w:qFormat/>
-    <w:rsid w:val="00153F8F"/>
+    <w:rsid w:val="00B201D5"/>
   </w:style>
   <w:style w:type="paragraph" w:styleId="Heading1">
     <w:name w:val="heading 1"/>
@@ -1246,20 +1254,19 @@
     <w:link w:val="Heading1Char"/>
     <w:uiPriority w:val="9"/>
     <w:qFormat/>
-    <w:rsid w:val="000155F4"/>
+    <w:rsid w:val="00B201D5"/>
     <w:pPr>
       <w:keepNext/>
       <w:keepLines/>
-      <w:spacing w:before="480" w:after="0"/>
+      <w:spacing w:before="320" w:after="80" w:line="240" w:lineRule="auto"/>
+      <w:jc w:val="center"/>
       <w:outlineLvl w:val="0"/>
     </w:pPr>
     <w:rPr>
       <w:rFonts w:asciiTheme="majorHAnsi" w:eastAsiaTheme="majorEastAsia" w:hAnsiTheme="majorHAnsi" w:cstheme="majorBidi"/>
-      <w:b/>
-      <w:bCs/>
-      <w:color w:val="365F91" w:themeColor="accent1" w:themeShade="BF"/>
-      <w:sz w:val="28"/>
-      <w:szCs w:val="28"/>
+      <w:color w:val="2E74B5" w:themeColor="accent1" w:themeShade="BF"/>
+      <w:sz w:val="40"/>
+      <w:szCs w:val="40"/>
     </w:rPr>
   </w:style>
   <w:style w:type="paragraph" w:styleId="Heading2">
@@ -1270,18 +1277,179 @@
     <w:uiPriority w:val="9"/>
     <w:unhideWhenUsed/>
     <w:qFormat/>
-    <w:rsid w:val="000D60E5"/>
+    <w:rsid w:val="00B201D5"/>
+    <w:pPr>
+      <w:keepNext/>
+      <w:keepLines/>
+      <w:spacing w:before="160" w:after="40" w:line="240" w:lineRule="auto"/>
+      <w:jc w:val="center"/>
+      <w:outlineLvl w:val="1"/>
+    </w:pPr>
+    <w:rPr>
+      <w:rFonts w:asciiTheme="majorHAnsi" w:eastAsiaTheme="majorEastAsia" w:hAnsiTheme="majorHAnsi" w:cstheme="majorBidi"/>
+      <w:sz w:val="32"/>
+      <w:szCs w:val="32"/>
+    </w:rPr>
+  </w:style>
+  <w:style w:type="paragraph" w:styleId="Heading3">
+    <w:name w:val="heading 3"/>
+    <w:basedOn w:val="Normal"/>
+    <w:next w:val="Normal"/>
+    <w:link w:val="Heading3Char"/>
+    <w:uiPriority w:val="9"/>
+    <w:semiHidden/>
+    <w:unhideWhenUsed/>
+    <w:qFormat/>
+    <w:rsid w:val="00B201D5"/>
+    <w:pPr>
+      <w:keepNext/>
+      <w:keepLines/>
+      <w:spacing w:before="160" w:after="0" w:line="240" w:lineRule="auto"/>
+      <w:outlineLvl w:val="2"/>
+    </w:pPr>
+    <w:rPr>
+      <w:rFonts w:asciiTheme="majorHAnsi" w:eastAsiaTheme="majorEastAsia" w:hAnsiTheme="majorHAnsi" w:cstheme="majorBidi"/>
+      <w:sz w:val="32"/>
+      <w:szCs w:val="32"/>
+    </w:rPr>
+  </w:style>
+  <w:style w:type="paragraph" w:styleId="Heading4">
+    <w:name w:val="heading 4"/>
+    <w:basedOn w:val="Normal"/>
+    <w:next w:val="Normal"/>
+    <w:link w:val="Heading4Char"/>
+    <w:uiPriority w:val="9"/>
+    <w:semiHidden/>
+    <w:unhideWhenUsed/>
+    <w:qFormat/>
+    <w:rsid w:val="00B201D5"/>
+    <w:pPr>
+      <w:keepNext/>
+      <w:keepLines/>
+      <w:spacing w:before="80" w:after="0"/>
+      <w:outlineLvl w:val="3"/>
+    </w:pPr>
+    <w:rPr>
+      <w:rFonts w:asciiTheme="majorHAnsi" w:eastAsiaTheme="majorEastAsia" w:hAnsiTheme="majorHAnsi" w:cstheme="majorBidi"/>
+      <w:i/>
+      <w:iCs/>
+      <w:sz w:val="30"/>
+      <w:szCs w:val="30"/>
+    </w:rPr>
+  </w:style>
+  <w:style w:type="paragraph" w:styleId="Heading5">
+    <w:name w:val="heading 5"/>
+    <w:basedOn w:val="Normal"/>
+    <w:next w:val="Normal"/>
+    <w:link w:val="Heading5Char"/>
+    <w:uiPriority w:val="9"/>
+    <w:semiHidden/>
+    <w:unhideWhenUsed/>
+    <w:qFormat/>
+    <w:rsid w:val="00B201D5"/>
     <w:pPr>
       <w:keepNext/>
       <w:keepLines/>
       <w:spacing w:before="40" w:after="0"/>
-      <w:outlineLvl w:val="1"/>
+      <w:outlineLvl w:val="4"/>
     </w:pPr>
     <w:rPr>
       <w:rFonts w:asciiTheme="majorHAnsi" w:eastAsiaTheme="majorEastAsia" w:hAnsiTheme="majorHAnsi" w:cstheme="majorBidi"/>
-      <w:color w:val="365F91" w:themeColor="accent1" w:themeShade="BF"/>
+      <w:sz w:val="28"/>
+      <w:szCs w:val="28"/>
+    </w:rPr>
+  </w:style>
+  <w:style w:type="paragraph" w:styleId="Heading6">
+    <w:name w:val="heading 6"/>
+    <w:basedOn w:val="Normal"/>
+    <w:next w:val="Normal"/>
+    <w:link w:val="Heading6Char"/>
+    <w:uiPriority w:val="9"/>
+    <w:semiHidden/>
+    <w:unhideWhenUsed/>
+    <w:qFormat/>
+    <w:rsid w:val="00B201D5"/>
+    <w:pPr>
+      <w:keepNext/>
+      <w:keepLines/>
+      <w:spacing w:before="40" w:after="0"/>
+      <w:outlineLvl w:val="5"/>
+    </w:pPr>
+    <w:rPr>
+      <w:rFonts w:asciiTheme="majorHAnsi" w:eastAsiaTheme="majorEastAsia" w:hAnsiTheme="majorHAnsi" w:cstheme="majorBidi"/>
+      <w:i/>
+      <w:iCs/>
       <w:sz w:val="26"/>
       <w:szCs w:val="26"/>
+    </w:rPr>
+  </w:style>
+  <w:style w:type="paragraph" w:styleId="Heading7">
+    <w:name w:val="heading 7"/>
+    <w:basedOn w:val="Normal"/>
+    <w:next w:val="Normal"/>
+    <w:link w:val="Heading7Char"/>
+    <w:uiPriority w:val="9"/>
+    <w:semiHidden/>
+    <w:unhideWhenUsed/>
+    <w:qFormat/>
+    <w:rsid w:val="00B201D5"/>
+    <w:pPr>
+      <w:keepNext/>
+      <w:keepLines/>
+      <w:spacing w:before="40" w:after="0"/>
+      <w:outlineLvl w:val="6"/>
+    </w:pPr>
+    <w:rPr>
+      <w:rFonts w:asciiTheme="majorHAnsi" w:eastAsiaTheme="majorEastAsia" w:hAnsiTheme="majorHAnsi" w:cstheme="majorBidi"/>
+      <w:sz w:val="24"/>
+      <w:szCs w:val="24"/>
+    </w:rPr>
+  </w:style>
+  <w:style w:type="paragraph" w:styleId="Heading8">
+    <w:name w:val="heading 8"/>
+    <w:basedOn w:val="Normal"/>
+    <w:next w:val="Normal"/>
+    <w:link w:val="Heading8Char"/>
+    <w:uiPriority w:val="9"/>
+    <w:semiHidden/>
+    <w:unhideWhenUsed/>
+    <w:qFormat/>
+    <w:rsid w:val="00B201D5"/>
+    <w:pPr>
+      <w:keepNext/>
+      <w:keepLines/>
+      <w:spacing w:before="40" w:after="0"/>
+      <w:outlineLvl w:val="7"/>
+    </w:pPr>
+    <w:rPr>
+      <w:rFonts w:asciiTheme="majorHAnsi" w:eastAsiaTheme="majorEastAsia" w:hAnsiTheme="majorHAnsi" w:cstheme="majorBidi"/>
+      <w:i/>
+      <w:iCs/>
+      <w:sz w:val="22"/>
+      <w:szCs w:val="22"/>
+    </w:rPr>
+  </w:style>
+  <w:style w:type="paragraph" w:styleId="Heading9">
+    <w:name w:val="heading 9"/>
+    <w:basedOn w:val="Normal"/>
+    <w:next w:val="Normal"/>
+    <w:link w:val="Heading9Char"/>
+    <w:uiPriority w:val="9"/>
+    <w:semiHidden/>
+    <w:unhideWhenUsed/>
+    <w:qFormat/>
+    <w:rsid w:val="00B201D5"/>
+    <w:pPr>
+      <w:keepNext/>
+      <w:keepLines/>
+      <w:spacing w:before="40" w:after="0"/>
+      <w:outlineLvl w:val="8"/>
+    </w:pPr>
+    <w:rPr>
+      <w:b/>
+      <w:bCs/>
+      <w:i/>
+      <w:iCs/>
     </w:rPr>
   </w:style>
   <w:style w:type="character" w:default="1" w:styleId="DefaultParagraphFont">
@@ -1316,14 +1484,12 @@
     <w:basedOn w:val="DefaultParagraphFont"/>
     <w:link w:val="Heading1"/>
     <w:uiPriority w:val="9"/>
-    <w:rsid w:val="000155F4"/>
+    <w:rsid w:val="00B201D5"/>
     <w:rPr>
       <w:rFonts w:asciiTheme="majorHAnsi" w:eastAsiaTheme="majorEastAsia" w:hAnsiTheme="majorHAnsi" w:cstheme="majorBidi"/>
-      <w:b/>
-      <w:bCs/>
-      <w:color w:val="365F91" w:themeColor="accent1" w:themeShade="BF"/>
-      <w:sz w:val="28"/>
-      <w:szCs w:val="28"/>
+      <w:color w:val="2E74B5" w:themeColor="accent1" w:themeShade="BF"/>
+      <w:sz w:val="40"/>
+      <w:szCs w:val="40"/>
     </w:rPr>
   </w:style>
   <w:style w:type="paragraph" w:styleId="ListParagraph">
@@ -1344,17 +1510,23 @@
     <w:link w:val="TitleChar"/>
     <w:uiPriority w:val="10"/>
     <w:qFormat/>
-    <w:rsid w:val="000D60E5"/>
+    <w:rsid w:val="00B201D5"/>
     <w:pPr>
-      <w:spacing w:after="0" w:line="240" w:lineRule="auto"/>
+      <w:pBdr>
+        <w:top w:val="single" w:sz="6" w:space="8" w:color="A5A5A5" w:themeColor="accent3"/>
+        <w:bottom w:val="single" w:sz="6" w:space="8" w:color="A5A5A5" w:themeColor="accent3"/>
+      </w:pBdr>
+      <w:spacing w:after="400" w:line="240" w:lineRule="auto"/>
       <w:contextualSpacing/>
+      <w:jc w:val="center"/>
     </w:pPr>
     <w:rPr>
       <w:rFonts w:asciiTheme="majorHAnsi" w:eastAsiaTheme="majorEastAsia" w:hAnsiTheme="majorHAnsi" w:cstheme="majorBidi"/>
-      <w:spacing w:val="-10"/>
-      <w:kern w:val="28"/>
-      <w:sz w:val="56"/>
-      <w:szCs w:val="56"/>
+      <w:caps/>
+      <w:color w:val="44546A" w:themeColor="text2"/>
+      <w:spacing w:val="30"/>
+      <w:sz w:val="72"/>
+      <w:szCs w:val="72"/>
     </w:rPr>
   </w:style>
   <w:style w:type="character" w:customStyle="1" w:styleId="TitleChar">
@@ -1362,13 +1534,14 @@
     <w:basedOn w:val="DefaultParagraphFont"/>
     <w:link w:val="Title"/>
     <w:uiPriority w:val="10"/>
-    <w:rsid w:val="000D60E5"/>
+    <w:rsid w:val="00B201D5"/>
     <w:rPr>
       <w:rFonts w:asciiTheme="majorHAnsi" w:eastAsiaTheme="majorEastAsia" w:hAnsiTheme="majorHAnsi" w:cstheme="majorBidi"/>
-      <w:spacing w:val="-10"/>
-      <w:kern w:val="28"/>
-      <w:sz w:val="56"/>
-      <w:szCs w:val="56"/>
+      <w:caps/>
+      <w:color w:val="44546A" w:themeColor="text2"/>
+      <w:spacing w:val="30"/>
+      <w:sz w:val="72"/>
+      <w:szCs w:val="72"/>
     </w:rPr>
   </w:style>
   <w:style w:type="character" w:customStyle="1" w:styleId="Heading2Char">
@@ -1376,12 +1549,11 @@
     <w:basedOn w:val="DefaultParagraphFont"/>
     <w:link w:val="Heading2"/>
     <w:uiPriority w:val="9"/>
-    <w:rsid w:val="000D60E5"/>
+    <w:rsid w:val="00B201D5"/>
     <w:rPr>
       <w:rFonts w:asciiTheme="majorHAnsi" w:eastAsiaTheme="majorEastAsia" w:hAnsiTheme="majorHAnsi" w:cstheme="majorBidi"/>
-      <w:color w:val="365F91" w:themeColor="accent1" w:themeShade="BF"/>
-      <w:sz w:val="26"/>
-      <w:szCs w:val="26"/>
+      <w:sz w:val="32"/>
+      <w:szCs w:val="32"/>
     </w:rPr>
   </w:style>
   <w:style w:type="character" w:styleId="IntenseReference">
@@ -1389,13 +1561,15 @@
     <w:basedOn w:val="DefaultParagraphFont"/>
     <w:uiPriority w:val="32"/>
     <w:qFormat/>
-    <w:rsid w:val="000D60E5"/>
+    <w:rsid w:val="00B201D5"/>
     <w:rPr>
       <w:b/>
       <w:bCs/>
+      <w:caps w:val="0"/>
       <w:smallCaps/>
-      <w:color w:val="4F81BD" w:themeColor="accent1"/>
-      <w:spacing w:val="5"/>
+      <w:color w:val="auto"/>
+      <w:spacing w:val="0"/>
+      <w:u w:val="single"/>
     </w:rPr>
   </w:style>
   <w:style w:type="table" w:styleId="TableGrid">
@@ -1417,6 +1591,369 @@
       </w:tblBorders>
     </w:tblPr>
   </w:style>
+  <w:style w:type="character" w:customStyle="1" w:styleId="Heading3Char">
+    <w:name w:val="Heading 3 Char"/>
+    <w:basedOn w:val="DefaultParagraphFont"/>
+    <w:link w:val="Heading3"/>
+    <w:uiPriority w:val="9"/>
+    <w:semiHidden/>
+    <w:rsid w:val="00B201D5"/>
+    <w:rPr>
+      <w:rFonts w:asciiTheme="majorHAnsi" w:eastAsiaTheme="majorEastAsia" w:hAnsiTheme="majorHAnsi" w:cstheme="majorBidi"/>
+      <w:sz w:val="32"/>
+      <w:szCs w:val="32"/>
+    </w:rPr>
+  </w:style>
+  <w:style w:type="character" w:customStyle="1" w:styleId="Heading4Char">
+    <w:name w:val="Heading 4 Char"/>
+    <w:basedOn w:val="DefaultParagraphFont"/>
+    <w:link w:val="Heading4"/>
+    <w:uiPriority w:val="9"/>
+    <w:semiHidden/>
+    <w:rsid w:val="00B201D5"/>
+    <w:rPr>
+      <w:rFonts w:asciiTheme="majorHAnsi" w:eastAsiaTheme="majorEastAsia" w:hAnsiTheme="majorHAnsi" w:cstheme="majorBidi"/>
+      <w:i/>
+      <w:iCs/>
+      <w:sz w:val="30"/>
+      <w:szCs w:val="30"/>
+    </w:rPr>
+  </w:style>
+  <w:style w:type="character" w:customStyle="1" w:styleId="Heading5Char">
+    <w:name w:val="Heading 5 Char"/>
+    <w:basedOn w:val="DefaultParagraphFont"/>
+    <w:link w:val="Heading5"/>
+    <w:uiPriority w:val="9"/>
+    <w:semiHidden/>
+    <w:rsid w:val="00B201D5"/>
+    <w:rPr>
+      <w:rFonts w:asciiTheme="majorHAnsi" w:eastAsiaTheme="majorEastAsia" w:hAnsiTheme="majorHAnsi" w:cstheme="majorBidi"/>
+      <w:sz w:val="28"/>
+      <w:szCs w:val="28"/>
+    </w:rPr>
+  </w:style>
+  <w:style w:type="character" w:customStyle="1" w:styleId="Heading6Char">
+    <w:name w:val="Heading 6 Char"/>
+    <w:basedOn w:val="DefaultParagraphFont"/>
+    <w:link w:val="Heading6"/>
+    <w:uiPriority w:val="9"/>
+    <w:semiHidden/>
+    <w:rsid w:val="00B201D5"/>
+    <w:rPr>
+      <w:rFonts w:asciiTheme="majorHAnsi" w:eastAsiaTheme="majorEastAsia" w:hAnsiTheme="majorHAnsi" w:cstheme="majorBidi"/>
+      <w:i/>
+      <w:iCs/>
+      <w:sz w:val="26"/>
+      <w:szCs w:val="26"/>
+    </w:rPr>
+  </w:style>
+  <w:style w:type="character" w:customStyle="1" w:styleId="Heading7Char">
+    <w:name w:val="Heading 7 Char"/>
+    <w:basedOn w:val="DefaultParagraphFont"/>
+    <w:link w:val="Heading7"/>
+    <w:uiPriority w:val="9"/>
+    <w:semiHidden/>
+    <w:rsid w:val="00B201D5"/>
+    <w:rPr>
+      <w:rFonts w:asciiTheme="majorHAnsi" w:eastAsiaTheme="majorEastAsia" w:hAnsiTheme="majorHAnsi" w:cstheme="majorBidi"/>
+      <w:sz w:val="24"/>
+      <w:szCs w:val="24"/>
+    </w:rPr>
+  </w:style>
+  <w:style w:type="character" w:customStyle="1" w:styleId="Heading8Char">
+    <w:name w:val="Heading 8 Char"/>
+    <w:basedOn w:val="DefaultParagraphFont"/>
+    <w:link w:val="Heading8"/>
+    <w:uiPriority w:val="9"/>
+    <w:semiHidden/>
+    <w:rsid w:val="00B201D5"/>
+    <w:rPr>
+      <w:rFonts w:asciiTheme="majorHAnsi" w:eastAsiaTheme="majorEastAsia" w:hAnsiTheme="majorHAnsi" w:cstheme="majorBidi"/>
+      <w:i/>
+      <w:iCs/>
+      <w:sz w:val="22"/>
+      <w:szCs w:val="22"/>
+    </w:rPr>
+  </w:style>
+  <w:style w:type="character" w:customStyle="1" w:styleId="Heading9Char">
+    <w:name w:val="Heading 9 Char"/>
+    <w:basedOn w:val="DefaultParagraphFont"/>
+    <w:link w:val="Heading9"/>
+    <w:uiPriority w:val="9"/>
+    <w:semiHidden/>
+    <w:rsid w:val="00B201D5"/>
+    <w:rPr>
+      <w:b/>
+      <w:bCs/>
+      <w:i/>
+      <w:iCs/>
+    </w:rPr>
+  </w:style>
+  <w:style w:type="paragraph" w:styleId="Caption">
+    <w:name w:val="caption"/>
+    <w:basedOn w:val="Normal"/>
+    <w:next w:val="Normal"/>
+    <w:uiPriority w:val="35"/>
+    <w:semiHidden/>
+    <w:unhideWhenUsed/>
+    <w:qFormat/>
+    <w:rsid w:val="00B201D5"/>
+    <w:pPr>
+      <w:spacing w:line="240" w:lineRule="auto"/>
+    </w:pPr>
+    <w:rPr>
+      <w:b/>
+      <w:bCs/>
+      <w:color w:val="404040" w:themeColor="text1" w:themeTint="BF"/>
+      <w:sz w:val="16"/>
+      <w:szCs w:val="16"/>
+    </w:rPr>
+  </w:style>
+  <w:style w:type="paragraph" w:styleId="Subtitle">
+    <w:name w:val="Subtitle"/>
+    <w:basedOn w:val="Normal"/>
+    <w:next w:val="Normal"/>
+    <w:link w:val="SubtitleChar"/>
+    <w:uiPriority w:val="11"/>
+    <w:qFormat/>
+    <w:rsid w:val="00B201D5"/>
+    <w:pPr>
+      <w:numPr>
+        <w:ilvl w:val="1"/>
+      </w:numPr>
+      <w:jc w:val="center"/>
+    </w:pPr>
+    <w:rPr>
+      <w:color w:val="44546A" w:themeColor="text2"/>
+      <w:sz w:val="28"/>
+      <w:szCs w:val="28"/>
+    </w:rPr>
+  </w:style>
+  <w:style w:type="character" w:customStyle="1" w:styleId="SubtitleChar">
+    <w:name w:val="Subtitle Char"/>
+    <w:basedOn w:val="DefaultParagraphFont"/>
+    <w:link w:val="Subtitle"/>
+    <w:uiPriority w:val="11"/>
+    <w:rsid w:val="00B201D5"/>
+    <w:rPr>
+      <w:color w:val="44546A" w:themeColor="text2"/>
+      <w:sz w:val="28"/>
+      <w:szCs w:val="28"/>
+    </w:rPr>
+  </w:style>
+  <w:style w:type="character" w:styleId="Strong">
+    <w:name w:val="Strong"/>
+    <w:basedOn w:val="DefaultParagraphFont"/>
+    <w:uiPriority w:val="22"/>
+    <w:qFormat/>
+    <w:rsid w:val="00B201D5"/>
+    <w:rPr>
+      <w:b/>
+      <w:bCs/>
+    </w:rPr>
+  </w:style>
+  <w:style w:type="character" w:styleId="Emphasis">
+    <w:name w:val="Emphasis"/>
+    <w:basedOn w:val="DefaultParagraphFont"/>
+    <w:uiPriority w:val="20"/>
+    <w:qFormat/>
+    <w:rsid w:val="00B201D5"/>
+    <w:rPr>
+      <w:i/>
+      <w:iCs/>
+      <w:color w:val="000000" w:themeColor="text1"/>
+    </w:rPr>
+  </w:style>
+  <w:style w:type="paragraph" w:styleId="NoSpacing">
+    <w:name w:val="No Spacing"/>
+    <w:uiPriority w:val="1"/>
+    <w:qFormat/>
+    <w:rsid w:val="00B201D5"/>
+    <w:pPr>
+      <w:spacing w:after="0" w:line="240" w:lineRule="auto"/>
+    </w:pPr>
+  </w:style>
+  <w:style w:type="paragraph" w:styleId="Quote">
+    <w:name w:val="Quote"/>
+    <w:basedOn w:val="Normal"/>
+    <w:next w:val="Normal"/>
+    <w:link w:val="QuoteChar"/>
+    <w:uiPriority w:val="29"/>
+    <w:qFormat/>
+    <w:rsid w:val="00B201D5"/>
+    <w:pPr>
+      <w:spacing w:before="160"/>
+      <w:ind w:left="720" w:right="720"/>
+      <w:jc w:val="center"/>
+    </w:pPr>
+    <w:rPr>
+      <w:i/>
+      <w:iCs/>
+      <w:color w:val="7B7B7B" w:themeColor="accent3" w:themeShade="BF"/>
+      <w:sz w:val="24"/>
+      <w:szCs w:val="24"/>
+    </w:rPr>
+  </w:style>
+  <w:style w:type="character" w:customStyle="1" w:styleId="QuoteChar">
+    <w:name w:val="Quote Char"/>
+    <w:basedOn w:val="DefaultParagraphFont"/>
+    <w:link w:val="Quote"/>
+    <w:uiPriority w:val="29"/>
+    <w:rsid w:val="00B201D5"/>
+    <w:rPr>
+      <w:i/>
+      <w:iCs/>
+      <w:color w:val="7B7B7B" w:themeColor="accent3" w:themeShade="BF"/>
+      <w:sz w:val="24"/>
+      <w:szCs w:val="24"/>
+    </w:rPr>
+  </w:style>
+  <w:style w:type="paragraph" w:styleId="IntenseQuote">
+    <w:name w:val="Intense Quote"/>
+    <w:basedOn w:val="Normal"/>
+    <w:next w:val="Normal"/>
+    <w:link w:val="IntenseQuoteChar"/>
+    <w:uiPriority w:val="30"/>
+    <w:qFormat/>
+    <w:rsid w:val="00B201D5"/>
+    <w:pPr>
+      <w:spacing w:before="160" w:line="276" w:lineRule="auto"/>
+      <w:ind w:left="936" w:right="936"/>
+      <w:jc w:val="center"/>
+    </w:pPr>
+    <w:rPr>
+      <w:rFonts w:asciiTheme="majorHAnsi" w:eastAsiaTheme="majorEastAsia" w:hAnsiTheme="majorHAnsi" w:cstheme="majorBidi"/>
+      <w:caps/>
+      <w:color w:val="2E74B5" w:themeColor="accent1" w:themeShade="BF"/>
+      <w:sz w:val="28"/>
+      <w:szCs w:val="28"/>
+    </w:rPr>
+  </w:style>
+  <w:style w:type="character" w:customStyle="1" w:styleId="IntenseQuoteChar">
+    <w:name w:val="Intense Quote Char"/>
+    <w:basedOn w:val="DefaultParagraphFont"/>
+    <w:link w:val="IntenseQuote"/>
+    <w:uiPriority w:val="30"/>
+    <w:rsid w:val="00B201D5"/>
+    <w:rPr>
+      <w:rFonts w:asciiTheme="majorHAnsi" w:eastAsiaTheme="majorEastAsia" w:hAnsiTheme="majorHAnsi" w:cstheme="majorBidi"/>
+      <w:caps/>
+      <w:color w:val="2E74B5" w:themeColor="accent1" w:themeShade="BF"/>
+      <w:sz w:val="28"/>
+      <w:szCs w:val="28"/>
+    </w:rPr>
+  </w:style>
+  <w:style w:type="character" w:styleId="SubtleEmphasis">
+    <w:name w:val="Subtle Emphasis"/>
+    <w:basedOn w:val="DefaultParagraphFont"/>
+    <w:uiPriority w:val="19"/>
+    <w:qFormat/>
+    <w:rsid w:val="00B201D5"/>
+    <w:rPr>
+      <w:i/>
+      <w:iCs/>
+      <w:color w:val="595959" w:themeColor="text1" w:themeTint="A6"/>
+    </w:rPr>
+  </w:style>
+  <w:style w:type="character" w:styleId="IntenseEmphasis">
+    <w:name w:val="Intense Emphasis"/>
+    <w:basedOn w:val="DefaultParagraphFont"/>
+    <w:uiPriority w:val="21"/>
+    <w:qFormat/>
+    <w:rsid w:val="00B201D5"/>
+    <w:rPr>
+      <w:b/>
+      <w:bCs/>
+      <w:i/>
+      <w:iCs/>
+      <w:color w:val="auto"/>
+    </w:rPr>
+  </w:style>
+  <w:style w:type="character" w:styleId="SubtleReference">
+    <w:name w:val="Subtle Reference"/>
+    <w:basedOn w:val="DefaultParagraphFont"/>
+    <w:uiPriority w:val="31"/>
+    <w:qFormat/>
+    <w:rsid w:val="00B201D5"/>
+    <w:rPr>
+      <w:caps w:val="0"/>
+      <w:smallCaps/>
+      <w:color w:val="404040" w:themeColor="text1" w:themeTint="BF"/>
+      <w:spacing w:val="0"/>
+      <w:u w:val="single" w:color="7F7F7F" w:themeColor="text1" w:themeTint="80"/>
+    </w:rPr>
+  </w:style>
+  <w:style w:type="character" w:styleId="BookTitle">
+    <w:name w:val="Book Title"/>
+    <w:basedOn w:val="DefaultParagraphFont"/>
+    <w:uiPriority w:val="33"/>
+    <w:qFormat/>
+    <w:rsid w:val="00B201D5"/>
+    <w:rPr>
+      <w:b/>
+      <w:bCs/>
+      <w:caps w:val="0"/>
+      <w:smallCaps/>
+      <w:spacing w:val="0"/>
+    </w:rPr>
+  </w:style>
+  <w:style w:type="paragraph" w:styleId="TOCHeading">
+    <w:name w:val="TOC Heading"/>
+    <w:basedOn w:val="Heading1"/>
+    <w:next w:val="Normal"/>
+    <w:uiPriority w:val="39"/>
+    <w:semiHidden/>
+    <w:unhideWhenUsed/>
+    <w:qFormat/>
+    <w:rsid w:val="00B201D5"/>
+    <w:pPr>
+      <w:outlineLvl w:val="9"/>
+    </w:pPr>
+  </w:style>
+  <w:style w:type="paragraph" w:styleId="Header">
+    <w:name w:val="header"/>
+    <w:basedOn w:val="Normal"/>
+    <w:link w:val="HeaderChar"/>
+    <w:uiPriority w:val="99"/>
+    <w:unhideWhenUsed/>
+    <w:rsid w:val="00921BAF"/>
+    <w:pPr>
+      <w:tabs>
+        <w:tab w:val="center" w:pos="4680"/>
+        <w:tab w:val="right" w:pos="9360"/>
+      </w:tabs>
+      <w:spacing w:after="0" w:line="240" w:lineRule="auto"/>
+    </w:pPr>
+  </w:style>
+  <w:style w:type="character" w:customStyle="1" w:styleId="HeaderChar">
+    <w:name w:val="Header Char"/>
+    <w:basedOn w:val="DefaultParagraphFont"/>
+    <w:link w:val="Header"/>
+    <w:uiPriority w:val="99"/>
+    <w:rsid w:val="00921BAF"/>
+  </w:style>
+  <w:style w:type="paragraph" w:styleId="Footer">
+    <w:name w:val="footer"/>
+    <w:basedOn w:val="Normal"/>
+    <w:link w:val="FooterChar"/>
+    <w:uiPriority w:val="99"/>
+    <w:unhideWhenUsed/>
+    <w:rsid w:val="00921BAF"/>
+    <w:pPr>
+      <w:tabs>
+        <w:tab w:val="center" w:pos="4680"/>
+        <w:tab w:val="right" w:pos="9360"/>
+      </w:tabs>
+      <w:spacing w:after="0" w:line="240" w:lineRule="auto"/>
+    </w:pPr>
+  </w:style>
+  <w:style w:type="character" w:customStyle="1" w:styleId="FooterChar">
+    <w:name w:val="Footer Char"/>
+    <w:basedOn w:val="DefaultParagraphFont"/>
+    <w:link w:val="Footer"/>
+    <w:uiPriority w:val="99"/>
+    <w:rsid w:val="00921BAF"/>
+  </w:style>
 </w:styles>
 </file>
 
@@ -1431,34 +1968,34 @@
         <a:sysClr val="window" lastClr="FFFFFF"/>
       </a:lt1>
       <a:dk2>
-        <a:srgbClr val="1F497D"/>
+        <a:srgbClr val="44546A"/>
       </a:dk2>
       <a:lt2>
-        <a:srgbClr val="EEECE1"/>
+        <a:srgbClr val="E7E6E6"/>
       </a:lt2>
       <a:accent1>
-        <a:srgbClr val="4F81BD"/>
+        <a:srgbClr val="5B9BD5"/>
       </a:accent1>
       <a:accent2>
-        <a:srgbClr val="C0504D"/>
+        <a:srgbClr val="ED7D31"/>
       </a:accent2>
       <a:accent3>
-        <a:srgbClr val="9BBB59"/>
+        <a:srgbClr val="A5A5A5"/>
       </a:accent3>
       <a:accent4>
-        <a:srgbClr val="8064A2"/>
+        <a:srgbClr val="FFC000"/>
       </a:accent4>
       <a:accent5>
-        <a:srgbClr val="4BACC6"/>
+        <a:srgbClr val="4472C4"/>
       </a:accent5>
       <a:accent6>
-        <a:srgbClr val="F79646"/>
+        <a:srgbClr val="70AD47"/>
       </a:accent6>
       <a:hlink>
-        <a:srgbClr val="0000FF"/>
+        <a:srgbClr val="0563C1"/>
       </a:hlink>
       <a:folHlink>
-        <a:srgbClr val="800080"/>
+        <a:srgbClr val="954F72"/>
       </a:folHlink>
     </a:clrScheme>
     <a:fontScheme name="Office">
@@ -1708,7 +2245,7 @@
 </file>
 
 <file path=customXml/itemProps1.xml><?xml version="1.0" encoding="utf-8"?>
-<ds:datastoreItem xmlns:ds="http://schemas.openxmlformats.org/officeDocument/2006/customXml" ds:itemID="{75212A05-E01A-41FA-B2BD-4AD69D02F460}">
+<ds:datastoreItem xmlns:ds="http://schemas.openxmlformats.org/officeDocument/2006/customXml" ds:itemID="{8426EE87-61C2-46D2-8AF8-9D2352441BAD}">
   <ds:schemaRefs>
     <ds:schemaRef ds:uri="http://schemas.openxmlformats.org/officeDocument/2006/bibliography"/>
   </ds:schemaRefs>

</xml_diff>